<commit_message>
wrote more on topic part
</commit_message>
<xml_diff>
--- a/text_output.docx
+++ b/text_output.docx
@@ -1,6 +1,6 @@
 
 <file path=word/document.xml><?xml version="1.0" encoding="utf-8"?>
-<w:document xmlns:wpc="http://schemas.microsoft.com/office/word/2010/wordprocessingCanvas" xmlns:cx="http://schemas.microsoft.com/office/drawing/2014/chartex" xmlns:cx1="http://schemas.microsoft.com/office/drawing/2015/9/8/chartex" xmlns:cx2="http://schemas.microsoft.com/office/drawing/2015/10/21/chartex" xmlns:cx3="http://schemas.microsoft.com/office/drawing/2016/5/9/chartex" xmlns:cx4="http://schemas.microsoft.com/office/drawing/2016/5/10/chartex" xmlns:cx5="http://schemas.microsoft.com/office/drawing/2016/5/11/chartex" xmlns:cx6="http://schemas.microsoft.com/office/drawing/2016/5/12/chartex" xmlns:cx7="http://schemas.microsoft.com/office/drawing/2016/5/13/chartex" xmlns:cx8="http://schemas.microsoft.com/office/drawing/2016/5/14/chartex" xmlns:mc="http://schemas.openxmlformats.org/markup-compatibility/2006" xmlns:aink="http://schemas.microsoft.com/office/drawing/2016/ink" xmlns:am3d="http://schemas.microsoft.com/office/drawing/2017/model3d" xmlns:o="urn:schemas-microsoft-com:office:office" xmlns:r="http://schemas.openxmlformats.org/officeDocument/2006/relationships" xmlns:m="http://schemas.openxmlformats.org/officeDocument/2006/math" xmlns:v="urn:schemas-microsoft-com:vml" xmlns:wp14="http://schemas.microsoft.com/office/word/2010/wordprocessingDrawing" xmlns:wp="http://schemas.openxmlformats.org/drawingml/2006/wordprocessingDrawing" xmlns:w10="urn:schemas-microsoft-com:office:word" xmlns:w="http://schemas.openxmlformats.org/wordprocessingml/2006/main" xmlns:w14="http://schemas.microsoft.com/office/word/2010/wordml" xmlns:w15="http://schemas.microsoft.com/office/word/2012/wordml" xmlns:w16cid="http://schemas.microsoft.com/office/word/2016/wordml/cid" xmlns:w16se="http://schemas.microsoft.com/office/word/2015/wordml/symex" xmlns:wpg="http://schemas.microsoft.com/office/word/2010/wordprocessingGroup" xmlns:wpi="http://schemas.microsoft.com/office/word/2010/wordprocessingInk" xmlns:wne="http://schemas.microsoft.com/office/word/2006/wordml" xmlns:wps="http://schemas.microsoft.com/office/word/2010/wordprocessingShape" mc:Ignorable="w14 w15 w16se w16cid wp14">
+<w:document xmlns:wpc="http://schemas.microsoft.com/office/word/2010/wordprocessingCanvas" xmlns:cx="http://schemas.microsoft.com/office/drawing/2014/chartex" xmlns:mc="http://schemas.openxmlformats.org/markup-compatibility/2006" xmlns:o="urn:schemas-microsoft-com:office:office" xmlns:r="http://schemas.openxmlformats.org/officeDocument/2006/relationships" xmlns:m="http://schemas.openxmlformats.org/officeDocument/2006/math" xmlns:v="urn:schemas-microsoft-com:vml" xmlns:wp14="http://schemas.microsoft.com/office/word/2010/wordprocessingDrawing" xmlns:wp="http://schemas.openxmlformats.org/drawingml/2006/wordprocessingDrawing" xmlns:w10="urn:schemas-microsoft-com:office:word" xmlns:w="http://schemas.openxmlformats.org/wordprocessingml/2006/main" xmlns:w14="http://schemas.microsoft.com/office/word/2010/wordml" xmlns:w15="http://schemas.microsoft.com/office/word/2012/wordml" xmlns:w16se="http://schemas.microsoft.com/office/word/2015/wordml/symex" xmlns:wpg="http://schemas.microsoft.com/office/word/2010/wordprocessingGroup" xmlns:wpi="http://schemas.microsoft.com/office/word/2010/wordprocessingInk" xmlns:wne="http://schemas.microsoft.com/office/word/2006/wordml" xmlns:wps="http://schemas.microsoft.com/office/word/2010/wordprocessingShape" mc:Ignorable="w14 w15 w16se wp14">
   <w:body>
     <w:p>
       <w:pPr>
@@ -522,15 +522,7 @@
             <w:color w:val="000000" w:themeColor="text1"/>
             <w:lang w:val="en-GB"/>
           </w:rPr>
-          <w:t>Further, i</w:t>
-        </w:r>
-        <w:r>
-          <w:rPr>
-            <w:rFonts w:asciiTheme="majorHAnsi" w:hAnsiTheme="majorHAnsi" w:cstheme="majorHAnsi"/>
-            <w:color w:val="000000" w:themeColor="text1"/>
-            <w:lang w:val="en-GB"/>
-          </w:rPr>
-          <w:t>n order to constrain the analysis further, we take the 2015 general election and Brexit as two f</w:t>
+          <w:t>Further, in order to constrain the analysis further, we take the 2015 general election and Brexit as two f</w:t>
         </w:r>
         <w:r>
           <w:rPr>
@@ -2423,6 +2415,7 @@
             <w:color w:val="000000" w:themeColor="text1"/>
             <w:lang w:val="en-GB"/>
           </w:rPr>
+          <w:lastRenderedPageBreak/>
           <w:t xml:space="preserve">Graphs that would go in this section: </w:t>
         </w:r>
       </w:ins>
@@ -2444,13 +2437,62 @@
             <w:rFonts w:asciiTheme="majorHAnsi" w:hAnsiTheme="majorHAnsi" w:cstheme="majorHAnsi"/>
             <w:noProof/>
             <w:color w:val="000000" w:themeColor="text1"/>
-            <w:lang w:val="en-GB"/>
+            <w:lang w:val="en-GB" w:eastAsia="en-GB" w:bidi="ar-SA"/>
           </w:rPr>
           <w:drawing>
             <wp:inline distT="0" distB="0" distL="0" distR="0" wp14:anchorId="759FA4E4" wp14:editId="2ABFFF03">
               <wp:extent cx="2162175" cy="1487394"/>
               <wp:effectExtent l="0" t="0" r="0" b="0"/>
               <wp:docPr id="1" name="Picture 1"/>
+              <wp:cNvGraphicFramePr>
+                <a:graphicFrameLocks xmlns:a="http://schemas.openxmlformats.org/drawingml/2006/main" noChangeAspect="1"/>
+              </wp:cNvGraphicFramePr>
+              <a:graphic xmlns:a="http://schemas.openxmlformats.org/drawingml/2006/main">
+                <a:graphicData uri="http://schemas.openxmlformats.org/drawingml/2006/picture">
+                  <pic:pic xmlns:pic="http://schemas.openxmlformats.org/drawingml/2006/picture">
+                    <pic:nvPicPr>
+                      <pic:cNvPr id="1" name=""/>
+                      <pic:cNvPicPr/>
+                    </pic:nvPicPr>
+                    <pic:blipFill>
+                      <a:blip r:embed="rId10"/>
+                      <a:stretch>
+                        <a:fillRect/>
+                      </a:stretch>
+                    </pic:blipFill>
+                    <pic:spPr>
+                      <a:xfrm>
+                        <a:off x="0" y="0"/>
+                        <a:ext cx="2169745" cy="1492602"/>
+                      </a:xfrm>
+                      <a:prstGeom prst="rect">
+                        <a:avLst/>
+                      </a:prstGeom>
+                    </pic:spPr>
+                  </pic:pic>
+                </a:graphicData>
+              </a:graphic>
+            </wp:inline>
+          </w:drawing>
+        </w:r>
+        <w:r>
+          <w:rPr>
+            <w:noProof/>
+          </w:rPr>
+          <w:t xml:space="preserve"> </w:t>
+        </w:r>
+        <w:r>
+          <w:rPr>
+            <w:rFonts w:asciiTheme="majorHAnsi" w:hAnsiTheme="majorHAnsi" w:cstheme="majorHAnsi"/>
+            <w:noProof/>
+            <w:color w:val="000000" w:themeColor="text1"/>
+            <w:lang w:val="en-GB" w:eastAsia="en-GB" w:bidi="ar-SA"/>
+          </w:rPr>
+          <w:drawing>
+            <wp:inline distT="0" distB="0" distL="0" distR="0" wp14:anchorId="64F3B5CC" wp14:editId="0F8BFBEA">
+              <wp:extent cx="2390775" cy="1671687"/>
+              <wp:effectExtent l="0" t="0" r="0" b="5080"/>
+              <wp:docPr id="2" name="Picture 2"/>
               <wp:cNvGraphicFramePr>
                 <a:graphicFrameLocks xmlns:a="http://schemas.openxmlformats.org/drawingml/2006/main" noChangeAspect="1"/>
               </wp:cNvGraphicFramePr>
@@ -2470,55 +2512,6 @@
                     <pic:spPr>
                       <a:xfrm>
                         <a:off x="0" y="0"/>
-                        <a:ext cx="2169745" cy="1492602"/>
-                      </a:xfrm>
-                      <a:prstGeom prst="rect">
-                        <a:avLst/>
-                      </a:prstGeom>
-                    </pic:spPr>
-                  </pic:pic>
-                </a:graphicData>
-              </a:graphic>
-            </wp:inline>
-          </w:drawing>
-        </w:r>
-        <w:r>
-          <w:rPr>
-            <w:noProof/>
-          </w:rPr>
-          <w:t xml:space="preserve"> </w:t>
-        </w:r>
-        <w:r>
-          <w:rPr>
-            <w:rFonts w:asciiTheme="majorHAnsi" w:hAnsiTheme="majorHAnsi" w:cstheme="majorHAnsi"/>
-            <w:noProof/>
-            <w:color w:val="000000" w:themeColor="text1"/>
-            <w:lang w:val="en-GB"/>
-          </w:rPr>
-          <w:drawing>
-            <wp:inline distT="0" distB="0" distL="0" distR="0" wp14:anchorId="64F3B5CC" wp14:editId="0F8BFBEA">
-              <wp:extent cx="2390775" cy="1671687"/>
-              <wp:effectExtent l="0" t="0" r="0" b="5080"/>
-              <wp:docPr id="2" name="Picture 2"/>
-              <wp:cNvGraphicFramePr>
-                <a:graphicFrameLocks xmlns:a="http://schemas.openxmlformats.org/drawingml/2006/main" noChangeAspect="1"/>
-              </wp:cNvGraphicFramePr>
-              <a:graphic xmlns:a="http://schemas.openxmlformats.org/drawingml/2006/main">
-                <a:graphicData uri="http://schemas.openxmlformats.org/drawingml/2006/picture">
-                  <pic:pic xmlns:pic="http://schemas.openxmlformats.org/drawingml/2006/picture">
-                    <pic:nvPicPr>
-                      <pic:cNvPr id="1" name=""/>
-                      <pic:cNvPicPr/>
-                    </pic:nvPicPr>
-                    <pic:blipFill>
-                      <a:blip r:embed="rId12"/>
-                      <a:stretch>
-                        <a:fillRect/>
-                      </a:stretch>
-                    </pic:blipFill>
-                    <pic:spPr>
-                      <a:xfrm>
-                        <a:off x="0" y="0"/>
                         <a:ext cx="2432096" cy="1700579"/>
                       </a:xfrm>
                       <a:prstGeom prst="rect">
@@ -2820,7 +2813,6 @@
           <w:color w:val="000000" w:themeColor="text1"/>
           <w:lang w:val="en-GB"/>
         </w:rPr>
-        <w:lastRenderedPageBreak/>
         <w:t>Plot 3:</w:t>
       </w:r>
       <w:r>
@@ -3023,7 +3015,16 @@
           <w:color w:val="000000" w:themeColor="text1"/>
           <w:lang w:val="en-GB"/>
         </w:rPr>
-        <w:t xml:space="preserve">From January 2012 to November 2014 we are able to observe a steady increase in time spend on debates with regards to their 6-month averages. This is likely due to the spikes showing on a monthly level in both January and June of 2014. The second half of 2014 as well as the first half of 2015 saw less time being devoted to immigration related debates. This suggest that overall, the content on which we selected </w:t>
+        <w:t xml:space="preserve">From January 2012 to November 2014 we are able to observe a steady increase in time spend on debates with regards to their 6-month averages. This is likely due to the spikes showing on a monthly level in both January and June of 2014. The second half of 2014 as well </w:t>
+      </w:r>
+      <w:r>
+        <w:rPr>
+          <w:rFonts w:asciiTheme="majorHAnsi" w:hAnsiTheme="majorHAnsi" w:cstheme="majorHAnsi"/>
+          <w:color w:val="000000" w:themeColor="text1"/>
+          <w:lang w:val="en-GB"/>
+        </w:rPr>
+        <w:lastRenderedPageBreak/>
+        <w:t xml:space="preserve">as the first half of 2015 saw less time being devoted to immigration related debates. This suggest that overall, the content on which we selected </w:t>
       </w:r>
       <w:r>
         <w:rPr>
@@ -3293,7 +3294,6 @@
         </w:rPr>
         <w:t xml:space="preserve"> while the SNP and the DUP spoke more about immigration after Brexit, other parties </w:t>
       </w:r>
-      <w:proofErr w:type="gramStart"/>
       <w:r>
         <w:rPr>
           <w:rFonts w:asciiTheme="majorHAnsi" w:hAnsiTheme="majorHAnsi" w:cstheme="majorHAnsi"/>
@@ -3302,7 +3302,6 @@
         </w:rPr>
         <w:t>has</w:t>
       </w:r>
-      <w:proofErr w:type="gramEnd"/>
       <w:r>
         <w:rPr>
           <w:rFonts w:asciiTheme="majorHAnsi" w:hAnsiTheme="majorHAnsi" w:cstheme="majorHAnsi"/>
@@ -3415,7 +3414,6 @@
             <w:szCs w:val="24"/>
             <w:lang w:val="en-GB"/>
           </w:rPr>
-          <w:lastRenderedPageBreak/>
           <w:t xml:space="preserve">We performed the sentiment analysis using the </w:t>
         </w:r>
         <w:proofErr w:type="spellStart"/>
@@ -3913,10 +3911,8 @@
             <w:sz w:val="24"/>
             <w:szCs w:val="24"/>
           </w:rPr>
-          <w:t>averaging them together. Consequently, we can only interpret our findings in a broad manner. Nevertheless, this analysis provide</w:t>
-        </w:r>
-      </w:ins>
-      <w:ins w:id="90" w:author="Microsoft Office User" w:date="2020-12-18T17:04:00Z">
+          <w:t xml:space="preserve">averaging them together. Consequently, we can only interpret our </w:t>
+        </w:r>
         <w:r>
           <w:rPr>
             <w:rFonts w:asciiTheme="majorHAnsi" w:hAnsiTheme="majorHAnsi" w:cstheme="majorHAnsi"/>
@@ -3926,10 +3922,11 @@
             <w:sz w:val="24"/>
             <w:szCs w:val="24"/>
           </w:rPr>
-          <w:t>s</w:t>
-        </w:r>
-      </w:ins>
-      <w:ins w:id="91" w:author="Microsoft Office User" w:date="2020-12-18T16:58:00Z">
+          <w:lastRenderedPageBreak/>
+          <w:t>findings in a broad manner. Nevertheless, this analysis provide</w:t>
+        </w:r>
+      </w:ins>
+      <w:ins w:id="90" w:author="Microsoft Office User" w:date="2020-12-18T17:04:00Z">
         <w:r>
           <w:rPr>
             <w:rFonts w:asciiTheme="majorHAnsi" w:hAnsiTheme="majorHAnsi" w:cstheme="majorHAnsi"/>
@@ -3939,10 +3936,10 @@
             <w:sz w:val="24"/>
             <w:szCs w:val="24"/>
           </w:rPr>
-          <w:t xml:space="preserve"> </w:t>
-        </w:r>
-      </w:ins>
-      <w:ins w:id="92" w:author="Microsoft Office User" w:date="2020-12-18T17:04:00Z">
+          <w:t>s</w:t>
+        </w:r>
+      </w:ins>
+      <w:ins w:id="91" w:author="Microsoft Office User" w:date="2020-12-18T16:58:00Z">
         <w:r>
           <w:rPr>
             <w:rFonts w:asciiTheme="majorHAnsi" w:hAnsiTheme="majorHAnsi" w:cstheme="majorHAnsi"/>
@@ -3952,10 +3949,10 @@
             <w:sz w:val="24"/>
             <w:szCs w:val="24"/>
           </w:rPr>
-          <w:t xml:space="preserve">the reader </w:t>
-        </w:r>
-      </w:ins>
-      <w:ins w:id="93" w:author="Microsoft Office User" w:date="2020-12-18T16:58:00Z">
+          <w:t xml:space="preserve"> </w:t>
+        </w:r>
+      </w:ins>
+      <w:ins w:id="92" w:author="Microsoft Office User" w:date="2020-12-18T17:04:00Z">
         <w:r>
           <w:rPr>
             <w:rFonts w:asciiTheme="majorHAnsi" w:hAnsiTheme="majorHAnsi" w:cstheme="majorHAnsi"/>
@@ -3965,11 +3962,22 @@
             <w:sz w:val="24"/>
             <w:szCs w:val="24"/>
           </w:rPr>
+          <w:t xml:space="preserve">the reader </w:t>
+        </w:r>
+      </w:ins>
+      <w:ins w:id="93" w:author="Microsoft Office User" w:date="2020-12-18T16:58:00Z">
+        <w:r>
+          <w:rPr>
+            <w:rFonts w:asciiTheme="majorHAnsi" w:hAnsiTheme="majorHAnsi" w:cstheme="majorHAnsi"/>
+            <w:b w:val="0"/>
+            <w:bCs w:val="0"/>
+            <w:color w:val="000000" w:themeColor="text1"/>
+            <w:sz w:val="24"/>
+            <w:szCs w:val="24"/>
+          </w:rPr>
           <w:t xml:space="preserve">with a sense of the general affect parties had to immigration related debates. </w:t>
         </w:r>
       </w:ins>
-      <w:bookmarkStart w:id="94" w:name="_GoBack"/>
-      <w:bookmarkEnd w:id="94"/>
     </w:p>
     <w:p>
       <w:pPr>
@@ -4009,13 +4017,129 @@
           <w:rFonts w:asciiTheme="majorHAnsi" w:hAnsiTheme="majorHAnsi" w:cstheme="majorHAnsi"/>
           <w:noProof/>
           <w:color w:val="000000" w:themeColor="text1"/>
-          <w:lang w:val="en-GB"/>
+          <w:lang w:val="en-GB" w:eastAsia="en-GB" w:bidi="ar-SA"/>
         </w:rPr>
         <w:drawing>
           <wp:inline distT="0" distB="0" distL="0" distR="0" wp14:anchorId="450C63A3" wp14:editId="7ADD479C">
             <wp:extent cx="3076575" cy="2161447"/>
             <wp:effectExtent l="0" t="0" r="0" b="0"/>
             <wp:docPr id="3" name="Picture 3"/>
+            <wp:cNvGraphicFramePr>
+              <a:graphicFrameLocks xmlns:a="http://schemas.openxmlformats.org/drawingml/2006/main" noChangeAspect="1"/>
+            </wp:cNvGraphicFramePr>
+            <a:graphic xmlns:a="http://schemas.openxmlformats.org/drawingml/2006/main">
+              <a:graphicData uri="http://schemas.openxmlformats.org/drawingml/2006/picture">
+                <pic:pic xmlns:pic="http://schemas.openxmlformats.org/drawingml/2006/picture">
+                  <pic:nvPicPr>
+                    <pic:cNvPr id="1" name=""/>
+                    <pic:cNvPicPr/>
+                  </pic:nvPicPr>
+                  <pic:blipFill>
+                    <a:blip r:embed="rId12"/>
+                    <a:stretch>
+                      <a:fillRect/>
+                    </a:stretch>
+                  </pic:blipFill>
+                  <pic:spPr>
+                    <a:xfrm>
+                      <a:off x="0" y="0"/>
+                      <a:ext cx="3093876" cy="2173602"/>
+                    </a:xfrm>
+                    <a:prstGeom prst="rect">
+                      <a:avLst/>
+                    </a:prstGeom>
+                  </pic:spPr>
+                </pic:pic>
+              </a:graphicData>
+            </a:graphic>
+          </wp:inline>
+        </w:drawing>
+      </w:r>
+    </w:p>
+    <w:p>
+      <w:pPr>
+        <w:spacing w:line="276" w:lineRule="auto"/>
+        <w:rPr>
+          <w:rFonts w:asciiTheme="majorHAnsi" w:hAnsiTheme="majorHAnsi" w:cstheme="majorHAnsi"/>
+          <w:color w:val="000000" w:themeColor="text1"/>
+          <w:lang w:val="en-GB"/>
+        </w:rPr>
+      </w:pPr>
+    </w:p>
+    <w:p>
+      <w:pPr>
+        <w:pStyle w:val="Heading2"/>
+        <w:shd w:val="clear" w:color="auto" w:fill="FFFFFF"/>
+        <w:spacing w:before="300" w:beforeAutospacing="0" w:after="150" w:afterAutospacing="0" w:line="276" w:lineRule="auto"/>
+        <w:rPr>
+          <w:rFonts w:asciiTheme="majorHAnsi" w:hAnsiTheme="majorHAnsi" w:cstheme="majorHAnsi"/>
+          <w:b w:val="0"/>
+          <w:bCs w:val="0"/>
+          <w:color w:val="000000" w:themeColor="text1"/>
+          <w:sz w:val="24"/>
+          <w:szCs w:val="24"/>
+          <w:lang w:val="en-GB"/>
+        </w:rPr>
+      </w:pPr>
+      <w:r>
+        <w:rPr>
+          <w:rFonts w:asciiTheme="majorHAnsi" w:hAnsiTheme="majorHAnsi" w:cstheme="majorHAnsi"/>
+          <w:b w:val="0"/>
+          <w:bCs w:val="0"/>
+          <w:color w:val="000000" w:themeColor="text1"/>
+          <w:sz w:val="24"/>
+          <w:szCs w:val="24"/>
+          <w:lang w:val="en-GB"/>
+        </w:rPr>
+        <w:t>4.1</w:t>
+      </w:r>
+      <w:r>
+        <w:rPr>
+          <w:rFonts w:asciiTheme="majorHAnsi" w:hAnsiTheme="majorHAnsi" w:cstheme="majorHAnsi"/>
+          <w:b w:val="0"/>
+          <w:bCs w:val="0"/>
+          <w:color w:val="000000" w:themeColor="text1"/>
+          <w:sz w:val="24"/>
+          <w:szCs w:val="24"/>
+          <w:lang w:val="en-GB"/>
+        </w:rPr>
+        <w:t>. Sentiment in</w:t>
+      </w:r>
+      <w:r>
+        <w:rPr>
+          <w:rFonts w:asciiTheme="majorHAnsi" w:hAnsiTheme="majorHAnsi" w:cstheme="majorHAnsi"/>
+          <w:b w:val="0"/>
+          <w:bCs w:val="0"/>
+          <w:color w:val="000000" w:themeColor="text1"/>
+          <w:sz w:val="24"/>
+          <w:szCs w:val="24"/>
+          <w:lang w:val="en-GB"/>
+        </w:rPr>
+        <w:t xml:space="preserve"> Keyword-specific context</w:t>
+      </w:r>
+    </w:p>
+    <w:p>
+      <w:pPr>
+        <w:spacing w:line="276" w:lineRule="auto"/>
+        <w:rPr>
+          <w:rFonts w:asciiTheme="majorHAnsi" w:hAnsiTheme="majorHAnsi" w:cstheme="majorHAnsi"/>
+          <w:color w:val="000000" w:themeColor="text1"/>
+          <w:lang w:val="en-GB"/>
+        </w:rPr>
+      </w:pPr>
+      <w:r>
+        <w:rPr>
+          <w:rStyle w:val="Emphasis"/>
+          <w:rFonts w:asciiTheme="majorHAnsi" w:hAnsiTheme="majorHAnsi" w:cstheme="majorHAnsi"/>
+          <w:noProof/>
+          <w:color w:val="000000" w:themeColor="text1"/>
+          <w:lang w:val="en-GB" w:eastAsia="en-GB" w:bidi="ar-SA"/>
+        </w:rPr>
+        <w:drawing>
+          <wp:inline distT="0" distB="0" distL="0" distR="0" wp14:anchorId="328D7009" wp14:editId="74435ADD">
+            <wp:extent cx="2562225" cy="1803784"/>
+            <wp:effectExtent l="0" t="0" r="0" b="6350"/>
+            <wp:docPr id="4" name="Picture 4"/>
             <wp:cNvGraphicFramePr>
               <a:graphicFrameLocks xmlns:a="http://schemas.openxmlformats.org/drawingml/2006/main" noChangeAspect="1"/>
             </wp:cNvGraphicFramePr>
@@ -4035,123 +4159,6 @@
                   <pic:spPr>
                     <a:xfrm>
                       <a:off x="0" y="0"/>
-                      <a:ext cx="3093876" cy="2173602"/>
-                    </a:xfrm>
-                    <a:prstGeom prst="rect">
-                      <a:avLst/>
-                    </a:prstGeom>
-                  </pic:spPr>
-                </pic:pic>
-              </a:graphicData>
-            </a:graphic>
-          </wp:inline>
-        </w:drawing>
-      </w:r>
-    </w:p>
-    <w:p>
-      <w:pPr>
-        <w:spacing w:line="276" w:lineRule="auto"/>
-        <w:rPr>
-          <w:rFonts w:asciiTheme="majorHAnsi" w:hAnsiTheme="majorHAnsi" w:cstheme="majorHAnsi"/>
-          <w:color w:val="000000" w:themeColor="text1"/>
-          <w:lang w:val="en-GB"/>
-        </w:rPr>
-      </w:pPr>
-    </w:p>
-    <w:p>
-      <w:pPr>
-        <w:pStyle w:val="Heading2"/>
-        <w:shd w:val="clear" w:color="auto" w:fill="FFFFFF"/>
-        <w:spacing w:before="300" w:beforeAutospacing="0" w:after="150" w:afterAutospacing="0" w:line="276" w:lineRule="auto"/>
-        <w:rPr>
-          <w:rFonts w:asciiTheme="majorHAnsi" w:hAnsiTheme="majorHAnsi" w:cstheme="majorHAnsi"/>
-          <w:b w:val="0"/>
-          <w:bCs w:val="0"/>
-          <w:color w:val="000000" w:themeColor="text1"/>
-          <w:sz w:val="24"/>
-          <w:szCs w:val="24"/>
-          <w:lang w:val="en-GB"/>
-        </w:rPr>
-      </w:pPr>
-      <w:r>
-        <w:rPr>
-          <w:rFonts w:asciiTheme="majorHAnsi" w:hAnsiTheme="majorHAnsi" w:cstheme="majorHAnsi"/>
-          <w:b w:val="0"/>
-          <w:bCs w:val="0"/>
-          <w:color w:val="000000" w:themeColor="text1"/>
-          <w:sz w:val="24"/>
-          <w:szCs w:val="24"/>
-          <w:lang w:val="en-GB"/>
-        </w:rPr>
-        <w:t>4.1</w:t>
-      </w:r>
-      <w:r>
-        <w:rPr>
-          <w:rFonts w:asciiTheme="majorHAnsi" w:hAnsiTheme="majorHAnsi" w:cstheme="majorHAnsi"/>
-          <w:b w:val="0"/>
-          <w:bCs w:val="0"/>
-          <w:color w:val="000000" w:themeColor="text1"/>
-          <w:sz w:val="24"/>
-          <w:szCs w:val="24"/>
-          <w:lang w:val="en-GB"/>
-        </w:rPr>
-        <w:t>. Sentiment in</w:t>
-      </w:r>
-      <w:r>
-        <w:rPr>
-          <w:rFonts w:asciiTheme="majorHAnsi" w:hAnsiTheme="majorHAnsi" w:cstheme="majorHAnsi"/>
-          <w:b w:val="0"/>
-          <w:bCs w:val="0"/>
-          <w:color w:val="000000" w:themeColor="text1"/>
-          <w:sz w:val="24"/>
-          <w:szCs w:val="24"/>
-          <w:lang w:val="en-GB"/>
-        </w:rPr>
-        <w:t xml:space="preserve"> Keyword-specific context</w:t>
-      </w:r>
-    </w:p>
-    <w:p>
-      <w:pPr>
-        <w:spacing w:line="276" w:lineRule="auto"/>
-        <w:rPr>
-          <w:rFonts w:asciiTheme="majorHAnsi" w:hAnsiTheme="majorHAnsi" w:cstheme="majorHAnsi"/>
-          <w:color w:val="000000" w:themeColor="text1"/>
-          <w:lang w:val="en-GB"/>
-        </w:rPr>
-      </w:pPr>
-      <w:r>
-        <w:rPr>
-          <w:rStyle w:val="Emphasis"/>
-          <w:rFonts w:asciiTheme="majorHAnsi" w:hAnsiTheme="majorHAnsi" w:cstheme="majorHAnsi"/>
-          <w:noProof/>
-          <w:color w:val="000000" w:themeColor="text1"/>
-          <w:lang w:val="en-GB"/>
-        </w:rPr>
-        <w:lastRenderedPageBreak/>
-        <w:drawing>
-          <wp:inline distT="0" distB="0" distL="0" distR="0" wp14:anchorId="328D7009" wp14:editId="74435ADD">
-            <wp:extent cx="2562225" cy="1803784"/>
-            <wp:effectExtent l="0" t="0" r="0" b="6350"/>
-            <wp:docPr id="4" name="Picture 4"/>
-            <wp:cNvGraphicFramePr>
-              <a:graphicFrameLocks xmlns:a="http://schemas.openxmlformats.org/drawingml/2006/main" noChangeAspect="1"/>
-            </wp:cNvGraphicFramePr>
-            <a:graphic xmlns:a="http://schemas.openxmlformats.org/drawingml/2006/main">
-              <a:graphicData uri="http://schemas.openxmlformats.org/drawingml/2006/picture">
-                <pic:pic xmlns:pic="http://schemas.openxmlformats.org/drawingml/2006/picture">
-                  <pic:nvPicPr>
-                    <pic:cNvPr id="1" name=""/>
-                    <pic:cNvPicPr/>
-                  </pic:nvPicPr>
-                  <pic:blipFill>
-                    <a:blip r:embed="rId14"/>
-                    <a:stretch>
-                      <a:fillRect/>
-                    </a:stretch>
-                  </pic:blipFill>
-                  <pic:spPr>
-                    <a:xfrm>
-                      <a:off x="0" y="0"/>
                       <a:ext cx="2569130" cy="1808645"/>
                     </a:xfrm>
                     <a:prstGeom prst="rect">
@@ -4169,13 +4176,13 @@
       <w:pPr>
         <w:spacing w:line="276" w:lineRule="auto"/>
         <w:rPr>
-          <w:del w:id="95" w:author="Microsoft Office User" w:date="2020-12-18T16:59:00Z"/>
-          <w:rFonts w:asciiTheme="majorHAnsi" w:hAnsiTheme="majorHAnsi" w:cstheme="majorHAnsi"/>
-          <w:color w:val="000000" w:themeColor="text1"/>
-          <w:lang w:val="en-GB"/>
-        </w:rPr>
-      </w:pPr>
-      <w:ins w:id="96" w:author="Microsoft Office User" w:date="2020-12-18T16:59:00Z">
+          <w:del w:id="94" w:author="Microsoft Office User" w:date="2020-12-18T16:59:00Z"/>
+          <w:rFonts w:asciiTheme="majorHAnsi" w:hAnsiTheme="majorHAnsi" w:cstheme="majorHAnsi"/>
+          <w:color w:val="000000" w:themeColor="text1"/>
+          <w:lang w:val="en-GB"/>
+        </w:rPr>
+      </w:pPr>
+      <w:ins w:id="95" w:author="Microsoft Office User" w:date="2020-12-18T16:59:00Z">
         <w:r>
           <w:rPr>
             <w:rFonts w:asciiTheme="majorHAnsi" w:hAnsiTheme="majorHAnsi" w:cstheme="majorHAnsi"/>
@@ -4185,7 +4192,7 @@
           <w:t xml:space="preserve">When breaking down the sentiment all parties had towards the key words, in the moments in which these words are </w:t>
         </w:r>
       </w:ins>
-      <w:ins w:id="97" w:author="Microsoft Office User" w:date="2020-12-18T17:00:00Z">
+      <w:ins w:id="96" w:author="Microsoft Office User" w:date="2020-12-18T17:00:00Z">
         <w:r>
           <w:rPr>
             <w:rFonts w:asciiTheme="majorHAnsi" w:hAnsiTheme="majorHAnsi" w:cstheme="majorHAnsi"/>
@@ -4195,7 +4202,7 @@
           <w:t>explicitly</w:t>
         </w:r>
       </w:ins>
-      <w:ins w:id="98" w:author="Microsoft Office User" w:date="2020-12-18T16:59:00Z">
+      <w:ins w:id="97" w:author="Microsoft Office User" w:date="2020-12-18T16:59:00Z">
         <w:r>
           <w:rPr>
             <w:rFonts w:asciiTheme="majorHAnsi" w:hAnsiTheme="majorHAnsi" w:cstheme="majorHAnsi"/>
@@ -4205,7 +4212,7 @@
           <w:t xml:space="preserve"> mentione</w:t>
         </w:r>
       </w:ins>
-      <w:ins w:id="99" w:author="Microsoft Office User" w:date="2020-12-18T17:00:00Z">
+      <w:ins w:id="98" w:author="Microsoft Office User" w:date="2020-12-18T17:00:00Z">
         <w:r>
           <w:rPr>
             <w:rFonts w:asciiTheme="majorHAnsi" w:hAnsiTheme="majorHAnsi" w:cstheme="majorHAnsi"/>
@@ -4215,7 +4222,7 @@
           <w:t>d, generally we can see that sentiment became more posit</w:t>
         </w:r>
       </w:ins>
-      <w:ins w:id="100" w:author="Microsoft Office User" w:date="2020-12-18T17:01:00Z">
+      <w:ins w:id="99" w:author="Microsoft Office User" w:date="2020-12-18T17:01:00Z">
         <w:r>
           <w:rPr>
             <w:rFonts w:asciiTheme="majorHAnsi" w:hAnsiTheme="majorHAnsi" w:cstheme="majorHAnsi"/>
@@ -4225,7 +4232,7 @@
           <w:t xml:space="preserve">ive over time. </w:t>
         </w:r>
       </w:ins>
-      <w:ins w:id="101" w:author="Microsoft Office User" w:date="2020-12-18T16:59:00Z">
+      <w:ins w:id="100" w:author="Microsoft Office User" w:date="2020-12-18T16:59:00Z">
         <w:r>
           <w:rPr>
             <w:rFonts w:asciiTheme="majorHAnsi" w:hAnsiTheme="majorHAnsi" w:cstheme="majorHAnsi"/>
@@ -4235,7 +4242,7 @@
           <w:t xml:space="preserve"> </w:t>
         </w:r>
       </w:ins>
-      <w:del w:id="102" w:author="Microsoft Office User" w:date="2020-12-18T16:59:00Z">
+      <w:del w:id="101" w:author="Microsoft Office User" w:date="2020-12-18T16:59:00Z">
         <w:r>
           <w:rPr>
             <w:rFonts w:asciiTheme="majorHAnsi" w:hAnsiTheme="majorHAnsi" w:cstheme="majorHAnsi"/>
@@ -4727,39 +4734,439 @@
         </w:rPr>
         <w:t>. The topic “</w:t>
       </w:r>
-      <w:commentRangeStart w:id="103"/>
-      <w:r>
-        <w:rPr>
-          <w:rFonts w:asciiTheme="majorHAnsi" w:hAnsiTheme="majorHAnsi" w:cstheme="majorHAnsi"/>
-          <w:color w:val="000000" w:themeColor="text1"/>
-          <w:lang w:val="en-GB"/>
-        </w:rPr>
-        <w:t>tb, Sikh, Auschwitz</w:t>
-      </w:r>
-      <w:commentRangeEnd w:id="103"/>
+      <w:proofErr w:type="spellStart"/>
+      <w:r>
+        <w:rPr>
+          <w:rFonts w:asciiTheme="majorHAnsi" w:hAnsiTheme="majorHAnsi" w:cstheme="majorHAnsi"/>
+          <w:color w:val="000000" w:themeColor="text1"/>
+          <w:lang w:val="en-GB"/>
+        </w:rPr>
+        <w:t>tb</w:t>
+      </w:r>
+      <w:proofErr w:type="spellEnd"/>
+      <w:r>
+        <w:rPr>
+          <w:rFonts w:asciiTheme="majorHAnsi" w:hAnsiTheme="majorHAnsi" w:cstheme="majorHAnsi"/>
+          <w:color w:val="000000" w:themeColor="text1"/>
+          <w:lang w:val="en-GB"/>
+        </w:rPr>
+        <w:t>, Sikh, Auschwitz</w:t>
+      </w:r>
+      <w:r>
+        <w:rPr>
+          <w:rFonts w:asciiTheme="majorHAnsi" w:hAnsiTheme="majorHAnsi" w:cstheme="majorHAnsi"/>
+          <w:color w:val="000000" w:themeColor="text1"/>
+          <w:lang w:val="en-GB"/>
+        </w:rPr>
+        <w:t xml:space="preserve">” </w:t>
+      </w:r>
+      <w:r>
+        <w:rPr>
+          <w:rFonts w:asciiTheme="majorHAnsi" w:hAnsiTheme="majorHAnsi" w:cstheme="majorHAnsi"/>
+          <w:color w:val="000000" w:themeColor="text1"/>
+          <w:lang w:val="en-GB"/>
+        </w:rPr>
+        <w:t>seems to indicate a collection of less prevalent migration-related topics</w:t>
+      </w:r>
+      <w:r>
+        <w:rPr>
+          <w:rFonts w:asciiTheme="majorHAnsi" w:hAnsiTheme="majorHAnsi" w:cstheme="majorHAnsi"/>
+          <w:color w:val="000000" w:themeColor="text1"/>
+          <w:lang w:val="en-GB"/>
+        </w:rPr>
+        <w:t xml:space="preserve"> </w:t>
+      </w:r>
+      <w:r>
+        <w:rPr>
+          <w:rFonts w:asciiTheme="majorHAnsi" w:hAnsiTheme="majorHAnsi" w:cstheme="majorHAnsi"/>
+          <w:color w:val="000000" w:themeColor="text1"/>
+          <w:lang w:val="en-GB"/>
+        </w:rPr>
+        <w:t>such as Tuberculosis, specific migrant communities, and the Holocaust</w:t>
+      </w:r>
+      <w:r>
+        <w:rPr>
+          <w:rFonts w:asciiTheme="majorHAnsi" w:hAnsiTheme="majorHAnsi" w:cstheme="majorHAnsi"/>
+          <w:color w:val="000000" w:themeColor="text1"/>
+          <w:lang w:val="en-GB"/>
+        </w:rPr>
+        <w:t>.</w:t>
+      </w:r>
+      <w:r>
+        <w:rPr>
+          <w:rFonts w:asciiTheme="majorHAnsi" w:hAnsiTheme="majorHAnsi" w:cstheme="majorHAnsi"/>
+          <w:color w:val="000000" w:themeColor="text1"/>
+          <w:lang w:val="en-GB"/>
+        </w:rPr>
+        <w:t xml:space="preserve"> </w:t>
+      </w:r>
+      <w:r>
+        <w:rPr>
+          <w:rFonts w:asciiTheme="majorHAnsi" w:hAnsiTheme="majorHAnsi" w:cstheme="majorHAnsi"/>
+          <w:color w:val="000000" w:themeColor="text1"/>
+          <w:lang w:val="en-GB"/>
+        </w:rPr>
+        <w:t>The title “unaccompanied, trafficked, detention” describes the most vulnerable populations of migrants and the humanitarian concerns of migration. Finally, the topic “vote, voting, motion” includes the procedural vocabulary of the House of Parliament.</w:t>
+      </w:r>
+    </w:p>
+    <w:p>
+      <w:pPr>
+        <w:spacing w:line="276" w:lineRule="auto"/>
+        <w:rPr>
+          <w:rFonts w:asciiTheme="majorHAnsi" w:hAnsiTheme="majorHAnsi" w:cstheme="majorHAnsi"/>
+          <w:color w:val="000000" w:themeColor="text1"/>
+          <w:lang w:val="en-GB"/>
+        </w:rPr>
+      </w:pPr>
+    </w:p>
+    <w:p>
+      <w:pPr>
+        <w:spacing w:line="276" w:lineRule="auto"/>
+        <w:rPr>
+          <w:rFonts w:asciiTheme="majorHAnsi" w:hAnsiTheme="majorHAnsi" w:cstheme="majorHAnsi"/>
+          <w:color w:val="000000" w:themeColor="text1"/>
+          <w:lang w:val="en-GB"/>
+        </w:rPr>
+      </w:pPr>
+      <w:r>
+        <w:rPr>
+          <w:rFonts w:asciiTheme="majorHAnsi" w:hAnsiTheme="majorHAnsi" w:cstheme="majorHAnsi"/>
+          <w:color w:val="000000" w:themeColor="text1"/>
+          <w:lang w:val="en-GB"/>
+        </w:rPr>
+        <w:t>-</w:t>
+      </w:r>
+      <w:proofErr w:type="spellStart"/>
+      <w:r>
+        <w:rPr>
+          <w:rFonts w:asciiTheme="majorHAnsi" w:hAnsiTheme="majorHAnsi" w:cstheme="majorHAnsi"/>
+          <w:color w:val="000000" w:themeColor="text1"/>
+          <w:lang w:val="en-GB"/>
+        </w:rPr>
+        <w:t>topic_by_party_plot</w:t>
+      </w:r>
+      <w:proofErr w:type="spellEnd"/>
+      <w:r>
+        <w:rPr>
+          <w:rFonts w:asciiTheme="majorHAnsi" w:hAnsiTheme="majorHAnsi" w:cstheme="majorHAnsi"/>
+          <w:color w:val="000000" w:themeColor="text1"/>
+          <w:lang w:val="en-GB"/>
+        </w:rPr>
+        <w:t xml:space="preserve"> </w:t>
+      </w:r>
+    </w:p>
+    <w:p>
+      <w:pPr>
+        <w:spacing w:line="276" w:lineRule="auto"/>
+        <w:rPr>
+          <w:rFonts w:asciiTheme="majorHAnsi" w:hAnsiTheme="majorHAnsi" w:cstheme="majorHAnsi"/>
+          <w:color w:val="000000" w:themeColor="text1"/>
+          <w:lang w:val="en-GB"/>
+        </w:rPr>
+      </w:pPr>
+    </w:p>
+    <w:p>
+      <w:pPr>
+        <w:spacing w:line="276" w:lineRule="auto"/>
+        <w:rPr>
+          <w:rFonts w:asciiTheme="majorHAnsi" w:hAnsiTheme="majorHAnsi" w:cstheme="majorHAnsi"/>
+          <w:color w:val="000000" w:themeColor="text1"/>
+          <w:lang w:val="en-GB"/>
+        </w:rPr>
+      </w:pPr>
+      <w:r>
+        <w:rPr>
+          <w:rFonts w:asciiTheme="majorHAnsi" w:hAnsiTheme="majorHAnsi" w:cstheme="majorHAnsi"/>
+          <w:color w:val="000000" w:themeColor="text1"/>
+          <w:lang w:val="en-GB"/>
+        </w:rPr>
+        <w:t xml:space="preserve">We plot </w:t>
+      </w:r>
+      <w:r>
+        <w:rPr>
+          <w:rFonts w:asciiTheme="majorHAnsi" w:hAnsiTheme="majorHAnsi" w:cstheme="majorHAnsi"/>
+          <w:color w:val="000000" w:themeColor="text1"/>
+          <w:lang w:val="en-GB"/>
+        </w:rPr>
+        <w:t>the proportions of topics covered by each party over all the years of debate (2010-2020)</w:t>
+      </w:r>
+      <w:r>
+        <w:rPr>
+          <w:rFonts w:asciiTheme="majorHAnsi" w:hAnsiTheme="majorHAnsi" w:cstheme="majorHAnsi"/>
+          <w:color w:val="000000" w:themeColor="text1"/>
+          <w:lang w:val="en-GB"/>
+        </w:rPr>
+        <w:t xml:space="preserve">. This plot illustrates two main things. First, it demonstrates the relative prevalence of these six migration-related topics in parliamentary debates. </w:t>
+      </w:r>
+      <w:r>
+        <w:rPr>
+          <w:rFonts w:asciiTheme="majorHAnsi" w:hAnsiTheme="majorHAnsi" w:cstheme="majorHAnsi"/>
+          <w:color w:val="000000" w:themeColor="text1"/>
+          <w:lang w:val="en-GB"/>
+        </w:rPr>
+        <w:t xml:space="preserve">From this we can see that aside from procedural vocabulary, the three most prevalent topics in these migration debates are economic migration, refugees fleeing conflict, and the humanitarian concerns of migration. </w:t>
+      </w:r>
+    </w:p>
+    <w:p>
+      <w:pPr>
+        <w:spacing w:line="276" w:lineRule="auto"/>
+        <w:rPr>
+          <w:rFonts w:asciiTheme="majorHAnsi" w:hAnsiTheme="majorHAnsi" w:cstheme="majorHAnsi"/>
+          <w:color w:val="000000" w:themeColor="text1"/>
+          <w:lang w:val="en-GB"/>
+        </w:rPr>
+      </w:pPr>
+    </w:p>
+    <w:p>
+      <w:pPr>
+        <w:spacing w:line="276" w:lineRule="auto"/>
+        <w:rPr>
+          <w:rFonts w:asciiTheme="majorHAnsi" w:hAnsiTheme="majorHAnsi" w:cstheme="majorHAnsi"/>
+          <w:color w:val="000000" w:themeColor="text1"/>
+          <w:lang w:val="en-GB"/>
+        </w:rPr>
+      </w:pPr>
+      <w:r>
+        <w:rPr>
+          <w:rFonts w:asciiTheme="majorHAnsi" w:hAnsiTheme="majorHAnsi" w:cstheme="majorHAnsi"/>
+          <w:color w:val="000000" w:themeColor="text1"/>
+          <w:lang w:val="en-GB"/>
+        </w:rPr>
+        <w:t>In addition</w:t>
+      </w:r>
+      <w:r>
+        <w:rPr>
+          <w:rFonts w:asciiTheme="majorHAnsi" w:hAnsiTheme="majorHAnsi" w:cstheme="majorHAnsi"/>
+          <w:color w:val="000000" w:themeColor="text1"/>
+          <w:lang w:val="en-GB"/>
+        </w:rPr>
+        <w:t xml:space="preserve">, </w:t>
+      </w:r>
+      <w:r>
+        <w:rPr>
+          <w:rFonts w:asciiTheme="majorHAnsi" w:hAnsiTheme="majorHAnsi" w:cstheme="majorHAnsi"/>
+          <w:color w:val="000000" w:themeColor="text1"/>
+          <w:lang w:val="en-GB"/>
+        </w:rPr>
+        <w:t>this plot</w:t>
+      </w:r>
+      <w:r>
+        <w:rPr>
+          <w:rFonts w:asciiTheme="majorHAnsi" w:hAnsiTheme="majorHAnsi" w:cstheme="majorHAnsi"/>
+          <w:color w:val="000000" w:themeColor="text1"/>
+          <w:lang w:val="en-GB"/>
+        </w:rPr>
+        <w:t xml:space="preserve"> compares </w:t>
+      </w:r>
+      <w:r>
+        <w:rPr>
+          <w:rFonts w:asciiTheme="majorHAnsi" w:hAnsiTheme="majorHAnsi" w:cstheme="majorHAnsi"/>
+          <w:color w:val="000000" w:themeColor="text1"/>
+          <w:lang w:val="en-GB"/>
+        </w:rPr>
+        <w:t>how</w:t>
+      </w:r>
+      <w:r>
+        <w:rPr>
+          <w:rFonts w:asciiTheme="majorHAnsi" w:hAnsiTheme="majorHAnsi" w:cstheme="majorHAnsi"/>
+          <w:color w:val="000000" w:themeColor="text1"/>
+          <w:lang w:val="en-GB"/>
+        </w:rPr>
+        <w:t xml:space="preserve"> different parties discuss migration</w:t>
+      </w:r>
+      <w:r>
+        <w:rPr>
+          <w:rFonts w:asciiTheme="majorHAnsi" w:hAnsiTheme="majorHAnsi" w:cstheme="majorHAnsi"/>
+          <w:color w:val="000000" w:themeColor="text1"/>
+          <w:lang w:val="en-GB"/>
+        </w:rPr>
+        <w:t>, in terms of these six topics</w:t>
+      </w:r>
+      <w:r>
+        <w:rPr>
+          <w:rFonts w:asciiTheme="majorHAnsi" w:hAnsiTheme="majorHAnsi" w:cstheme="majorHAnsi"/>
+          <w:color w:val="000000" w:themeColor="text1"/>
+          <w:lang w:val="en-GB"/>
+        </w:rPr>
+        <w:t>. Here we see</w:t>
+      </w:r>
+      <w:r>
+        <w:rPr>
+          <w:rFonts w:asciiTheme="majorHAnsi" w:hAnsiTheme="majorHAnsi" w:cstheme="majorHAnsi"/>
+          <w:color w:val="000000" w:themeColor="text1"/>
+          <w:lang w:val="en-GB"/>
+        </w:rPr>
+        <w:t xml:space="preserve"> that the Conservatives discuss economic migration more than any other major party and to a greater extent than they discuss refugees fleeing conflict or the humanitarian concerns of migration. In comparison to the Conservatives, the Labour party discusses migration more often in the context of social welfare and humanitarian concerns.</w:t>
+      </w:r>
+    </w:p>
+    <w:p>
+      <w:pPr>
+        <w:spacing w:line="276" w:lineRule="auto"/>
+        <w:rPr>
+          <w:ins w:id="102" w:author="Amir Firestone" w:date="2020-12-18T17:54:00Z"/>
+          <w:rFonts w:asciiTheme="majorHAnsi" w:hAnsiTheme="majorHAnsi" w:cstheme="majorHAnsi"/>
+          <w:color w:val="000000" w:themeColor="text1"/>
+          <w:lang w:val="en-GB"/>
+        </w:rPr>
+      </w:pPr>
+    </w:p>
+    <w:p>
+      <w:pPr>
+        <w:spacing w:line="276" w:lineRule="auto"/>
+        <w:rPr>
+          <w:moveTo w:id="103" w:author="Amir Firestone" w:date="2020-12-18T17:54:00Z"/>
+          <w:rFonts w:asciiTheme="majorHAnsi" w:hAnsiTheme="majorHAnsi" w:cstheme="majorHAnsi"/>
+          <w:color w:val="000000" w:themeColor="text1"/>
+          <w:lang w:val="en-GB"/>
+        </w:rPr>
+      </w:pPr>
+      <w:moveToRangeStart w:id="104" w:author="Amir Firestone" w:date="2020-12-18T17:54:00Z" w:name="move59206499"/>
+      <w:commentRangeStart w:id="105"/>
+      <w:moveTo w:id="106" w:author="Amir Firestone" w:date="2020-12-18T17:54:00Z">
+        <w:r>
+          <w:rPr>
+            <w:rFonts w:asciiTheme="majorHAnsi" w:hAnsiTheme="majorHAnsi" w:cstheme="majorHAnsi"/>
+            <w:color w:val="000000" w:themeColor="text1"/>
+            <w:lang w:val="en-GB"/>
+          </w:rPr>
+          <w:t>-</w:t>
+        </w:r>
+        <w:proofErr w:type="spellStart"/>
+        <w:r>
+          <w:rPr>
+            <w:rFonts w:asciiTheme="majorHAnsi" w:hAnsiTheme="majorHAnsi" w:cstheme="majorHAnsi"/>
+            <w:color w:val="000000" w:themeColor="text1"/>
+            <w:lang w:val="en-GB"/>
+          </w:rPr>
+          <w:t>topics_by_time_plot</w:t>
+        </w:r>
+        <w:proofErr w:type="spellEnd"/>
+      </w:moveTo>
+    </w:p>
+    <w:p>
+      <w:pPr>
+        <w:spacing w:line="276" w:lineRule="auto"/>
+        <w:rPr>
+          <w:moveTo w:id="107" w:author="Amir Firestone" w:date="2020-12-18T17:54:00Z"/>
+          <w:rFonts w:asciiTheme="majorHAnsi" w:hAnsiTheme="majorHAnsi" w:cstheme="majorHAnsi"/>
+          <w:color w:val="000000" w:themeColor="text1"/>
+          <w:lang w:val="en-GB"/>
+        </w:rPr>
+      </w:pPr>
+    </w:p>
+    <w:p>
+      <w:pPr>
+        <w:spacing w:line="276" w:lineRule="auto"/>
+        <w:rPr>
+          <w:moveTo w:id="108" w:author="Amir Firestone" w:date="2020-12-18T17:54:00Z"/>
+          <w:rFonts w:asciiTheme="majorHAnsi" w:hAnsiTheme="majorHAnsi" w:cstheme="majorHAnsi"/>
+          <w:color w:val="000000" w:themeColor="text1"/>
+          <w:lang w:val="en-GB"/>
+        </w:rPr>
+      </w:pPr>
+      <w:moveTo w:id="109" w:author="Amir Firestone" w:date="2020-12-18T17:54:00Z">
+        <w:r>
+          <w:rPr>
+            <w:rFonts w:asciiTheme="majorHAnsi" w:hAnsiTheme="majorHAnsi" w:cstheme="majorHAnsi"/>
+            <w:color w:val="000000" w:themeColor="text1"/>
+            <w:lang w:val="en-GB"/>
+          </w:rPr>
+          <w:t xml:space="preserve">To explore the change in topic prevalence over time, we plot the yearly average prevalence of each topic between 2010 and 2020. For reference, the vertical, black, dashed line marks </w:t>
+        </w:r>
+        <w:r>
+          <w:rPr>
+            <w:rFonts w:asciiTheme="majorHAnsi" w:hAnsiTheme="majorHAnsi" w:cstheme="majorHAnsi"/>
+            <w:color w:val="000000" w:themeColor="text1"/>
+            <w:lang w:val="en-GB"/>
+          </w:rPr>
+          <w:lastRenderedPageBreak/>
+          <w:t>the 2015 election and the beginning of the so-called Syrian refugee crisis in Europe, while the red, dashed line represents the BREXIT referendum in 2016.  This plot shows that while the topic of social welfare enjoys relatively little prevalence in migration-related debates, it was most prevalent in the earlier years of the decade and has begun regaining attention in recent years. We also find that the topic of economic migration experienced a sharp decline in attention after 2013 has only risen to prominence once again in post-BREXIT debates. The topic of refugees fleeing conflict first received attention in 2011 (in the context of civil war in Libya) before becoming nearly three-times more prevalent at the peak of the Syrian refugee crisis in 2015. The topic lost traction in 2016 after the BREXIT referendum shifted political attention to other concerns regarding migration. (why did humanitarian concerns peek in 2016? Also related to events connected to the Syrian refugee crisis and passage to Europe?)</w:t>
+        </w:r>
+      </w:moveTo>
+      <w:commentRangeEnd w:id="105"/>
       <w:r>
         <w:rPr>
           <w:rStyle w:val="CommentReference"/>
-          <w:rFonts w:asciiTheme="majorHAnsi" w:hAnsiTheme="majorHAnsi" w:cstheme="majorHAnsi"/>
-        </w:rPr>
-        <w:commentReference w:id="103"/>
-      </w:r>
-      <w:r>
-        <w:rPr>
-          <w:rFonts w:asciiTheme="majorHAnsi" w:hAnsiTheme="majorHAnsi" w:cstheme="majorHAnsi"/>
-          <w:color w:val="000000" w:themeColor="text1"/>
-          <w:lang w:val="en-GB"/>
-        </w:rPr>
-        <w:t xml:space="preserve">” </w:t>
-      </w:r>
-      <w:r>
-        <w:rPr>
-          <w:rFonts w:asciiTheme="majorHAnsi" w:hAnsiTheme="majorHAnsi" w:cstheme="majorHAnsi"/>
-          <w:color w:val="000000" w:themeColor="text1"/>
-          <w:lang w:val="en-GB"/>
-        </w:rPr>
-        <w:t>seems to indicate a collection of less prevalent migration-related topics</w:t>
-      </w:r>
+        </w:rPr>
+        <w:commentReference w:id="105"/>
+      </w:r>
+    </w:p>
+    <w:moveToRangeEnd w:id="104"/>
+    <w:p>
+      <w:pPr>
+        <w:spacing w:line="276" w:lineRule="auto"/>
+        <w:rPr>
+          <w:ins w:id="110" w:author="Amir Firestone" w:date="2020-12-18T17:54:00Z"/>
+          <w:rFonts w:asciiTheme="majorHAnsi" w:hAnsiTheme="majorHAnsi" w:cstheme="majorHAnsi"/>
+          <w:color w:val="000000" w:themeColor="text1"/>
+          <w:lang w:val="en-GB"/>
+        </w:rPr>
+      </w:pPr>
+    </w:p>
+    <w:p>
+      <w:pPr>
+        <w:spacing w:line="276" w:lineRule="auto"/>
+        <w:rPr>
+          <w:rFonts w:asciiTheme="majorHAnsi" w:hAnsiTheme="majorHAnsi" w:cstheme="majorHAnsi"/>
+          <w:color w:val="000000" w:themeColor="text1"/>
+          <w:lang w:val="en-GB"/>
+        </w:rPr>
+      </w:pPr>
+    </w:p>
+    <w:p>
+      <w:pPr>
+        <w:spacing w:line="276" w:lineRule="auto"/>
+        <w:rPr>
+          <w:rFonts w:asciiTheme="majorHAnsi" w:hAnsiTheme="majorHAnsi" w:cstheme="majorHAnsi"/>
+          <w:color w:val="000000" w:themeColor="text1"/>
+          <w:lang w:val="en-GB"/>
+        </w:rPr>
+      </w:pPr>
+      <w:r>
+        <w:rPr>
+          <w:rFonts w:asciiTheme="majorHAnsi" w:hAnsiTheme="majorHAnsi" w:cstheme="majorHAnsi"/>
+          <w:color w:val="000000" w:themeColor="text1"/>
+          <w:lang w:val="en-GB"/>
+        </w:rPr>
+        <w:t>-</w:t>
+      </w:r>
+      <w:proofErr w:type="spellStart"/>
+      <w:r>
+        <w:rPr>
+          <w:rFonts w:asciiTheme="majorHAnsi" w:hAnsiTheme="majorHAnsi" w:cstheme="majorHAnsi"/>
+          <w:color w:val="000000" w:themeColor="text1"/>
+          <w:lang w:val="en-GB"/>
+        </w:rPr>
+        <w:t>topic_by_party_</w:t>
+      </w:r>
+      <w:r>
+        <w:rPr>
+          <w:rFonts w:asciiTheme="majorHAnsi" w:hAnsiTheme="majorHAnsi" w:cstheme="majorHAnsi"/>
+          <w:color w:val="000000" w:themeColor="text1"/>
+          <w:lang w:val="en-GB"/>
+        </w:rPr>
+        <w:t>and</w:t>
+      </w:r>
+      <w:proofErr w:type="spellEnd"/>
+      <w:r>
+        <w:rPr>
+          <w:rFonts w:asciiTheme="majorHAnsi" w:hAnsiTheme="majorHAnsi" w:cstheme="majorHAnsi"/>
+          <w:color w:val="000000" w:themeColor="text1"/>
+          <w:lang w:val="en-GB"/>
+        </w:rPr>
+        <w:t xml:space="preserve"> year</w:t>
+      </w:r>
+    </w:p>
+    <w:p>
+      <w:pPr>
+        <w:spacing w:line="276" w:lineRule="auto"/>
+        <w:rPr>
+          <w:ins w:id="111" w:author="Amir Firestone" w:date="2020-12-18T18:21:00Z"/>
+          <w:rFonts w:asciiTheme="majorHAnsi" w:hAnsiTheme="majorHAnsi" w:cstheme="majorHAnsi"/>
+          <w:color w:val="000000" w:themeColor="text1"/>
+          <w:lang w:val="en-GB"/>
+        </w:rPr>
+      </w:pPr>
       <w:r>
         <w:rPr>
           <w:rFonts w:asciiTheme="majorHAnsi" w:hAnsiTheme="majorHAnsi" w:cstheme="majorHAnsi"/>
@@ -4768,23 +5175,767 @@
         </w:rPr>
         <w:t xml:space="preserve"> </w:t>
       </w:r>
-      <w:r>
-        <w:rPr>
-          <w:rFonts w:asciiTheme="majorHAnsi" w:hAnsiTheme="majorHAnsi" w:cstheme="majorHAnsi"/>
-          <w:color w:val="000000" w:themeColor="text1"/>
-          <w:lang w:val="en-GB"/>
-        </w:rPr>
-        <w:t xml:space="preserve">such as Tuberculosis, specific migrant communities, and </w:t>
-      </w:r>
-      <w:r>
-        <w:rPr>
-          <w:rFonts w:asciiTheme="majorHAnsi" w:hAnsiTheme="majorHAnsi" w:cstheme="majorHAnsi"/>
-          <w:color w:val="000000" w:themeColor="text1"/>
-          <w:lang w:val="en-GB"/>
-        </w:rPr>
-        <w:lastRenderedPageBreak/>
-        <w:t>the Holocaust</w:t>
-      </w:r>
+    </w:p>
+    <w:p>
+      <w:pPr>
+        <w:spacing w:line="276" w:lineRule="auto"/>
+        <w:rPr>
+          <w:del w:id="112" w:author="Amir Firestone" w:date="2020-12-18T18:23:00Z"/>
+          <w:rFonts w:asciiTheme="majorHAnsi" w:hAnsiTheme="majorHAnsi" w:cstheme="majorHAnsi"/>
+          <w:color w:val="000000" w:themeColor="text1"/>
+          <w:lang w:val="en-GB"/>
+        </w:rPr>
+      </w:pPr>
+      <w:ins w:id="113" w:author="Amir Firestone" w:date="2020-12-18T18:21:00Z">
+        <w:r>
+          <w:rPr>
+            <w:rFonts w:asciiTheme="majorHAnsi" w:hAnsiTheme="majorHAnsi" w:cstheme="majorHAnsi"/>
+            <w:color w:val="000000" w:themeColor="text1"/>
+            <w:lang w:val="en-GB"/>
+          </w:rPr>
+          <w:t xml:space="preserve">Next, we explore </w:t>
+        </w:r>
+      </w:ins>
+      <w:ins w:id="114" w:author="Amir Firestone" w:date="2020-12-18T18:22:00Z">
+        <w:r>
+          <w:rPr>
+            <w:rFonts w:asciiTheme="majorHAnsi" w:hAnsiTheme="majorHAnsi" w:cstheme="majorHAnsi"/>
+            <w:color w:val="000000" w:themeColor="text1"/>
+            <w:lang w:val="en-GB"/>
+          </w:rPr>
+          <w:t xml:space="preserve">the prevalence over these ten years </w:t>
+        </w:r>
+      </w:ins>
+      <w:ins w:id="115" w:author="Amir Firestone" w:date="2020-12-18T18:23:00Z">
+        <w:r>
+          <w:rPr>
+            <w:rFonts w:asciiTheme="majorHAnsi" w:hAnsiTheme="majorHAnsi" w:cstheme="majorHAnsi"/>
+            <w:color w:val="000000" w:themeColor="text1"/>
+            <w:lang w:val="en-GB"/>
+          </w:rPr>
+          <w:t>(2010-2020) by party.</w:t>
+        </w:r>
+      </w:ins>
+    </w:p>
+    <w:p>
+      <w:pPr>
+        <w:spacing w:line="276" w:lineRule="auto"/>
+        <w:rPr>
+          <w:del w:id="116" w:author="Amir Firestone" w:date="2020-12-18T17:42:00Z"/>
+          <w:rFonts w:asciiTheme="majorHAnsi" w:hAnsiTheme="majorHAnsi" w:cstheme="majorHAnsi"/>
+          <w:color w:val="000000" w:themeColor="text1"/>
+          <w:lang w:val="en-GB"/>
+        </w:rPr>
+      </w:pPr>
+      <w:del w:id="117" w:author="Amir Firestone" w:date="2020-12-18T17:35:00Z">
+        <w:r>
+          <w:rPr>
+            <w:rFonts w:asciiTheme="majorHAnsi" w:hAnsiTheme="majorHAnsi" w:cstheme="majorHAnsi"/>
+            <w:color w:val="000000" w:themeColor="text1"/>
+            <w:lang w:val="en-GB"/>
+          </w:rPr>
+          <w:delText>What is noticeable from this g</w:delText>
+        </w:r>
+      </w:del>
+      <w:ins w:id="118" w:author="Amir Firestone" w:date="2020-12-18T18:23:00Z">
+        <w:r>
+          <w:rPr>
+            <w:rFonts w:asciiTheme="majorHAnsi" w:hAnsiTheme="majorHAnsi" w:cstheme="majorHAnsi"/>
+            <w:color w:val="000000" w:themeColor="text1"/>
+            <w:lang w:val="en-GB"/>
+          </w:rPr>
+          <w:t xml:space="preserve"> </w:t>
+        </w:r>
+      </w:ins>
+      <w:ins w:id="119" w:author="Amir Firestone" w:date="2020-12-18T17:35:00Z">
+        <w:r>
+          <w:rPr>
+            <w:rFonts w:asciiTheme="majorHAnsi" w:hAnsiTheme="majorHAnsi" w:cstheme="majorHAnsi"/>
+            <w:color w:val="000000" w:themeColor="text1"/>
+            <w:lang w:val="en-GB"/>
+          </w:rPr>
+          <w:t xml:space="preserve">In addition to showing party-specific trends in topical focus over time, </w:t>
+        </w:r>
+      </w:ins>
+      <w:ins w:id="120" w:author="Amir Firestone" w:date="2020-12-18T17:36:00Z">
+        <w:r>
+          <w:rPr>
+            <w:rFonts w:asciiTheme="majorHAnsi" w:hAnsiTheme="majorHAnsi" w:cstheme="majorHAnsi"/>
+            <w:color w:val="000000" w:themeColor="text1"/>
+            <w:lang w:val="en-GB"/>
+          </w:rPr>
+          <w:t>t</w:t>
+        </w:r>
+      </w:ins>
+      <w:ins w:id="121" w:author="Amir Firestone" w:date="2020-12-18T17:35:00Z">
+        <w:r>
+          <w:rPr>
+            <w:rFonts w:asciiTheme="majorHAnsi" w:hAnsiTheme="majorHAnsi" w:cstheme="majorHAnsi"/>
+            <w:color w:val="000000" w:themeColor="text1"/>
+            <w:lang w:val="en-GB"/>
+          </w:rPr>
+          <w:t>his g</w:t>
+        </w:r>
+      </w:ins>
+      <w:r>
+        <w:rPr>
+          <w:rFonts w:asciiTheme="majorHAnsi" w:hAnsiTheme="majorHAnsi" w:cstheme="majorHAnsi"/>
+          <w:color w:val="000000" w:themeColor="text1"/>
+          <w:lang w:val="en-GB"/>
+        </w:rPr>
+        <w:t xml:space="preserve">raph </w:t>
+      </w:r>
+      <w:del w:id="122" w:author="Amir Firestone" w:date="2020-12-18T17:36:00Z">
+        <w:r>
+          <w:rPr>
+            <w:rFonts w:asciiTheme="majorHAnsi" w:hAnsiTheme="majorHAnsi" w:cstheme="majorHAnsi"/>
+            <w:color w:val="000000" w:themeColor="text1"/>
+            <w:lang w:val="en-GB"/>
+          </w:rPr>
+          <w:delText>is that parties</w:delText>
+        </w:r>
+      </w:del>
+      <w:ins w:id="123" w:author="Amir Firestone" w:date="2020-12-18T17:36:00Z">
+        <w:r>
+          <w:rPr>
+            <w:rFonts w:asciiTheme="majorHAnsi" w:hAnsiTheme="majorHAnsi" w:cstheme="majorHAnsi"/>
+            <w:color w:val="000000" w:themeColor="text1"/>
+            <w:lang w:val="en-GB"/>
+          </w:rPr>
+          <w:t xml:space="preserve">also shows </w:t>
+        </w:r>
+      </w:ins>
+      <w:ins w:id="124" w:author="Amir Firestone" w:date="2020-12-18T17:37:00Z">
+        <w:r>
+          <w:rPr>
+            <w:rFonts w:asciiTheme="majorHAnsi" w:hAnsiTheme="majorHAnsi" w:cstheme="majorHAnsi"/>
+            <w:color w:val="000000" w:themeColor="text1"/>
+            <w:lang w:val="en-GB"/>
+          </w:rPr>
+          <w:t>that</w:t>
+        </w:r>
+      </w:ins>
+      <w:ins w:id="125" w:author="Amir Firestone" w:date="2020-12-18T17:36:00Z">
+        <w:r>
+          <w:rPr>
+            <w:rFonts w:asciiTheme="majorHAnsi" w:hAnsiTheme="majorHAnsi" w:cstheme="majorHAnsi"/>
+            <w:color w:val="000000" w:themeColor="text1"/>
+            <w:lang w:val="en-GB"/>
+          </w:rPr>
+          <w:t xml:space="preserve"> the topic coverage of parties</w:t>
+        </w:r>
+      </w:ins>
+      <w:r>
+        <w:rPr>
+          <w:rFonts w:asciiTheme="majorHAnsi" w:hAnsiTheme="majorHAnsi" w:cstheme="majorHAnsi"/>
+          <w:color w:val="000000" w:themeColor="text1"/>
+          <w:lang w:val="en-GB"/>
+        </w:rPr>
+        <w:t xml:space="preserve"> converge</w:t>
+      </w:r>
+      <w:ins w:id="126" w:author="Amir Firestone" w:date="2020-12-18T17:37:00Z">
+        <w:r>
+          <w:rPr>
+            <w:rFonts w:asciiTheme="majorHAnsi" w:hAnsiTheme="majorHAnsi" w:cstheme="majorHAnsi"/>
+            <w:color w:val="000000" w:themeColor="text1"/>
+            <w:lang w:val="en-GB"/>
+          </w:rPr>
+          <w:t>s</w:t>
+        </w:r>
+      </w:ins>
+      <w:ins w:id="127" w:author="Amir Firestone" w:date="2020-12-18T17:38:00Z">
+        <w:r>
+          <w:rPr>
+            <w:rFonts w:asciiTheme="majorHAnsi" w:hAnsiTheme="majorHAnsi" w:cstheme="majorHAnsi"/>
+            <w:color w:val="000000" w:themeColor="text1"/>
+            <w:lang w:val="en-GB"/>
+          </w:rPr>
+          <w:t xml:space="preserve"> in 2015 and 2016.</w:t>
+        </w:r>
+      </w:ins>
+      <w:r>
+        <w:rPr>
+          <w:rFonts w:asciiTheme="majorHAnsi" w:hAnsiTheme="majorHAnsi" w:cstheme="majorHAnsi"/>
+          <w:color w:val="000000" w:themeColor="text1"/>
+          <w:lang w:val="en-GB"/>
+        </w:rPr>
+        <w:t xml:space="preserve"> </w:t>
+      </w:r>
+      <w:del w:id="128" w:author="Amir Firestone" w:date="2020-12-18T17:38:00Z">
+        <w:r>
+          <w:rPr>
+            <w:rFonts w:asciiTheme="majorHAnsi" w:hAnsiTheme="majorHAnsi" w:cstheme="majorHAnsi"/>
+            <w:color w:val="000000" w:themeColor="text1"/>
+            <w:lang w:val="en-GB"/>
+          </w:rPr>
+          <w:delText xml:space="preserve">in how much they discuss topics </w:delText>
+        </w:r>
+        <w:r>
+          <w:rPr>
+            <w:rFonts w:asciiTheme="majorHAnsi" w:hAnsiTheme="majorHAnsi" w:cstheme="majorHAnsi"/>
+            <w:color w:val="000000" w:themeColor="text1"/>
+            <w:lang w:val="en-GB"/>
+          </w:rPr>
+          <w:delText>towards the 2015-2016</w:delText>
+        </w:r>
+        <w:r>
+          <w:rPr>
+            <w:rFonts w:asciiTheme="majorHAnsi" w:hAnsiTheme="majorHAnsi" w:cstheme="majorHAnsi"/>
+            <w:color w:val="000000" w:themeColor="text1"/>
+            <w:lang w:val="en-GB"/>
+          </w:rPr>
+          <w:delText xml:space="preserve">. </w:delText>
+        </w:r>
+      </w:del>
+      <w:r>
+        <w:rPr>
+          <w:rFonts w:asciiTheme="majorHAnsi" w:hAnsiTheme="majorHAnsi" w:cstheme="majorHAnsi"/>
+          <w:color w:val="000000" w:themeColor="text1"/>
+          <w:lang w:val="en-GB"/>
+        </w:rPr>
+        <w:t xml:space="preserve">Three explanations may shed light why we see this trend. The first </w:t>
+      </w:r>
+      <w:del w:id="129" w:author="Amir Firestone" w:date="2020-12-18T17:46:00Z">
+        <w:r>
+          <w:rPr>
+            <w:rFonts w:asciiTheme="majorHAnsi" w:hAnsiTheme="majorHAnsi" w:cstheme="majorHAnsi"/>
+            <w:color w:val="000000" w:themeColor="text1"/>
+            <w:lang w:val="en-GB"/>
+          </w:rPr>
+          <w:delText xml:space="preserve">reason </w:delText>
+        </w:r>
+      </w:del>
+      <w:r>
+        <w:rPr>
+          <w:rFonts w:asciiTheme="majorHAnsi" w:hAnsiTheme="majorHAnsi" w:cstheme="majorHAnsi"/>
+          <w:color w:val="000000" w:themeColor="text1"/>
+          <w:lang w:val="en-GB"/>
+        </w:rPr>
+        <w:t xml:space="preserve">relates to </w:t>
+      </w:r>
+      <w:ins w:id="130" w:author="Amir Firestone" w:date="2020-12-18T17:40:00Z">
+        <w:r>
+          <w:rPr>
+            <w:rFonts w:asciiTheme="majorHAnsi" w:hAnsiTheme="majorHAnsi" w:cstheme="majorHAnsi"/>
+            <w:color w:val="000000" w:themeColor="text1"/>
+            <w:lang w:val="en-GB"/>
+          </w:rPr>
+          <w:t xml:space="preserve">significant </w:t>
+        </w:r>
+      </w:ins>
+      <w:r>
+        <w:rPr>
+          <w:rFonts w:asciiTheme="majorHAnsi" w:hAnsiTheme="majorHAnsi" w:cstheme="majorHAnsi"/>
+          <w:color w:val="000000" w:themeColor="text1"/>
+          <w:lang w:val="en-GB"/>
+        </w:rPr>
+        <w:t xml:space="preserve">external developments </w:t>
+      </w:r>
+      <w:ins w:id="131" w:author="Amir Firestone" w:date="2020-12-18T17:32:00Z">
+        <w:r>
+          <w:rPr>
+            <w:rFonts w:asciiTheme="majorHAnsi" w:hAnsiTheme="majorHAnsi" w:cstheme="majorHAnsi"/>
+            <w:color w:val="000000" w:themeColor="text1"/>
+            <w:lang w:val="en-GB"/>
+          </w:rPr>
+          <w:t xml:space="preserve">that are relevant to </w:t>
+        </w:r>
+      </w:ins>
+      <w:ins w:id="132" w:author="Amir Firestone" w:date="2020-12-18T17:33:00Z">
+        <w:r>
+          <w:rPr>
+            <w:rFonts w:asciiTheme="majorHAnsi" w:hAnsiTheme="majorHAnsi" w:cstheme="majorHAnsi"/>
+            <w:color w:val="000000" w:themeColor="text1"/>
+            <w:lang w:val="en-GB"/>
+          </w:rPr>
+          <w:t xml:space="preserve">UK national interests, </w:t>
+        </w:r>
+      </w:ins>
+      <w:del w:id="133" w:author="Amir Firestone" w:date="2020-12-18T17:32:00Z">
+        <w:r>
+          <w:rPr>
+            <w:rFonts w:asciiTheme="majorHAnsi" w:hAnsiTheme="majorHAnsi" w:cstheme="majorHAnsi"/>
+            <w:color w:val="000000" w:themeColor="text1"/>
+            <w:lang w:val="en-GB"/>
+          </w:rPr>
+          <w:delText>with some influence on the</w:delText>
+        </w:r>
+      </w:del>
+      <w:del w:id="134" w:author="Amir Firestone" w:date="2020-12-18T17:33:00Z">
+        <w:r>
+          <w:rPr>
+            <w:rFonts w:asciiTheme="majorHAnsi" w:hAnsiTheme="majorHAnsi" w:cstheme="majorHAnsi"/>
+            <w:color w:val="000000" w:themeColor="text1"/>
+            <w:lang w:val="en-GB"/>
+          </w:rPr>
+          <w:delText xml:space="preserve"> UK in this time period</w:delText>
+        </w:r>
+      </w:del>
+      <w:del w:id="135" w:author="Amir Firestone" w:date="2020-12-18T17:46:00Z">
+        <w:r>
+          <w:rPr>
+            <w:rFonts w:asciiTheme="majorHAnsi" w:hAnsiTheme="majorHAnsi" w:cstheme="majorHAnsi"/>
+            <w:color w:val="000000" w:themeColor="text1"/>
+            <w:lang w:val="en-GB"/>
+          </w:rPr>
+          <w:delText xml:space="preserve">. </w:delText>
+        </w:r>
+      </w:del>
+      <w:ins w:id="136" w:author="Amir Firestone" w:date="2020-12-18T17:46:00Z">
+        <w:r>
+          <w:rPr>
+            <w:rFonts w:asciiTheme="majorHAnsi" w:hAnsiTheme="majorHAnsi" w:cstheme="majorHAnsi"/>
+            <w:color w:val="000000" w:themeColor="text1"/>
+            <w:lang w:val="en-GB"/>
+          </w:rPr>
+          <w:t xml:space="preserve">such as </w:t>
+        </w:r>
+      </w:ins>
+      <w:ins w:id="137" w:author="Amir Firestone" w:date="2020-12-18T17:39:00Z">
+        <w:r>
+          <w:rPr>
+            <w:rFonts w:asciiTheme="majorHAnsi" w:hAnsiTheme="majorHAnsi" w:cstheme="majorHAnsi"/>
+            <w:color w:val="000000" w:themeColor="text1"/>
+            <w:lang w:val="en-GB"/>
+          </w:rPr>
+          <w:t xml:space="preserve">the </w:t>
+        </w:r>
+      </w:ins>
+      <w:ins w:id="138" w:author="Amir Firestone" w:date="2020-12-18T17:40:00Z">
+        <w:r>
+          <w:rPr>
+            <w:rFonts w:asciiTheme="majorHAnsi" w:hAnsiTheme="majorHAnsi" w:cstheme="majorHAnsi"/>
+            <w:color w:val="000000" w:themeColor="text1"/>
+            <w:lang w:val="en-GB"/>
+          </w:rPr>
+          <w:t>Syrian refugee crisis in Europe</w:t>
+        </w:r>
+      </w:ins>
+      <w:ins w:id="139" w:author="Amir Firestone" w:date="2020-12-18T17:41:00Z">
+        <w:r>
+          <w:rPr>
+            <w:rFonts w:asciiTheme="majorHAnsi" w:hAnsiTheme="majorHAnsi" w:cstheme="majorHAnsi"/>
+            <w:color w:val="000000" w:themeColor="text1"/>
+            <w:lang w:val="en-GB"/>
+          </w:rPr>
+          <w:t xml:space="preserve">. As a result, </w:t>
+        </w:r>
+      </w:ins>
+      <w:ins w:id="140" w:author="Amir Firestone" w:date="2020-12-18T17:42:00Z">
+        <w:r>
+          <w:rPr>
+            <w:rFonts w:asciiTheme="majorHAnsi" w:hAnsiTheme="majorHAnsi" w:cstheme="majorHAnsi"/>
+            <w:color w:val="000000" w:themeColor="text1"/>
+            <w:lang w:val="en-GB"/>
+          </w:rPr>
+          <w:t>certain</w:t>
+        </w:r>
+      </w:ins>
+      <w:ins w:id="141" w:author="Amir Firestone" w:date="2020-12-18T17:41:00Z">
+        <w:r>
+          <w:rPr>
+            <w:rFonts w:asciiTheme="majorHAnsi" w:hAnsiTheme="majorHAnsi" w:cstheme="majorHAnsi"/>
+            <w:color w:val="000000" w:themeColor="text1"/>
+            <w:lang w:val="en-GB"/>
+          </w:rPr>
+          <w:t xml:space="preserve"> topics related to migration </w:t>
+        </w:r>
+      </w:ins>
+      <w:ins w:id="142" w:author="Amir Firestone" w:date="2020-12-18T17:42:00Z">
+        <w:r>
+          <w:rPr>
+            <w:rFonts w:asciiTheme="majorHAnsi" w:hAnsiTheme="majorHAnsi" w:cstheme="majorHAnsi"/>
+            <w:color w:val="000000" w:themeColor="text1"/>
+            <w:lang w:val="en-GB"/>
+          </w:rPr>
+          <w:t xml:space="preserve">enter the agenda as </w:t>
+        </w:r>
+      </w:ins>
+      <w:ins w:id="143" w:author="Amir Firestone" w:date="2020-12-18T17:41:00Z">
+        <w:r>
+          <w:rPr>
+            <w:rFonts w:asciiTheme="majorHAnsi" w:hAnsiTheme="majorHAnsi" w:cstheme="majorHAnsi"/>
+            <w:color w:val="000000" w:themeColor="text1"/>
+            <w:lang w:val="en-GB"/>
+          </w:rPr>
+          <w:t xml:space="preserve">large-scale </w:t>
+        </w:r>
+      </w:ins>
+      <w:ins w:id="144" w:author="Amir Firestone" w:date="2020-12-18T17:42:00Z">
+        <w:r>
+          <w:rPr>
+            <w:rFonts w:asciiTheme="majorHAnsi" w:hAnsiTheme="majorHAnsi" w:cstheme="majorHAnsi"/>
+            <w:i/>
+            <w:color w:val="000000" w:themeColor="text1"/>
+            <w:lang w:val="en-GB"/>
+          </w:rPr>
+          <w:t>national</w:t>
+        </w:r>
+        <w:r>
+          <w:rPr>
+            <w:rFonts w:asciiTheme="majorHAnsi" w:hAnsiTheme="majorHAnsi" w:cstheme="majorHAnsi"/>
+            <w:color w:val="000000" w:themeColor="text1"/>
+            <w:lang w:val="en-GB"/>
+          </w:rPr>
+          <w:t xml:space="preserve"> issues that are relevant to all parties.</w:t>
+        </w:r>
+      </w:ins>
+      <w:ins w:id="145" w:author="Amir Firestone" w:date="2020-12-18T17:43:00Z">
+        <w:r>
+          <w:rPr>
+            <w:rFonts w:asciiTheme="majorHAnsi" w:hAnsiTheme="majorHAnsi" w:cstheme="majorHAnsi"/>
+            <w:color w:val="000000" w:themeColor="text1"/>
+            <w:lang w:val="en-GB"/>
+          </w:rPr>
+          <w:t xml:space="preserve"> </w:t>
+        </w:r>
+      </w:ins>
+      <w:del w:id="146" w:author="Amir Firestone" w:date="2020-12-18T17:42:00Z">
+        <w:r>
+          <w:rPr>
+            <w:rFonts w:asciiTheme="majorHAnsi" w:hAnsiTheme="majorHAnsi" w:cstheme="majorHAnsi"/>
+            <w:color w:val="000000" w:themeColor="text1"/>
+            <w:lang w:val="en-GB"/>
+          </w:rPr>
+          <w:delText>Noticeably</w:delText>
+        </w:r>
+        <w:r>
+          <w:rPr>
+            <w:rFonts w:asciiTheme="majorHAnsi" w:hAnsiTheme="majorHAnsi" w:cstheme="majorHAnsi"/>
+            <w:color w:val="000000" w:themeColor="text1"/>
+            <w:lang w:val="en-GB"/>
+          </w:rPr>
+          <w:delText xml:space="preserve">, the progression of the refugee </w:delText>
+        </w:r>
+        <w:commentRangeStart w:id="147"/>
+        <w:commentRangeStart w:id="148"/>
+        <w:r>
+          <w:rPr>
+            <w:rFonts w:asciiTheme="majorHAnsi" w:hAnsiTheme="majorHAnsi" w:cstheme="majorHAnsi"/>
+            <w:color w:val="000000" w:themeColor="text1"/>
+            <w:lang w:val="en-GB"/>
+          </w:rPr>
+          <w:delText>crisis</w:delText>
+        </w:r>
+        <w:commentRangeEnd w:id="147"/>
+        <w:r>
+          <w:rPr>
+            <w:rStyle w:val="CommentReference"/>
+            <w:color w:val="000000" w:themeColor="text1"/>
+          </w:rPr>
+          <w:commentReference w:id="147"/>
+        </w:r>
+        <w:commentRangeEnd w:id="148"/>
+        <w:r>
+          <w:rPr>
+            <w:rStyle w:val="CommentReference"/>
+          </w:rPr>
+          <w:commentReference w:id="148"/>
+        </w:r>
+        <w:r>
+          <w:rPr>
+            <w:rFonts w:asciiTheme="majorHAnsi" w:hAnsiTheme="majorHAnsi" w:cstheme="majorHAnsi"/>
+            <w:color w:val="000000" w:themeColor="text1"/>
+            <w:lang w:val="en-GB"/>
+          </w:rPr>
+          <w:delText>. Hence, new, more pressing</w:delText>
+        </w:r>
+        <w:r>
+          <w:rPr>
+            <w:rFonts w:asciiTheme="majorHAnsi" w:hAnsiTheme="majorHAnsi" w:cstheme="majorHAnsi"/>
+            <w:color w:val="000000" w:themeColor="text1"/>
+            <w:lang w:val="en-GB"/>
+          </w:rPr>
+          <w:delText xml:space="preserve"> because some topics are coming on the agenda. Then Brexit changed priorities to parties after it took place. </w:delText>
+        </w:r>
+      </w:del>
+    </w:p>
+    <w:p>
+      <w:pPr>
+        <w:spacing w:line="276" w:lineRule="auto"/>
+        <w:rPr>
+          <w:del w:id="149" w:author="Amir Firestone" w:date="2020-12-18T17:42:00Z"/>
+          <w:rFonts w:asciiTheme="majorHAnsi" w:hAnsiTheme="majorHAnsi" w:cstheme="majorHAnsi"/>
+          <w:color w:val="000000" w:themeColor="text1"/>
+          <w:lang w:val="en-GB"/>
+        </w:rPr>
+      </w:pPr>
+    </w:p>
+    <w:p>
+      <w:pPr>
+        <w:spacing w:line="276" w:lineRule="auto"/>
+        <w:rPr>
+          <w:rFonts w:asciiTheme="majorHAnsi" w:hAnsiTheme="majorHAnsi" w:cstheme="majorHAnsi"/>
+          <w:color w:val="000000" w:themeColor="text1"/>
+          <w:lang w:val="en-GB"/>
+        </w:rPr>
+      </w:pPr>
+      <w:del w:id="150" w:author="Amir Firestone" w:date="2020-12-18T17:42:00Z">
+        <w:r>
+          <w:rPr>
+            <w:rFonts w:asciiTheme="majorHAnsi" w:hAnsiTheme="majorHAnsi" w:cstheme="majorHAnsi"/>
+            <w:color w:val="000000" w:themeColor="text1"/>
+            <w:lang w:val="en-GB"/>
+          </w:rPr>
+          <w:delText>For the topic over time plot with parties by color, we should look at the convergences and divergences. And i think we discussed 3 main reasons for convergences that we should highlight: 1 is external (from UK) large-scale events like refugee crises, civil wars (libya in 2011) and humanitarian crises. This puts new, large-scale</w:delText>
+        </w:r>
+        <w:r>
+          <w:rPr>
+            <w:rFonts w:asciiTheme="majorHAnsi" w:hAnsiTheme="majorHAnsi" w:cstheme="majorHAnsi"/>
+            <w:color w:val="000000" w:themeColor="text1"/>
+            <w:lang w:val="en-GB"/>
+          </w:rPr>
+          <w:delText xml:space="preserve"> </w:delText>
+        </w:r>
+        <w:r>
+          <w:rPr>
+            <w:rFonts w:asciiTheme="majorHAnsi" w:hAnsiTheme="majorHAnsi" w:cstheme="majorHAnsi"/>
+            <w:i/>
+            <w:iCs/>
+            <w:color w:val="000000" w:themeColor="text1"/>
+            <w:lang w:val="en-GB"/>
+          </w:rPr>
+          <w:delText>national</w:delText>
+        </w:r>
+        <w:r>
+          <w:rPr>
+            <w:rFonts w:asciiTheme="majorHAnsi" w:hAnsiTheme="majorHAnsi" w:cstheme="majorHAnsi"/>
+            <w:color w:val="000000" w:themeColor="text1"/>
+            <w:lang w:val="en-GB"/>
+          </w:rPr>
+          <w:delText xml:space="preserve"> issues on </w:delText>
+        </w:r>
+        <w:r>
+          <w:rPr>
+            <w:rFonts w:asciiTheme="majorHAnsi" w:hAnsiTheme="majorHAnsi" w:cstheme="majorHAnsi"/>
+            <w:color w:val="000000" w:themeColor="text1"/>
+            <w:lang w:val="en-GB"/>
+          </w:rPr>
+          <w:delText xml:space="preserve">enter </w:delText>
+        </w:r>
+        <w:r>
+          <w:rPr>
+            <w:rFonts w:asciiTheme="majorHAnsi" w:hAnsiTheme="majorHAnsi" w:cstheme="majorHAnsi"/>
+            <w:color w:val="000000" w:themeColor="text1"/>
+            <w:lang w:val="en-GB"/>
+          </w:rPr>
+          <w:delText xml:space="preserve">the agenda, irrespective of party (as it becomes a national issue). </w:delText>
+        </w:r>
+      </w:del>
+      <w:r>
+        <w:rPr>
+          <w:rFonts w:asciiTheme="majorHAnsi" w:hAnsiTheme="majorHAnsi" w:cstheme="majorHAnsi"/>
+          <w:color w:val="000000" w:themeColor="text1"/>
+          <w:lang w:val="en-GB"/>
+        </w:rPr>
+        <w:t xml:space="preserve">Secondly, </w:t>
+      </w:r>
+      <w:del w:id="151" w:author="Microsoft Office User" w:date="2020-12-17T00:16:00Z">
+        <w:r>
+          <w:rPr>
+            <w:rFonts w:asciiTheme="majorHAnsi" w:hAnsiTheme="majorHAnsi" w:cstheme="majorHAnsi"/>
+            <w:color w:val="000000" w:themeColor="text1"/>
+            <w:lang w:val="en-GB"/>
+          </w:rPr>
+          <w:delText>2 is agenda setting,</w:delText>
+        </w:r>
+      </w:del>
+      <w:r>
+        <w:rPr>
+          <w:rFonts w:asciiTheme="majorHAnsi" w:hAnsiTheme="majorHAnsi" w:cstheme="majorHAnsi"/>
+          <w:color w:val="000000" w:themeColor="text1"/>
+          <w:lang w:val="en-GB"/>
+        </w:rPr>
+        <w:t xml:space="preserve">as usually occurs towards general election, all parties discuss broadly similar agenda points which are found in the core of the political discourse. Lastly, </w:t>
+      </w:r>
+      <w:ins w:id="152" w:author="Amir Firestone" w:date="2020-12-18T17:47:00Z">
+        <w:r>
+          <w:rPr>
+            <w:rFonts w:asciiTheme="majorHAnsi" w:hAnsiTheme="majorHAnsi" w:cstheme="majorHAnsi"/>
+            <w:color w:val="000000" w:themeColor="text1"/>
+            <w:lang w:val="en-GB"/>
+          </w:rPr>
+          <w:t xml:space="preserve">the </w:t>
+        </w:r>
+      </w:ins>
+      <w:proofErr w:type="spellStart"/>
+      <w:r>
+        <w:rPr>
+          <w:rFonts w:asciiTheme="majorHAnsi" w:hAnsiTheme="majorHAnsi" w:cstheme="majorHAnsi"/>
+          <w:color w:val="000000" w:themeColor="text1"/>
+          <w:lang w:val="en-GB"/>
+        </w:rPr>
+        <w:t>Brexit</w:t>
+      </w:r>
+      <w:proofErr w:type="spellEnd"/>
+      <w:ins w:id="153" w:author="Amir Firestone" w:date="2020-12-18T17:47:00Z">
+        <w:r>
+          <w:rPr>
+            <w:rFonts w:asciiTheme="majorHAnsi" w:hAnsiTheme="majorHAnsi" w:cstheme="majorHAnsi"/>
+            <w:color w:val="000000" w:themeColor="text1"/>
+            <w:lang w:val="en-GB"/>
+          </w:rPr>
+          <w:t xml:space="preserve"> referendum in 2016</w:t>
+        </w:r>
+      </w:ins>
+      <w:r>
+        <w:rPr>
+          <w:rFonts w:asciiTheme="majorHAnsi" w:hAnsiTheme="majorHAnsi" w:cstheme="majorHAnsi"/>
+          <w:color w:val="000000" w:themeColor="text1"/>
+          <w:lang w:val="en-GB"/>
+        </w:rPr>
+        <w:t xml:space="preserve"> </w:t>
+      </w:r>
+      <w:del w:id="154" w:author="Amir Firestone" w:date="2020-12-18T17:47:00Z">
+        <w:r>
+          <w:rPr>
+            <w:rFonts w:asciiTheme="majorHAnsi" w:hAnsiTheme="majorHAnsi" w:cstheme="majorHAnsi"/>
+            <w:color w:val="000000" w:themeColor="text1"/>
+            <w:lang w:val="en-GB"/>
+          </w:rPr>
+          <w:delText xml:space="preserve">which </w:delText>
+        </w:r>
+        <w:r>
+          <w:rPr>
+            <w:rFonts w:asciiTheme="majorHAnsi" w:hAnsiTheme="majorHAnsi" w:cstheme="majorHAnsi"/>
+            <w:color w:val="000000" w:themeColor="text1"/>
+            <w:lang w:val="en-GB"/>
+          </w:rPr>
+          <w:delText xml:space="preserve"> </w:delText>
+        </w:r>
+      </w:del>
+      <w:del w:id="155" w:author="Microsoft Office User" w:date="2020-12-17T00:17:00Z">
+        <w:r>
+          <w:rPr>
+            <w:rFonts w:asciiTheme="majorHAnsi" w:hAnsiTheme="majorHAnsi" w:cstheme="majorHAnsi"/>
+            <w:color w:val="000000" w:themeColor="text1"/>
+            <w:lang w:val="en-GB"/>
+          </w:rPr>
+          <w:delText xml:space="preserve">exemplified by the election which puts certain topics on the national agenda (again irrespective of party). </w:delText>
+        </w:r>
+      </w:del>
+      <w:del w:id="156" w:author="Microsoft Office User" w:date="2020-12-17T00:18:00Z">
+        <w:r>
+          <w:rPr>
+            <w:rFonts w:asciiTheme="majorHAnsi" w:hAnsiTheme="majorHAnsi" w:cstheme="majorHAnsi"/>
+            <w:color w:val="000000" w:themeColor="text1"/>
+            <w:lang w:val="en-GB"/>
+          </w:rPr>
+          <w:delText xml:space="preserve">3 is internal large-scale events like BREXIT that </w:delText>
+        </w:r>
+      </w:del>
+      <w:del w:id="157" w:author="Amir Firestone" w:date="2020-12-18T17:47:00Z">
+        <w:r>
+          <w:rPr>
+            <w:rFonts w:asciiTheme="majorHAnsi" w:hAnsiTheme="majorHAnsi" w:cstheme="majorHAnsi"/>
+            <w:color w:val="000000" w:themeColor="text1"/>
+            <w:lang w:val="en-GB"/>
+          </w:rPr>
+          <w:delText xml:space="preserve">completely </w:delText>
+        </w:r>
+      </w:del>
+      <w:ins w:id="158" w:author="Amir Firestone" w:date="2020-12-18T17:47:00Z">
+        <w:r>
+          <w:rPr>
+            <w:rFonts w:asciiTheme="majorHAnsi" w:hAnsiTheme="majorHAnsi" w:cstheme="majorHAnsi"/>
+            <w:color w:val="000000" w:themeColor="text1"/>
+            <w:lang w:val="en-GB"/>
+          </w:rPr>
+          <w:t>drastically</w:t>
+        </w:r>
+        <w:r>
+          <w:rPr>
+            <w:rFonts w:asciiTheme="majorHAnsi" w:hAnsiTheme="majorHAnsi" w:cstheme="majorHAnsi"/>
+            <w:color w:val="000000" w:themeColor="text1"/>
+            <w:lang w:val="en-GB"/>
+          </w:rPr>
+          <w:t xml:space="preserve"> </w:t>
+        </w:r>
+      </w:ins>
+      <w:r>
+        <w:rPr>
+          <w:rFonts w:asciiTheme="majorHAnsi" w:hAnsiTheme="majorHAnsi" w:cstheme="majorHAnsi"/>
+          <w:color w:val="000000" w:themeColor="text1"/>
+          <w:lang w:val="en-GB"/>
+        </w:rPr>
+        <w:t>change</w:t>
+      </w:r>
+      <w:r>
+        <w:rPr>
+          <w:rFonts w:asciiTheme="majorHAnsi" w:hAnsiTheme="majorHAnsi" w:cstheme="majorHAnsi"/>
+          <w:color w:val="000000" w:themeColor="text1"/>
+          <w:lang w:val="en-GB"/>
+        </w:rPr>
+        <w:t>d</w:t>
+      </w:r>
+      <w:r>
+        <w:rPr>
+          <w:rFonts w:asciiTheme="majorHAnsi" w:hAnsiTheme="majorHAnsi" w:cstheme="majorHAnsi"/>
+          <w:color w:val="000000" w:themeColor="text1"/>
+          <w:lang w:val="en-GB"/>
+        </w:rPr>
+        <w:t xml:space="preserve"> the context </w:t>
+      </w:r>
+      <w:del w:id="159" w:author="Amir Firestone" w:date="2020-12-18T17:48:00Z">
+        <w:r>
+          <w:rPr>
+            <w:rFonts w:asciiTheme="majorHAnsi" w:hAnsiTheme="majorHAnsi" w:cstheme="majorHAnsi"/>
+            <w:color w:val="000000" w:themeColor="text1"/>
+            <w:lang w:val="en-GB"/>
+          </w:rPr>
+          <w:delText xml:space="preserve">on a national level in which policy </w:delText>
+        </w:r>
+      </w:del>
+      <w:ins w:id="160" w:author="Amir Firestone" w:date="2020-12-18T17:48:00Z">
+        <w:r>
+          <w:rPr>
+            <w:rFonts w:asciiTheme="majorHAnsi" w:hAnsiTheme="majorHAnsi" w:cstheme="majorHAnsi"/>
+            <w:color w:val="000000" w:themeColor="text1"/>
+            <w:lang w:val="en-GB"/>
+          </w:rPr>
+          <w:t>for</w:t>
+        </w:r>
+      </w:ins>
+      <w:ins w:id="161" w:author="Amir Firestone" w:date="2020-12-18T17:51:00Z">
+        <w:r>
+          <w:rPr>
+            <w:rFonts w:asciiTheme="majorHAnsi" w:hAnsiTheme="majorHAnsi" w:cstheme="majorHAnsi"/>
+            <w:color w:val="000000" w:themeColor="text1"/>
+            <w:lang w:val="en-GB"/>
+          </w:rPr>
+          <w:t xml:space="preserve"> many kinds of</w:t>
+        </w:r>
+      </w:ins>
+      <w:ins w:id="162" w:author="Amir Firestone" w:date="2020-12-18T17:48:00Z">
+        <w:r>
+          <w:rPr>
+            <w:rFonts w:asciiTheme="majorHAnsi" w:hAnsiTheme="majorHAnsi" w:cstheme="majorHAnsi"/>
+            <w:color w:val="000000" w:themeColor="text1"/>
+            <w:lang w:val="en-GB"/>
+          </w:rPr>
+          <w:t xml:space="preserve"> policies</w:t>
+        </w:r>
+      </w:ins>
+      <w:del w:id="163" w:author="Amir Firestone" w:date="2020-12-18T17:48:00Z">
+        <w:r>
+          <w:rPr>
+            <w:rFonts w:asciiTheme="majorHAnsi" w:hAnsiTheme="majorHAnsi" w:cstheme="majorHAnsi"/>
+            <w:color w:val="000000" w:themeColor="text1"/>
+            <w:lang w:val="en-GB"/>
+          </w:rPr>
+          <w:delText>is discussed</w:delText>
+        </w:r>
+      </w:del>
+      <w:ins w:id="164" w:author="Amir Firestone" w:date="2020-12-18T17:48:00Z">
+        <w:r>
+          <w:rPr>
+            <w:rFonts w:asciiTheme="majorHAnsi" w:hAnsiTheme="majorHAnsi" w:cstheme="majorHAnsi"/>
+            <w:color w:val="000000" w:themeColor="text1"/>
+            <w:lang w:val="en-GB"/>
+          </w:rPr>
+          <w:t xml:space="preserve"> on a national level</w:t>
+        </w:r>
+      </w:ins>
       <w:r>
         <w:rPr>
           <w:rFonts w:asciiTheme="majorHAnsi" w:hAnsiTheme="majorHAnsi" w:cstheme="majorHAnsi"/>
@@ -4793,6 +5944,148 @@
         </w:rPr>
         <w:t>.</w:t>
       </w:r>
+      <w:ins w:id="165" w:author="Amir Firestone" w:date="2020-12-18T17:48:00Z">
+        <w:r>
+          <w:rPr>
+            <w:rFonts w:asciiTheme="majorHAnsi" w:hAnsiTheme="majorHAnsi" w:cstheme="majorHAnsi"/>
+            <w:color w:val="000000" w:themeColor="text1"/>
+            <w:lang w:val="en-GB"/>
+          </w:rPr>
+          <w:t xml:space="preserve"> This means that some topics of </w:t>
+        </w:r>
+      </w:ins>
+      <w:ins w:id="166" w:author="Amir Firestone" w:date="2020-12-18T17:49:00Z">
+        <w:r>
+          <w:rPr>
+            <w:rFonts w:asciiTheme="majorHAnsi" w:hAnsiTheme="majorHAnsi" w:cstheme="majorHAnsi"/>
+            <w:color w:val="000000" w:themeColor="text1"/>
+            <w:lang w:val="en-GB"/>
+          </w:rPr>
+          <w:t>migration</w:t>
+        </w:r>
+      </w:ins>
+      <w:del w:id="167" w:author="Amir Firestone" w:date="2020-12-18T17:50:00Z">
+        <w:r>
+          <w:rPr>
+            <w:rFonts w:asciiTheme="majorHAnsi" w:hAnsiTheme="majorHAnsi" w:cstheme="majorHAnsi"/>
+            <w:color w:val="000000" w:themeColor="text1"/>
+            <w:lang w:val="en-GB"/>
+          </w:rPr>
+          <w:delText xml:space="preserve"> Some topics show a party convergence even after </w:delText>
+        </w:r>
+        <w:r>
+          <w:rPr>
+            <w:rFonts w:asciiTheme="majorHAnsi" w:hAnsiTheme="majorHAnsi" w:cstheme="majorHAnsi"/>
+            <w:color w:val="000000" w:themeColor="text1"/>
+            <w:lang w:val="en-GB"/>
+          </w:rPr>
+          <w:delText>B</w:delText>
+        </w:r>
+        <w:r>
+          <w:rPr>
+            <w:rFonts w:asciiTheme="majorHAnsi" w:hAnsiTheme="majorHAnsi" w:cstheme="majorHAnsi"/>
+            <w:color w:val="000000" w:themeColor="text1"/>
+            <w:lang w:val="en-GB"/>
+          </w:rPr>
+          <w:delText>rexit</w:delText>
+        </w:r>
+      </w:del>
+      <w:r>
+        <w:rPr>
+          <w:rFonts w:asciiTheme="majorHAnsi" w:hAnsiTheme="majorHAnsi" w:cstheme="majorHAnsi"/>
+          <w:color w:val="000000" w:themeColor="text1"/>
+          <w:lang w:val="en-GB"/>
+        </w:rPr>
+        <w:t xml:space="preserve">, such as economic migration, </w:t>
+      </w:r>
+      <w:del w:id="168" w:author="Amir Firestone" w:date="2020-12-18T17:50:00Z">
+        <w:r>
+          <w:rPr>
+            <w:rFonts w:asciiTheme="majorHAnsi" w:hAnsiTheme="majorHAnsi" w:cstheme="majorHAnsi"/>
+            <w:color w:val="000000" w:themeColor="text1"/>
+            <w:lang w:val="en-GB"/>
+          </w:rPr>
+          <w:delText>because it</w:delText>
+        </w:r>
+        <w:r>
+          <w:rPr>
+            <w:rFonts w:asciiTheme="majorHAnsi" w:hAnsiTheme="majorHAnsi" w:cstheme="majorHAnsi"/>
+            <w:color w:val="000000" w:themeColor="text1"/>
+            <w:lang w:val="en-GB"/>
+          </w:rPr>
+          <w:delText xml:space="preserve"> then</w:delText>
+        </w:r>
+        <w:r>
+          <w:rPr>
+            <w:rFonts w:asciiTheme="majorHAnsi" w:hAnsiTheme="majorHAnsi" w:cstheme="majorHAnsi"/>
+            <w:color w:val="000000" w:themeColor="text1"/>
+            <w:lang w:val="en-GB"/>
+          </w:rPr>
+          <w:delText xml:space="preserve"> </w:delText>
+        </w:r>
+      </w:del>
+      <w:r>
+        <w:rPr>
+          <w:rFonts w:asciiTheme="majorHAnsi" w:hAnsiTheme="majorHAnsi" w:cstheme="majorHAnsi"/>
+          <w:color w:val="000000" w:themeColor="text1"/>
+          <w:lang w:val="en-GB"/>
+        </w:rPr>
+        <w:t xml:space="preserve">become </w:t>
+      </w:r>
+      <w:del w:id="169" w:author="Amir Firestone" w:date="2020-12-18T17:51:00Z">
+        <w:r>
+          <w:rPr>
+            <w:rFonts w:asciiTheme="majorHAnsi" w:hAnsiTheme="majorHAnsi" w:cstheme="majorHAnsi"/>
+            <w:color w:val="000000" w:themeColor="text1"/>
+            <w:lang w:val="en-GB"/>
+          </w:rPr>
+          <w:delText xml:space="preserve">a </w:delText>
+        </w:r>
+      </w:del>
+      <w:del w:id="170" w:author="Amir Firestone" w:date="2020-12-18T17:50:00Z">
+        <w:r>
+          <w:rPr>
+            <w:rFonts w:asciiTheme="majorHAnsi" w:hAnsiTheme="majorHAnsi" w:cstheme="majorHAnsi"/>
+            <w:color w:val="000000" w:themeColor="text1"/>
+            <w:lang w:val="en-GB"/>
+          </w:rPr>
+          <w:delText xml:space="preserve">really </w:delText>
+        </w:r>
+      </w:del>
+      <w:r>
+        <w:rPr>
+          <w:rFonts w:asciiTheme="majorHAnsi" w:hAnsiTheme="majorHAnsi" w:cstheme="majorHAnsi"/>
+          <w:color w:val="000000" w:themeColor="text1"/>
+          <w:lang w:val="en-GB"/>
+        </w:rPr>
+        <w:t xml:space="preserve">important </w:t>
+      </w:r>
+      <w:del w:id="171" w:author="Amir Firestone" w:date="2020-12-18T17:50:00Z">
+        <w:r>
+          <w:rPr>
+            <w:rFonts w:asciiTheme="majorHAnsi" w:hAnsiTheme="majorHAnsi" w:cstheme="majorHAnsi"/>
+            <w:color w:val="000000" w:themeColor="text1"/>
+            <w:lang w:val="en-GB"/>
+          </w:rPr>
+          <w:delText xml:space="preserve">topic </w:delText>
+        </w:r>
+      </w:del>
+      <w:r>
+        <w:rPr>
+          <w:rFonts w:asciiTheme="majorHAnsi" w:hAnsiTheme="majorHAnsi" w:cstheme="majorHAnsi"/>
+          <w:color w:val="000000" w:themeColor="text1"/>
+          <w:lang w:val="en-GB"/>
+        </w:rPr>
+        <w:t xml:space="preserve">for the whole </w:t>
+      </w:r>
+      <w:r>
+        <w:rPr>
+          <w:rFonts w:asciiTheme="majorHAnsi" w:hAnsiTheme="majorHAnsi" w:cstheme="majorHAnsi"/>
+          <w:color w:val="000000" w:themeColor="text1"/>
+          <w:lang w:val="en-GB"/>
+        </w:rPr>
+        <w:t>UK</w:t>
+      </w:r>
       <w:r>
         <w:rPr>
           <w:rFonts w:asciiTheme="majorHAnsi" w:hAnsiTheme="majorHAnsi" w:cstheme="majorHAnsi"/>
@@ -4807,13 +6100,120 @@
           <w:color w:val="000000" w:themeColor="text1"/>
           <w:lang w:val="en-GB"/>
         </w:rPr>
-        <w:t>The title “unaccompanied, trafficked, detention” describes the most vulnerable populations of migrants and the humanitarian concerns of migration. Finally, the topic “vote, voting, motion” includes the procedural vocabulary of the House of Parliament.</w:t>
+        <w:t>and all parties</w:t>
+      </w:r>
+      <w:del w:id="172" w:author="Amir Firestone" w:date="2020-12-18T17:51:00Z">
+        <w:r>
+          <w:rPr>
+            <w:rFonts w:asciiTheme="majorHAnsi" w:hAnsiTheme="majorHAnsi" w:cstheme="majorHAnsi"/>
+            <w:color w:val="000000" w:themeColor="text1"/>
+            <w:lang w:val="en-GB"/>
+          </w:rPr>
+          <w:delText xml:space="preserve"> now</w:delText>
+        </w:r>
+      </w:del>
+      <w:r>
+        <w:rPr>
+          <w:rFonts w:asciiTheme="majorHAnsi" w:hAnsiTheme="majorHAnsi" w:cstheme="majorHAnsi"/>
+          <w:color w:val="000000" w:themeColor="text1"/>
+          <w:lang w:val="en-GB"/>
+        </w:rPr>
+        <w:t xml:space="preserve">. </w:t>
+      </w:r>
+      <w:commentRangeStart w:id="173"/>
+      <w:r>
+        <w:rPr>
+          <w:rFonts w:asciiTheme="majorHAnsi" w:hAnsiTheme="majorHAnsi" w:cstheme="majorHAnsi"/>
+          <w:strike/>
+          <w:color w:val="000000" w:themeColor="text1"/>
+          <w:lang w:val="en-GB"/>
+          <w:rPrChange w:id="174" w:author="Amir Firestone" w:date="2020-12-18T17:52:00Z">
+            <w:rPr>
+              <w:rFonts w:asciiTheme="majorHAnsi" w:hAnsiTheme="majorHAnsi" w:cstheme="majorHAnsi"/>
+              <w:color w:val="000000" w:themeColor="text1"/>
+              <w:lang w:val="en-GB"/>
+            </w:rPr>
+          </w:rPrChange>
+        </w:rPr>
+        <w:t xml:space="preserve">One exception to this may be the Scottish party, which makes sense, as they still want Scotland to be part of </w:t>
+      </w:r>
+      <w:r>
+        <w:rPr>
+          <w:rFonts w:asciiTheme="majorHAnsi" w:hAnsiTheme="majorHAnsi" w:cstheme="majorHAnsi"/>
+          <w:strike/>
+          <w:color w:val="000000" w:themeColor="text1"/>
+          <w:lang w:val="en-GB"/>
+          <w:rPrChange w:id="175" w:author="Amir Firestone" w:date="2020-12-18T17:52:00Z">
+            <w:rPr>
+              <w:rFonts w:asciiTheme="majorHAnsi" w:hAnsiTheme="majorHAnsi" w:cstheme="majorHAnsi"/>
+              <w:color w:val="000000" w:themeColor="text1"/>
+              <w:lang w:val="en-GB"/>
+            </w:rPr>
+          </w:rPrChange>
+        </w:rPr>
+        <w:t xml:space="preserve">the EU </w:t>
+      </w:r>
+      <w:r>
+        <w:rPr>
+          <w:rFonts w:asciiTheme="majorHAnsi" w:hAnsiTheme="majorHAnsi" w:cstheme="majorHAnsi"/>
+          <w:strike/>
+          <w:color w:val="000000" w:themeColor="text1"/>
+          <w:lang w:val="en-GB"/>
+          <w:rPrChange w:id="176" w:author="Amir Firestone" w:date="2020-12-18T17:52:00Z">
+            <w:rPr>
+              <w:rFonts w:asciiTheme="majorHAnsi" w:hAnsiTheme="majorHAnsi" w:cstheme="majorHAnsi"/>
+              <w:color w:val="000000" w:themeColor="text1"/>
+              <w:lang w:val="en-GB"/>
+            </w:rPr>
+          </w:rPrChange>
+        </w:rPr>
+        <w:t xml:space="preserve">and therefore have a different </w:t>
+      </w:r>
+      <w:r>
+        <w:rPr>
+          <w:rFonts w:asciiTheme="majorHAnsi" w:hAnsiTheme="majorHAnsi" w:cstheme="majorHAnsi"/>
+          <w:strike/>
+          <w:color w:val="000000" w:themeColor="text1"/>
+          <w:lang w:val="en-GB"/>
+          <w:rPrChange w:id="177" w:author="Amir Firestone" w:date="2020-12-18T17:52:00Z">
+            <w:rPr>
+              <w:rFonts w:asciiTheme="majorHAnsi" w:hAnsiTheme="majorHAnsi" w:cstheme="majorHAnsi"/>
+              <w:color w:val="000000" w:themeColor="text1"/>
+              <w:lang w:val="en-GB"/>
+            </w:rPr>
+          </w:rPrChange>
+        </w:rPr>
+        <w:t xml:space="preserve">sentiment </w:t>
+      </w:r>
+      <w:r>
+        <w:rPr>
+          <w:rFonts w:asciiTheme="majorHAnsi" w:hAnsiTheme="majorHAnsi" w:cstheme="majorHAnsi"/>
+          <w:strike/>
+          <w:color w:val="000000" w:themeColor="text1"/>
+          <w:lang w:val="en-GB"/>
+          <w:rPrChange w:id="178" w:author="Amir Firestone" w:date="2020-12-18T17:52:00Z">
+            <w:rPr>
+              <w:rFonts w:asciiTheme="majorHAnsi" w:hAnsiTheme="majorHAnsi" w:cstheme="majorHAnsi"/>
+              <w:color w:val="000000" w:themeColor="text1"/>
+              <w:lang w:val="en-GB"/>
+            </w:rPr>
+          </w:rPrChange>
+        </w:rPr>
+        <w:t>towards economic migration.</w:t>
+      </w:r>
+      <w:commentRangeEnd w:id="173"/>
+      <w:r>
+        <w:rPr>
+          <w:rStyle w:val="CommentReference"/>
+        </w:rPr>
+        <w:commentReference w:id="173"/>
       </w:r>
     </w:p>
     <w:p>
       <w:pPr>
         <w:spacing w:line="276" w:lineRule="auto"/>
         <w:rPr>
+          <w:ins w:id="179" w:author="Amir Firestone" w:date="2020-12-18T18:18:00Z"/>
           <w:rFonts w:asciiTheme="majorHAnsi" w:hAnsiTheme="majorHAnsi" w:cstheme="majorHAnsi"/>
           <w:color w:val="000000" w:themeColor="text1"/>
           <w:lang w:val="en-GB"/>
@@ -4824,100 +6224,148 @@
       <w:pPr>
         <w:spacing w:line="276" w:lineRule="auto"/>
         <w:rPr>
-          <w:rFonts w:asciiTheme="majorHAnsi" w:hAnsiTheme="majorHAnsi" w:cstheme="majorHAnsi"/>
-          <w:color w:val="000000" w:themeColor="text1"/>
-          <w:lang w:val="en-GB"/>
-        </w:rPr>
-      </w:pPr>
-      <w:r>
-        <w:rPr>
-          <w:rFonts w:asciiTheme="majorHAnsi" w:hAnsiTheme="majorHAnsi" w:cstheme="majorHAnsi"/>
-          <w:color w:val="000000" w:themeColor="text1"/>
-          <w:lang w:val="en-GB"/>
-        </w:rPr>
-        <w:t>-</w:t>
-      </w:r>
-      <w:proofErr w:type="spellStart"/>
-      <w:r>
-        <w:rPr>
-          <w:rFonts w:asciiTheme="majorHAnsi" w:hAnsiTheme="majorHAnsi" w:cstheme="majorHAnsi"/>
-          <w:color w:val="000000" w:themeColor="text1"/>
-          <w:lang w:val="en-GB"/>
-        </w:rPr>
-        <w:t>topic_by_party_plot</w:t>
-      </w:r>
-      <w:proofErr w:type="spellEnd"/>
-      <w:r>
-        <w:rPr>
-          <w:rFonts w:asciiTheme="majorHAnsi" w:hAnsiTheme="majorHAnsi" w:cstheme="majorHAnsi"/>
-          <w:color w:val="000000" w:themeColor="text1"/>
-          <w:lang w:val="en-GB"/>
-        </w:rPr>
-        <w:t xml:space="preserve"> </w:t>
-      </w:r>
+          <w:del w:id="180" w:author="Amir Firestone" w:date="2020-12-18T18:20:00Z"/>
+          <w:rFonts w:asciiTheme="majorHAnsi" w:hAnsiTheme="majorHAnsi" w:cstheme="majorHAnsi"/>
+          <w:color w:val="000000" w:themeColor="text1"/>
+          <w:lang w:val="en-GB"/>
+        </w:rPr>
+      </w:pPr>
     </w:p>
     <w:p>
       <w:pPr>
         <w:spacing w:line="276" w:lineRule="auto"/>
         <w:rPr>
-          <w:rFonts w:asciiTheme="majorHAnsi" w:hAnsiTheme="majorHAnsi" w:cstheme="majorHAnsi"/>
-          <w:color w:val="000000" w:themeColor="text1"/>
-          <w:lang w:val="en-GB"/>
-        </w:rPr>
-      </w:pPr>
+          <w:moveFrom w:id="181" w:author="Amir Firestone" w:date="2020-12-18T17:54:00Z"/>
+          <w:rFonts w:asciiTheme="majorHAnsi" w:hAnsiTheme="majorHAnsi" w:cstheme="majorHAnsi"/>
+          <w:color w:val="000000" w:themeColor="text1"/>
+          <w:lang w:val="en-GB"/>
+        </w:rPr>
+      </w:pPr>
+      <w:moveFromRangeStart w:id="182" w:author="Amir Firestone" w:date="2020-12-18T17:54:00Z" w:name="move59206499"/>
+      <w:moveFrom w:id="183" w:author="Amir Firestone" w:date="2020-12-18T17:54:00Z">
+        <w:r>
+          <w:rPr>
+            <w:rFonts w:asciiTheme="majorHAnsi" w:hAnsiTheme="majorHAnsi" w:cstheme="majorHAnsi"/>
+            <w:color w:val="000000" w:themeColor="text1"/>
+            <w:lang w:val="en-GB"/>
+          </w:rPr>
+          <w:t>-topics_by_time_plot</w:t>
+        </w:r>
+      </w:moveFrom>
     </w:p>
     <w:p>
       <w:pPr>
         <w:spacing w:line="276" w:lineRule="auto"/>
         <w:rPr>
-          <w:rFonts w:asciiTheme="majorHAnsi" w:hAnsiTheme="majorHAnsi" w:cstheme="majorHAnsi"/>
-          <w:color w:val="000000" w:themeColor="text1"/>
-          <w:lang w:val="en-GB"/>
-        </w:rPr>
-      </w:pPr>
-      <w:r>
-        <w:rPr>
-          <w:rFonts w:asciiTheme="majorHAnsi" w:hAnsiTheme="majorHAnsi" w:cstheme="majorHAnsi"/>
-          <w:color w:val="000000" w:themeColor="text1"/>
-          <w:lang w:val="en-GB"/>
-        </w:rPr>
-        <w:t xml:space="preserve">We plot </w:t>
-      </w:r>
-      <w:r>
-        <w:rPr>
-          <w:rFonts w:asciiTheme="majorHAnsi" w:hAnsiTheme="majorHAnsi" w:cstheme="majorHAnsi"/>
-          <w:color w:val="000000" w:themeColor="text1"/>
-          <w:lang w:val="en-GB"/>
-        </w:rPr>
-        <w:t>the proportions of topics covered by each party over all the years of debate (2010-2020)</w:t>
-      </w:r>
-      <w:r>
-        <w:rPr>
-          <w:rFonts w:asciiTheme="majorHAnsi" w:hAnsiTheme="majorHAnsi" w:cstheme="majorHAnsi"/>
-          <w:color w:val="000000" w:themeColor="text1"/>
-          <w:lang w:val="en-GB"/>
-        </w:rPr>
-        <w:t xml:space="preserve">. This plot illustrates two main things. First, it demonstrates the relative prevalence of these six migration-related topics in parliamentary debates. </w:t>
-      </w:r>
-      <w:r>
-        <w:rPr>
-          <w:rFonts w:asciiTheme="majorHAnsi" w:hAnsiTheme="majorHAnsi" w:cstheme="majorHAnsi"/>
-          <w:color w:val="000000" w:themeColor="text1"/>
-          <w:lang w:val="en-GB"/>
-        </w:rPr>
-        <w:t xml:space="preserve">From this we can see that aside from procedural vocabulary, the three most prevalent topics in these migration debates are economic migration, refugees fleeing conflict, and the humanitarian concerns of migration. </w:t>
-      </w:r>
+          <w:moveFrom w:id="184" w:author="Amir Firestone" w:date="2020-12-18T17:54:00Z"/>
+          <w:rFonts w:asciiTheme="majorHAnsi" w:hAnsiTheme="majorHAnsi" w:cstheme="majorHAnsi"/>
+          <w:color w:val="000000" w:themeColor="text1"/>
+          <w:lang w:val="en-GB"/>
+        </w:rPr>
+      </w:pPr>
     </w:p>
     <w:p>
       <w:pPr>
         <w:spacing w:line="276" w:lineRule="auto"/>
         <w:rPr>
-          <w:rFonts w:asciiTheme="majorHAnsi" w:hAnsiTheme="majorHAnsi" w:cstheme="majorHAnsi"/>
-          <w:color w:val="000000" w:themeColor="text1"/>
-          <w:lang w:val="en-GB"/>
-        </w:rPr>
-      </w:pPr>
-    </w:p>
+          <w:moveFrom w:id="185" w:author="Amir Firestone" w:date="2020-12-18T17:54:00Z"/>
+          <w:rFonts w:asciiTheme="majorHAnsi" w:hAnsiTheme="majorHAnsi" w:cstheme="majorHAnsi"/>
+          <w:color w:val="000000" w:themeColor="text1"/>
+          <w:lang w:val="en-GB"/>
+        </w:rPr>
+      </w:pPr>
+      <w:moveFrom w:id="186" w:author="Amir Firestone" w:date="2020-12-18T17:54:00Z">
+        <w:r>
+          <w:rPr>
+            <w:rFonts w:asciiTheme="majorHAnsi" w:hAnsiTheme="majorHAnsi" w:cstheme="majorHAnsi"/>
+            <w:color w:val="000000" w:themeColor="text1"/>
+            <w:lang w:val="en-GB"/>
+          </w:rPr>
+          <w:t xml:space="preserve">To explore </w:t>
+        </w:r>
+        <w:r>
+          <w:rPr>
+            <w:rFonts w:asciiTheme="majorHAnsi" w:hAnsiTheme="majorHAnsi" w:cstheme="majorHAnsi"/>
+            <w:color w:val="000000" w:themeColor="text1"/>
+            <w:lang w:val="en-GB"/>
+          </w:rPr>
+          <w:t xml:space="preserve">the </w:t>
+        </w:r>
+        <w:r>
+          <w:rPr>
+            <w:rFonts w:asciiTheme="majorHAnsi" w:hAnsiTheme="majorHAnsi" w:cstheme="majorHAnsi"/>
+            <w:color w:val="000000" w:themeColor="text1"/>
+            <w:lang w:val="en-GB"/>
+          </w:rPr>
+          <w:t xml:space="preserve">change in topic prevalence over time, we plot the yearly average prevalence of each topic between 2010 and 2020. For reference, the vertical, black, dashed line marks the 2015 election and the beginning of the so-called Syrian refugee crisis in Europe, while the red, dashed line represents the BREXIT referendum in 2016.  </w:t>
+        </w:r>
+        <w:r>
+          <w:rPr>
+            <w:rFonts w:asciiTheme="majorHAnsi" w:hAnsiTheme="majorHAnsi" w:cstheme="majorHAnsi"/>
+            <w:color w:val="000000" w:themeColor="text1"/>
+            <w:lang w:val="en-GB"/>
+          </w:rPr>
+          <w:t>This plot shows that while the topic of social welfare enjoys relatively little prevalence in migration-related debates, it was most prevalent in the earlier years of the decade and has begun regaining attention in recent years. We also find that the topic of economic migration experienced a sharp decline in attention after 2013 has only risen to prominence once again in post-BREXIT debates.</w:t>
+        </w:r>
+        <w:r>
+          <w:rPr>
+            <w:rFonts w:asciiTheme="majorHAnsi" w:hAnsiTheme="majorHAnsi" w:cstheme="majorHAnsi"/>
+            <w:color w:val="000000" w:themeColor="text1"/>
+            <w:lang w:val="en-GB"/>
+          </w:rPr>
+          <w:t xml:space="preserve"> </w:t>
+        </w:r>
+        <w:r>
+          <w:rPr>
+            <w:rFonts w:asciiTheme="majorHAnsi" w:hAnsiTheme="majorHAnsi" w:cstheme="majorHAnsi"/>
+            <w:color w:val="000000" w:themeColor="text1"/>
+            <w:lang w:val="en-GB"/>
+          </w:rPr>
+          <w:t xml:space="preserve">The topic of refugees fleeing conflict first received attention in 2011 (in the context of civil war in Libya) before becoming nearly three-times more prevalent at the peak of the Syrian refugee crisis in 2015. The topic lost traction in 2016 after the BREXIT referendum shifted political attention to other concerns regarding migration. </w:t>
+        </w:r>
+        <w:r>
+          <w:rPr>
+            <w:rFonts w:asciiTheme="majorHAnsi" w:hAnsiTheme="majorHAnsi" w:cstheme="majorHAnsi"/>
+            <w:color w:val="000000" w:themeColor="text1"/>
+            <w:lang w:val="en-GB"/>
+          </w:rPr>
+          <w:t xml:space="preserve">(why did humanitarian concerns peek in 2016? Also related to </w:t>
+        </w:r>
+        <w:r>
+          <w:rPr>
+            <w:rFonts w:asciiTheme="majorHAnsi" w:hAnsiTheme="majorHAnsi" w:cstheme="majorHAnsi"/>
+            <w:color w:val="000000" w:themeColor="text1"/>
+            <w:lang w:val="en-GB"/>
+          </w:rPr>
+          <w:t xml:space="preserve">events connected to </w:t>
+        </w:r>
+        <w:r>
+          <w:rPr>
+            <w:rFonts w:asciiTheme="majorHAnsi" w:hAnsiTheme="majorHAnsi" w:cstheme="majorHAnsi"/>
+            <w:color w:val="000000" w:themeColor="text1"/>
+            <w:lang w:val="en-GB"/>
+          </w:rPr>
+          <w:t>the Syrian refugee crisis</w:t>
+        </w:r>
+        <w:r>
+          <w:rPr>
+            <w:rFonts w:asciiTheme="majorHAnsi" w:hAnsiTheme="majorHAnsi" w:cstheme="majorHAnsi"/>
+            <w:color w:val="000000" w:themeColor="text1"/>
+            <w:lang w:val="en-GB"/>
+          </w:rPr>
+          <w:t xml:space="preserve"> and passage to Europe?</w:t>
+        </w:r>
+        <w:r>
+          <w:rPr>
+            <w:rFonts w:asciiTheme="majorHAnsi" w:hAnsiTheme="majorHAnsi" w:cstheme="majorHAnsi"/>
+            <w:color w:val="000000" w:themeColor="text1"/>
+            <w:lang w:val="en-GB"/>
+          </w:rPr>
+          <w:t>)</w:t>
+        </w:r>
+      </w:moveFrom>
+    </w:p>
+    <w:moveFromRangeEnd w:id="182"/>
     <w:p>
       <w:pPr>
         <w:spacing w:line="276" w:lineRule="auto"/>
@@ -4927,78 +6375,6 @@
           <w:lang w:val="en-GB"/>
         </w:rPr>
       </w:pPr>
-      <w:r>
-        <w:rPr>
-          <w:rFonts w:asciiTheme="majorHAnsi" w:hAnsiTheme="majorHAnsi" w:cstheme="majorHAnsi"/>
-          <w:color w:val="000000" w:themeColor="text1"/>
-          <w:lang w:val="en-GB"/>
-        </w:rPr>
-        <w:t>In addition</w:t>
-      </w:r>
-      <w:r>
-        <w:rPr>
-          <w:rFonts w:asciiTheme="majorHAnsi" w:hAnsiTheme="majorHAnsi" w:cstheme="majorHAnsi"/>
-          <w:color w:val="000000" w:themeColor="text1"/>
-          <w:lang w:val="en-GB"/>
-        </w:rPr>
-        <w:t xml:space="preserve">, </w:t>
-      </w:r>
-      <w:r>
-        <w:rPr>
-          <w:rFonts w:asciiTheme="majorHAnsi" w:hAnsiTheme="majorHAnsi" w:cstheme="majorHAnsi"/>
-          <w:color w:val="000000" w:themeColor="text1"/>
-          <w:lang w:val="en-GB"/>
-        </w:rPr>
-        <w:t>this plot</w:t>
-      </w:r>
-      <w:r>
-        <w:rPr>
-          <w:rFonts w:asciiTheme="majorHAnsi" w:hAnsiTheme="majorHAnsi" w:cstheme="majorHAnsi"/>
-          <w:color w:val="000000" w:themeColor="text1"/>
-          <w:lang w:val="en-GB"/>
-        </w:rPr>
-        <w:t xml:space="preserve"> compares </w:t>
-      </w:r>
-      <w:r>
-        <w:rPr>
-          <w:rFonts w:asciiTheme="majorHAnsi" w:hAnsiTheme="majorHAnsi" w:cstheme="majorHAnsi"/>
-          <w:color w:val="000000" w:themeColor="text1"/>
-          <w:lang w:val="en-GB"/>
-        </w:rPr>
-        <w:t>how</w:t>
-      </w:r>
-      <w:r>
-        <w:rPr>
-          <w:rFonts w:asciiTheme="majorHAnsi" w:hAnsiTheme="majorHAnsi" w:cstheme="majorHAnsi"/>
-          <w:color w:val="000000" w:themeColor="text1"/>
-          <w:lang w:val="en-GB"/>
-        </w:rPr>
-        <w:t xml:space="preserve"> different parties discuss migration</w:t>
-      </w:r>
-      <w:r>
-        <w:rPr>
-          <w:rFonts w:asciiTheme="majorHAnsi" w:hAnsiTheme="majorHAnsi" w:cstheme="majorHAnsi"/>
-          <w:color w:val="000000" w:themeColor="text1"/>
-          <w:lang w:val="en-GB"/>
-        </w:rPr>
-        <w:t>, in terms of these six topics</w:t>
-      </w:r>
-      <w:r>
-        <w:rPr>
-          <w:rFonts w:asciiTheme="majorHAnsi" w:hAnsiTheme="majorHAnsi" w:cstheme="majorHAnsi"/>
-          <w:color w:val="000000" w:themeColor="text1"/>
-          <w:lang w:val="en-GB"/>
-        </w:rPr>
-        <w:t>. Here we see</w:t>
-      </w:r>
-      <w:r>
-        <w:rPr>
-          <w:rFonts w:asciiTheme="majorHAnsi" w:hAnsiTheme="majorHAnsi" w:cstheme="majorHAnsi"/>
-          <w:color w:val="000000" w:themeColor="text1"/>
-          <w:lang w:val="en-GB"/>
-        </w:rPr>
-        <w:t xml:space="preserve"> that the Conservatives discuss economic migration more than any other major party and to a greater extent than they discuss refugees fleeing conflict or the humanitarian concerns of migration. In comparison to the Conservatives, the Labour party discusses migration more often in the context of social welfare and humanitarian concerns.</w:t>
-      </w:r>
     </w:p>
     <w:p>
       <w:pPr>
@@ -5009,622 +6385,1061 @@
           <w:lang w:val="en-GB"/>
         </w:rPr>
       </w:pPr>
+      <w:r>
+        <w:rPr>
+          <w:rFonts w:asciiTheme="majorHAnsi" w:hAnsiTheme="majorHAnsi" w:cstheme="majorHAnsi"/>
+          <w:color w:val="000000" w:themeColor="text1"/>
+          <w:lang w:val="en-GB"/>
+        </w:rPr>
+        <w:t>-topics-sentiment correlation</w:t>
+      </w:r>
     </w:p>
     <w:p>
       <w:pPr>
         <w:spacing w:line="276" w:lineRule="auto"/>
         <w:rPr>
-          <w:rFonts w:asciiTheme="majorHAnsi" w:hAnsiTheme="majorHAnsi" w:cstheme="majorHAnsi"/>
-          <w:color w:val="000000" w:themeColor="text1"/>
-          <w:lang w:val="en-GB"/>
-        </w:rPr>
-      </w:pPr>
-      <w:r>
-        <w:rPr>
-          <w:rFonts w:asciiTheme="majorHAnsi" w:hAnsiTheme="majorHAnsi" w:cstheme="majorHAnsi"/>
-          <w:color w:val="000000" w:themeColor="text1"/>
-          <w:lang w:val="en-GB"/>
-        </w:rPr>
-        <w:t>-</w:t>
-      </w:r>
-      <w:proofErr w:type="spellStart"/>
-      <w:r>
-        <w:rPr>
-          <w:rFonts w:asciiTheme="majorHAnsi" w:hAnsiTheme="majorHAnsi" w:cstheme="majorHAnsi"/>
-          <w:color w:val="000000" w:themeColor="text1"/>
-          <w:lang w:val="en-GB"/>
-        </w:rPr>
-        <w:t>topic_by_party_</w:t>
-      </w:r>
-      <w:r>
-        <w:rPr>
-          <w:rFonts w:asciiTheme="majorHAnsi" w:hAnsiTheme="majorHAnsi" w:cstheme="majorHAnsi"/>
-          <w:color w:val="000000" w:themeColor="text1"/>
-          <w:lang w:val="en-GB"/>
-        </w:rPr>
-        <w:t>and</w:t>
-      </w:r>
-      <w:proofErr w:type="spellEnd"/>
-      <w:r>
-        <w:rPr>
-          <w:rFonts w:asciiTheme="majorHAnsi" w:hAnsiTheme="majorHAnsi" w:cstheme="majorHAnsi"/>
-          <w:color w:val="000000" w:themeColor="text1"/>
-          <w:lang w:val="en-GB"/>
-        </w:rPr>
-        <w:t xml:space="preserve"> year</w:t>
-      </w:r>
+          <w:ins w:id="187" w:author="Amir Firestone" w:date="2020-12-18T18:20:00Z"/>
+          <w:rFonts w:asciiTheme="majorHAnsi" w:hAnsiTheme="majorHAnsi" w:cstheme="majorHAnsi"/>
+          <w:color w:val="000000" w:themeColor="text1"/>
+          <w:lang w:val="en-GB"/>
+        </w:rPr>
+        <w:pPrChange w:id="188" w:author="Amir Firestone" w:date="2020-12-18T18:20:00Z">
+          <w:pPr>
+            <w:pStyle w:val="ListParagraph"/>
+            <w:numPr>
+              <w:numId w:val="11"/>
+            </w:numPr>
+            <w:spacing w:line="276" w:lineRule="auto"/>
+            <w:ind w:left="643" w:hanging="360"/>
+          </w:pPr>
+        </w:pPrChange>
+      </w:pPr>
     </w:p>
     <w:p>
       <w:pPr>
         <w:spacing w:line="276" w:lineRule="auto"/>
         <w:rPr>
-          <w:rFonts w:asciiTheme="majorHAnsi" w:hAnsiTheme="majorHAnsi" w:cstheme="majorHAnsi"/>
-          <w:color w:val="000000" w:themeColor="text1"/>
-          <w:lang w:val="en-GB"/>
-        </w:rPr>
-      </w:pPr>
-      <w:r>
-        <w:rPr>
-          <w:rFonts w:asciiTheme="majorHAnsi" w:hAnsiTheme="majorHAnsi" w:cstheme="majorHAnsi"/>
-          <w:color w:val="000000" w:themeColor="text1"/>
-          <w:lang w:val="en-GB"/>
-        </w:rPr>
-        <w:t xml:space="preserve"> </w:t>
-      </w:r>
+          <w:ins w:id="189" w:author="Amir Firestone" w:date="2020-12-18T18:52:00Z"/>
+          <w:rFonts w:asciiTheme="majorHAnsi" w:hAnsiTheme="majorHAnsi" w:cstheme="majorHAnsi"/>
+          <w:color w:val="000000" w:themeColor="text1"/>
+          <w:lang w:val="en-GB"/>
+        </w:rPr>
+        <w:pPrChange w:id="190" w:author="Amir Firestone" w:date="2020-12-18T18:20:00Z">
+          <w:pPr>
+            <w:pStyle w:val="ListParagraph"/>
+            <w:numPr>
+              <w:numId w:val="11"/>
+            </w:numPr>
+            <w:spacing w:line="276" w:lineRule="auto"/>
+            <w:ind w:left="643" w:hanging="360"/>
+          </w:pPr>
+        </w:pPrChange>
+      </w:pPr>
+      <w:ins w:id="191" w:author="Amir Firestone" w:date="2020-12-18T18:23:00Z">
+        <w:r>
+          <w:rPr>
+            <w:rFonts w:asciiTheme="majorHAnsi" w:hAnsiTheme="majorHAnsi" w:cstheme="majorHAnsi"/>
+            <w:color w:val="000000" w:themeColor="text1"/>
+            <w:lang w:val="en-GB"/>
+          </w:rPr>
+          <w:t xml:space="preserve">Another reason we </w:t>
+        </w:r>
+      </w:ins>
+      <w:ins w:id="192" w:author="Amir Firestone" w:date="2020-12-18T18:24:00Z">
+        <w:r>
+          <w:rPr>
+            <w:rFonts w:asciiTheme="majorHAnsi" w:hAnsiTheme="majorHAnsi" w:cstheme="majorHAnsi"/>
+            <w:color w:val="000000" w:themeColor="text1"/>
+            <w:lang w:val="en-GB"/>
+          </w:rPr>
+          <w:t>apply</w:t>
+        </w:r>
+      </w:ins>
+      <w:ins w:id="193" w:author="Amir Firestone" w:date="2020-12-18T18:23:00Z">
+        <w:r>
+          <w:rPr>
+            <w:rFonts w:asciiTheme="majorHAnsi" w:hAnsiTheme="majorHAnsi" w:cstheme="majorHAnsi"/>
+            <w:color w:val="000000" w:themeColor="text1"/>
+            <w:lang w:val="en-GB"/>
+          </w:rPr>
+          <w:t xml:space="preserve"> </w:t>
+        </w:r>
+      </w:ins>
+      <w:ins w:id="194" w:author="Amir Firestone" w:date="2020-12-18T18:24:00Z">
+        <w:r>
+          <w:rPr>
+            <w:rFonts w:asciiTheme="majorHAnsi" w:hAnsiTheme="majorHAnsi" w:cstheme="majorHAnsi"/>
+            <w:color w:val="000000" w:themeColor="text1"/>
+            <w:lang w:val="en-GB"/>
+          </w:rPr>
+          <w:t>a</w:t>
+        </w:r>
+      </w:ins>
+      <w:ins w:id="195" w:author="Amir Firestone" w:date="2020-12-18T18:23:00Z">
+        <w:r>
+          <w:rPr>
+            <w:rFonts w:asciiTheme="majorHAnsi" w:hAnsiTheme="majorHAnsi" w:cstheme="majorHAnsi"/>
+            <w:color w:val="000000" w:themeColor="text1"/>
+            <w:lang w:val="en-GB"/>
+          </w:rPr>
+          <w:t xml:space="preserve"> topic model to </w:t>
+        </w:r>
+      </w:ins>
+      <w:ins w:id="196" w:author="Amir Firestone" w:date="2020-12-18T18:24:00Z">
+        <w:r>
+          <w:rPr>
+            <w:rFonts w:asciiTheme="majorHAnsi" w:hAnsiTheme="majorHAnsi" w:cstheme="majorHAnsi"/>
+            <w:color w:val="000000" w:themeColor="text1"/>
+            <w:lang w:val="en-GB"/>
+          </w:rPr>
+          <w:t xml:space="preserve">political </w:t>
+        </w:r>
+      </w:ins>
+      <w:ins w:id="197" w:author="Amir Firestone" w:date="2020-12-18T18:23:00Z">
+        <w:r>
+          <w:rPr>
+            <w:rFonts w:asciiTheme="majorHAnsi" w:hAnsiTheme="majorHAnsi" w:cstheme="majorHAnsi"/>
+            <w:color w:val="000000" w:themeColor="text1"/>
+            <w:lang w:val="en-GB"/>
+          </w:rPr>
+          <w:t xml:space="preserve">debates on migration </w:t>
+        </w:r>
+      </w:ins>
+      <w:ins w:id="198" w:author="Amir Firestone" w:date="2020-12-18T18:24:00Z">
+        <w:r>
+          <w:rPr>
+            <w:rFonts w:asciiTheme="majorHAnsi" w:hAnsiTheme="majorHAnsi" w:cstheme="majorHAnsi"/>
+            <w:color w:val="000000" w:themeColor="text1"/>
+            <w:lang w:val="en-GB"/>
+          </w:rPr>
+          <w:t xml:space="preserve">is to explore the general sentiments in parliament regarding these topics. </w:t>
+        </w:r>
+      </w:ins>
+      <w:ins w:id="199" w:author="Amir Firestone" w:date="2020-12-18T18:26:00Z">
+        <w:r>
+          <w:rPr>
+            <w:rFonts w:asciiTheme="majorHAnsi" w:hAnsiTheme="majorHAnsi" w:cstheme="majorHAnsi"/>
+            <w:color w:val="000000" w:themeColor="text1"/>
+            <w:lang w:val="en-GB"/>
+          </w:rPr>
+          <w:t>To do this, we</w:t>
+        </w:r>
+      </w:ins>
+      <w:ins w:id="200" w:author="Amir Firestone" w:date="2020-12-18T18:25:00Z">
+        <w:r>
+          <w:rPr>
+            <w:rFonts w:asciiTheme="majorHAnsi" w:hAnsiTheme="majorHAnsi" w:cstheme="majorHAnsi"/>
+            <w:color w:val="000000" w:themeColor="text1"/>
+            <w:lang w:val="en-GB"/>
+          </w:rPr>
+          <w:t xml:space="preserve"> calculat</w:t>
+        </w:r>
+      </w:ins>
+      <w:ins w:id="201" w:author="Amir Firestone" w:date="2020-12-18T18:26:00Z">
+        <w:r>
+          <w:rPr>
+            <w:rFonts w:asciiTheme="majorHAnsi" w:hAnsiTheme="majorHAnsi" w:cstheme="majorHAnsi"/>
+            <w:color w:val="000000" w:themeColor="text1"/>
+            <w:lang w:val="en-GB"/>
+          </w:rPr>
+          <w:t>e</w:t>
+        </w:r>
+      </w:ins>
+      <w:ins w:id="202" w:author="Amir Firestone" w:date="2020-12-18T18:25:00Z">
+        <w:r>
+          <w:rPr>
+            <w:rFonts w:asciiTheme="majorHAnsi" w:hAnsiTheme="majorHAnsi" w:cstheme="majorHAnsi"/>
+            <w:color w:val="000000" w:themeColor="text1"/>
+            <w:lang w:val="en-GB"/>
+          </w:rPr>
+          <w:t xml:space="preserve"> the correlation of sentiment </w:t>
+        </w:r>
+      </w:ins>
+      <w:ins w:id="203" w:author="Amir Firestone" w:date="2020-12-18T18:26:00Z">
+        <w:r>
+          <w:rPr>
+            <w:rFonts w:asciiTheme="majorHAnsi" w:hAnsiTheme="majorHAnsi" w:cstheme="majorHAnsi"/>
+            <w:color w:val="000000" w:themeColor="text1"/>
+            <w:lang w:val="en-GB"/>
+          </w:rPr>
+          <w:t>scores and topic</w:t>
+        </w:r>
+      </w:ins>
+      <w:ins w:id="204" w:author="Amir Firestone" w:date="2020-12-18T18:27:00Z">
+        <w:r>
+          <w:rPr>
+            <w:rFonts w:asciiTheme="majorHAnsi" w:hAnsiTheme="majorHAnsi" w:cstheme="majorHAnsi"/>
+            <w:color w:val="000000" w:themeColor="text1"/>
+            <w:lang w:val="en-GB"/>
+          </w:rPr>
+          <w:t xml:space="preserve"> scores for all documents in the subset</w:t>
+        </w:r>
+      </w:ins>
+      <w:ins w:id="205" w:author="Amir Firestone" w:date="2020-12-18T18:26:00Z">
+        <w:r>
+          <w:rPr>
+            <w:rFonts w:asciiTheme="majorHAnsi" w:hAnsiTheme="majorHAnsi" w:cstheme="majorHAnsi"/>
+            <w:color w:val="000000" w:themeColor="text1"/>
+            <w:lang w:val="en-GB"/>
+          </w:rPr>
+          <w:t xml:space="preserve">. </w:t>
+        </w:r>
+      </w:ins>
+      <w:ins w:id="206" w:author="Amir Firestone" w:date="2020-12-18T18:27:00Z">
+        <w:r>
+          <w:rPr>
+            <w:rFonts w:asciiTheme="majorHAnsi" w:hAnsiTheme="majorHAnsi" w:cstheme="majorHAnsi"/>
+            <w:color w:val="000000" w:themeColor="text1"/>
+            <w:lang w:val="en-GB"/>
+          </w:rPr>
+          <w:t xml:space="preserve">The result presents </w:t>
+        </w:r>
+      </w:ins>
+      <w:ins w:id="207" w:author="Amir Firestone" w:date="2020-12-18T18:30:00Z">
+        <w:r>
+          <w:rPr>
+            <w:rFonts w:asciiTheme="majorHAnsi" w:hAnsiTheme="majorHAnsi" w:cstheme="majorHAnsi"/>
+            <w:color w:val="000000" w:themeColor="text1"/>
+            <w:lang w:val="en-GB"/>
+          </w:rPr>
+          <w:t>estimate</w:t>
+        </w:r>
+      </w:ins>
+      <w:ins w:id="208" w:author="Amir Firestone" w:date="2020-12-18T18:29:00Z">
+        <w:r>
+          <w:rPr>
+            <w:rFonts w:asciiTheme="majorHAnsi" w:hAnsiTheme="majorHAnsi" w:cstheme="majorHAnsi"/>
+            <w:color w:val="000000" w:themeColor="text1"/>
+            <w:lang w:val="en-GB"/>
+          </w:rPr>
+          <w:t xml:space="preserve"> of correlation between</w:t>
+        </w:r>
+      </w:ins>
+      <w:ins w:id="209" w:author="Amir Firestone" w:date="2020-12-18T18:55:00Z">
+        <w:r>
+          <w:rPr>
+            <w:rFonts w:asciiTheme="majorHAnsi" w:hAnsiTheme="majorHAnsi" w:cstheme="majorHAnsi"/>
+            <w:color w:val="000000" w:themeColor="text1"/>
+            <w:lang w:val="en-GB"/>
+          </w:rPr>
+          <w:t xml:space="preserve"> positive</w:t>
+        </w:r>
+      </w:ins>
+      <w:ins w:id="210" w:author="Amir Firestone" w:date="2020-12-18T18:29:00Z">
+        <w:r>
+          <w:rPr>
+            <w:rFonts w:asciiTheme="majorHAnsi" w:hAnsiTheme="majorHAnsi" w:cstheme="majorHAnsi"/>
+            <w:color w:val="000000" w:themeColor="text1"/>
+            <w:lang w:val="en-GB"/>
+          </w:rPr>
+          <w:t xml:space="preserve"> sentiment and each topic category. </w:t>
+        </w:r>
+      </w:ins>
+      <w:ins w:id="211" w:author="Amir Firestone" w:date="2020-12-18T18:30:00Z">
+        <w:r>
+          <w:rPr>
+            <w:rFonts w:asciiTheme="majorHAnsi" w:hAnsiTheme="majorHAnsi" w:cstheme="majorHAnsi"/>
+            <w:color w:val="000000" w:themeColor="text1"/>
+            <w:lang w:val="en-GB"/>
+          </w:rPr>
+          <w:t>The</w:t>
+        </w:r>
+      </w:ins>
+      <w:ins w:id="212" w:author="Amir Firestone" w:date="2020-12-18T18:31:00Z">
+        <w:r>
+          <w:rPr>
+            <w:rFonts w:asciiTheme="majorHAnsi" w:hAnsiTheme="majorHAnsi" w:cstheme="majorHAnsi"/>
+            <w:color w:val="000000" w:themeColor="text1"/>
+            <w:lang w:val="en-GB"/>
+          </w:rPr>
+          <w:t xml:space="preserve"> topic of economic migration shows the</w:t>
+        </w:r>
+      </w:ins>
+      <w:ins w:id="213" w:author="Amir Firestone" w:date="2020-12-18T18:30:00Z">
+        <w:r>
+          <w:rPr>
+            <w:rFonts w:asciiTheme="majorHAnsi" w:hAnsiTheme="majorHAnsi" w:cstheme="majorHAnsi"/>
+            <w:color w:val="000000" w:themeColor="text1"/>
+            <w:lang w:val="en-GB"/>
+          </w:rPr>
+          <w:t xml:space="preserve"> strongest </w:t>
+        </w:r>
+      </w:ins>
+      <w:ins w:id="214" w:author="Amir Firestone" w:date="2020-12-18T18:31:00Z">
+        <w:r>
+          <w:rPr>
+            <w:rFonts w:asciiTheme="majorHAnsi" w:hAnsiTheme="majorHAnsi" w:cstheme="majorHAnsi"/>
+            <w:color w:val="000000" w:themeColor="text1"/>
+            <w:lang w:val="en-GB"/>
+          </w:rPr>
+          <w:t>correlation with positive sentiment (0.</w:t>
+        </w:r>
+      </w:ins>
+      <w:ins w:id="215" w:author="Amir Firestone" w:date="2020-12-18T18:32:00Z">
+        <w:r>
+          <w:rPr>
+            <w:rFonts w:asciiTheme="majorHAnsi" w:hAnsiTheme="majorHAnsi" w:cstheme="majorHAnsi"/>
+            <w:color w:val="000000" w:themeColor="text1"/>
+            <w:lang w:val="en-GB"/>
+          </w:rPr>
+          <w:t>1</w:t>
+        </w:r>
+      </w:ins>
+      <w:ins w:id="216" w:author="Amir Firestone" w:date="2020-12-18T18:49:00Z">
+        <w:r>
+          <w:rPr>
+            <w:rFonts w:asciiTheme="majorHAnsi" w:hAnsiTheme="majorHAnsi" w:cstheme="majorHAnsi"/>
+            <w:color w:val="000000" w:themeColor="text1"/>
+            <w:lang w:val="en-GB"/>
+          </w:rPr>
+          <w:t>48</w:t>
+        </w:r>
+      </w:ins>
+      <w:ins w:id="217" w:author="Amir Firestone" w:date="2020-12-18T18:32:00Z">
+        <w:r>
+          <w:rPr>
+            <w:rFonts w:asciiTheme="majorHAnsi" w:hAnsiTheme="majorHAnsi" w:cstheme="majorHAnsi"/>
+            <w:color w:val="000000" w:themeColor="text1"/>
+            <w:lang w:val="en-GB"/>
+          </w:rPr>
+          <w:t>). This makes substantive sense, as</w:t>
+        </w:r>
+      </w:ins>
+      <w:ins w:id="218" w:author="Amir Firestone" w:date="2020-12-18T18:33:00Z">
+        <w:r>
+          <w:rPr>
+            <w:rFonts w:asciiTheme="majorHAnsi" w:hAnsiTheme="majorHAnsi" w:cstheme="majorHAnsi"/>
+            <w:color w:val="000000" w:themeColor="text1"/>
+            <w:lang w:val="en-GB"/>
+          </w:rPr>
+          <w:t xml:space="preserve"> </w:t>
+        </w:r>
+      </w:ins>
+      <w:ins w:id="219" w:author="Amir Firestone" w:date="2020-12-18T18:34:00Z">
+        <w:r>
+          <w:rPr>
+            <w:rFonts w:asciiTheme="majorHAnsi" w:hAnsiTheme="majorHAnsi" w:cstheme="majorHAnsi"/>
+            <w:color w:val="000000" w:themeColor="text1"/>
+            <w:lang w:val="en-GB"/>
+          </w:rPr>
+          <w:t>many sectors of the UK</w:t>
+        </w:r>
+      </w:ins>
+      <w:ins w:id="220" w:author="Amir Firestone" w:date="2020-12-18T18:33:00Z">
+        <w:r>
+          <w:rPr>
+            <w:rFonts w:asciiTheme="majorHAnsi" w:hAnsiTheme="majorHAnsi" w:cstheme="majorHAnsi"/>
+            <w:color w:val="000000" w:themeColor="text1"/>
+            <w:lang w:val="en-GB"/>
+          </w:rPr>
+          <w:t xml:space="preserve"> economy benefit from migration</w:t>
+        </w:r>
+      </w:ins>
+      <w:ins w:id="221" w:author="Amir Firestone" w:date="2020-12-18T18:34:00Z">
+        <w:r>
+          <w:rPr>
+            <w:rFonts w:asciiTheme="majorHAnsi" w:hAnsiTheme="majorHAnsi" w:cstheme="majorHAnsi"/>
+            <w:color w:val="000000" w:themeColor="text1"/>
+            <w:lang w:val="en-GB"/>
+          </w:rPr>
+          <w:t xml:space="preserve">. </w:t>
+        </w:r>
+      </w:ins>
+      <w:ins w:id="222" w:author="Amir Firestone" w:date="2020-12-18T18:35:00Z">
+        <w:r>
+          <w:rPr>
+            <w:rFonts w:asciiTheme="majorHAnsi" w:hAnsiTheme="majorHAnsi" w:cstheme="majorHAnsi"/>
+            <w:color w:val="000000" w:themeColor="text1"/>
+            <w:lang w:val="en-GB"/>
+          </w:rPr>
+          <w:t>Discussion about</w:t>
+        </w:r>
+      </w:ins>
+      <w:ins w:id="223" w:author="Amir Firestone" w:date="2020-12-18T18:34:00Z">
+        <w:r>
+          <w:rPr>
+            <w:rFonts w:asciiTheme="majorHAnsi" w:hAnsiTheme="majorHAnsi" w:cstheme="majorHAnsi"/>
+            <w:color w:val="000000" w:themeColor="text1"/>
+            <w:lang w:val="en-GB"/>
+          </w:rPr>
+          <w:t xml:space="preserve"> economic migration in parliament would therefore </w:t>
+        </w:r>
+      </w:ins>
+      <w:ins w:id="224" w:author="Amir Firestone" w:date="2020-12-18T18:35:00Z">
+        <w:r>
+          <w:rPr>
+            <w:rFonts w:asciiTheme="majorHAnsi" w:hAnsiTheme="majorHAnsi" w:cstheme="majorHAnsi"/>
+            <w:color w:val="000000" w:themeColor="text1"/>
+            <w:lang w:val="en-GB"/>
+          </w:rPr>
+          <w:t xml:space="preserve">enjoy </w:t>
+        </w:r>
+      </w:ins>
+      <w:ins w:id="225" w:author="Amir Firestone" w:date="2020-12-18T18:36:00Z">
+        <w:r>
+          <w:rPr>
+            <w:rFonts w:asciiTheme="majorHAnsi" w:hAnsiTheme="majorHAnsi" w:cstheme="majorHAnsi"/>
+            <w:color w:val="000000" w:themeColor="text1"/>
+            <w:lang w:val="en-GB"/>
+          </w:rPr>
+          <w:t>a generally positive</w:t>
+        </w:r>
+      </w:ins>
+      <w:ins w:id="226" w:author="Amir Firestone" w:date="2020-12-18T18:35:00Z">
+        <w:r>
+          <w:rPr>
+            <w:rFonts w:asciiTheme="majorHAnsi" w:hAnsiTheme="majorHAnsi" w:cstheme="majorHAnsi"/>
+            <w:color w:val="000000" w:themeColor="text1"/>
+            <w:lang w:val="en-GB"/>
+          </w:rPr>
+          <w:t xml:space="preserve"> </w:t>
+        </w:r>
+      </w:ins>
+      <w:ins w:id="227" w:author="Amir Firestone" w:date="2020-12-18T18:36:00Z">
+        <w:r>
+          <w:rPr>
+            <w:rFonts w:asciiTheme="majorHAnsi" w:hAnsiTheme="majorHAnsi" w:cstheme="majorHAnsi"/>
+            <w:color w:val="000000" w:themeColor="text1"/>
+            <w:lang w:val="en-GB"/>
+          </w:rPr>
+          <w:t xml:space="preserve">sentiment. In contrast, </w:t>
+        </w:r>
+      </w:ins>
+      <w:ins w:id="228" w:author="Amir Firestone" w:date="2020-12-18T18:38:00Z">
+        <w:r>
+          <w:rPr>
+            <w:rFonts w:asciiTheme="majorHAnsi" w:hAnsiTheme="majorHAnsi" w:cstheme="majorHAnsi"/>
+            <w:color w:val="000000" w:themeColor="text1"/>
+            <w:lang w:val="en-GB"/>
+          </w:rPr>
+          <w:t>discussion related to the</w:t>
+        </w:r>
+      </w:ins>
+      <w:ins w:id="229" w:author="Amir Firestone" w:date="2020-12-18T18:36:00Z">
+        <w:r>
+          <w:rPr>
+            <w:rFonts w:asciiTheme="majorHAnsi" w:hAnsiTheme="majorHAnsi" w:cstheme="majorHAnsi"/>
+            <w:color w:val="000000" w:themeColor="text1"/>
+            <w:lang w:val="en-GB"/>
+          </w:rPr>
+          <w:t xml:space="preserve"> humanitarian concerns </w:t>
+        </w:r>
+      </w:ins>
+      <w:ins w:id="230" w:author="Amir Firestone" w:date="2020-12-18T18:38:00Z">
+        <w:r>
+          <w:rPr>
+            <w:rFonts w:asciiTheme="majorHAnsi" w:hAnsiTheme="majorHAnsi" w:cstheme="majorHAnsi"/>
+            <w:color w:val="000000" w:themeColor="text1"/>
+            <w:lang w:val="en-GB"/>
+          </w:rPr>
+          <w:t xml:space="preserve">of migration </w:t>
+        </w:r>
+      </w:ins>
+      <w:ins w:id="231" w:author="Amir Firestone" w:date="2020-12-18T18:56:00Z">
+        <w:r>
+          <w:rPr>
+            <w:rFonts w:asciiTheme="majorHAnsi" w:hAnsiTheme="majorHAnsi" w:cstheme="majorHAnsi"/>
+            <w:color w:val="000000" w:themeColor="text1"/>
+            <w:lang w:val="en-GB"/>
+          </w:rPr>
+          <w:t>show a strong, inverse</w:t>
+        </w:r>
+      </w:ins>
+      <w:ins w:id="232" w:author="Amir Firestone" w:date="2020-12-18T18:37:00Z">
+        <w:r>
+          <w:rPr>
+            <w:rFonts w:asciiTheme="majorHAnsi" w:hAnsiTheme="majorHAnsi" w:cstheme="majorHAnsi"/>
+            <w:color w:val="000000" w:themeColor="text1"/>
+            <w:lang w:val="en-GB"/>
+          </w:rPr>
+          <w:t xml:space="preserve"> correlated </w:t>
+        </w:r>
+      </w:ins>
+      <w:ins w:id="233" w:author="Amir Firestone" w:date="2020-12-18T18:56:00Z">
+        <w:r>
+          <w:rPr>
+            <w:rFonts w:asciiTheme="majorHAnsi" w:hAnsiTheme="majorHAnsi" w:cstheme="majorHAnsi"/>
+            <w:color w:val="000000" w:themeColor="text1"/>
+            <w:lang w:val="en-GB"/>
+          </w:rPr>
+          <w:t>with positive</w:t>
+        </w:r>
+      </w:ins>
+      <w:ins w:id="234" w:author="Amir Firestone" w:date="2020-12-18T18:39:00Z">
+        <w:r>
+          <w:rPr>
+            <w:rFonts w:asciiTheme="majorHAnsi" w:hAnsiTheme="majorHAnsi" w:cstheme="majorHAnsi"/>
+            <w:color w:val="000000" w:themeColor="text1"/>
+            <w:lang w:val="en-GB"/>
+          </w:rPr>
+          <w:t xml:space="preserve"> sentiment</w:t>
+        </w:r>
+      </w:ins>
+      <w:ins w:id="235" w:author="Amir Firestone" w:date="2020-12-18T18:43:00Z">
+        <w:r>
+          <w:rPr>
+            <w:rFonts w:asciiTheme="majorHAnsi" w:hAnsiTheme="majorHAnsi" w:cstheme="majorHAnsi"/>
+            <w:color w:val="000000" w:themeColor="text1"/>
+            <w:lang w:val="en-GB"/>
+          </w:rPr>
+          <w:t xml:space="preserve"> (-0.09</w:t>
+        </w:r>
+      </w:ins>
+      <w:ins w:id="236" w:author="Amir Firestone" w:date="2020-12-18T18:49:00Z">
+        <w:r>
+          <w:rPr>
+            <w:rFonts w:asciiTheme="majorHAnsi" w:hAnsiTheme="majorHAnsi" w:cstheme="majorHAnsi"/>
+            <w:color w:val="000000" w:themeColor="text1"/>
+            <w:lang w:val="en-GB"/>
+          </w:rPr>
+          <w:t>8</w:t>
+        </w:r>
+      </w:ins>
+      <w:ins w:id="237" w:author="Amir Firestone" w:date="2020-12-18T18:43:00Z">
+        <w:r>
+          <w:rPr>
+            <w:rFonts w:asciiTheme="majorHAnsi" w:hAnsiTheme="majorHAnsi" w:cstheme="majorHAnsi"/>
+            <w:color w:val="000000" w:themeColor="text1"/>
+            <w:lang w:val="en-GB"/>
+          </w:rPr>
+          <w:t>)</w:t>
+        </w:r>
+      </w:ins>
+      <w:ins w:id="238" w:author="Amir Firestone" w:date="2020-12-18T18:37:00Z">
+        <w:r>
+          <w:rPr>
+            <w:rFonts w:asciiTheme="majorHAnsi" w:hAnsiTheme="majorHAnsi" w:cstheme="majorHAnsi"/>
+            <w:color w:val="000000" w:themeColor="text1"/>
+            <w:lang w:val="en-GB"/>
+          </w:rPr>
+          <w:t xml:space="preserve">. </w:t>
+        </w:r>
+      </w:ins>
+      <w:ins w:id="239" w:author="Amir Firestone" w:date="2020-12-18T18:56:00Z">
+        <w:r>
+          <w:rPr>
+            <w:rFonts w:asciiTheme="majorHAnsi" w:hAnsiTheme="majorHAnsi" w:cstheme="majorHAnsi"/>
+            <w:color w:val="000000" w:themeColor="text1"/>
+            <w:lang w:val="en-GB"/>
+          </w:rPr>
+          <w:t xml:space="preserve">This means that the increased prevalence of this topic in debate is paired with increasingly negative sentiment. </w:t>
+        </w:r>
+      </w:ins>
+      <w:ins w:id="240" w:author="Amir Firestone" w:date="2020-12-18T18:57:00Z">
+        <w:r>
+          <w:rPr>
+            <w:rFonts w:asciiTheme="majorHAnsi" w:hAnsiTheme="majorHAnsi" w:cstheme="majorHAnsi"/>
+            <w:color w:val="000000" w:themeColor="text1"/>
+            <w:lang w:val="en-GB"/>
+          </w:rPr>
+          <w:t>Substantively speaking, t</w:t>
+        </w:r>
+      </w:ins>
+      <w:ins w:id="241" w:author="Amir Firestone" w:date="2020-12-18T18:37:00Z">
+        <w:r>
+          <w:rPr>
+            <w:rFonts w:asciiTheme="majorHAnsi" w:hAnsiTheme="majorHAnsi" w:cstheme="majorHAnsi"/>
+            <w:color w:val="000000" w:themeColor="text1"/>
+            <w:lang w:val="en-GB"/>
+          </w:rPr>
+          <w:t xml:space="preserve">his </w:t>
+        </w:r>
+      </w:ins>
+      <w:ins w:id="242" w:author="Amir Firestone" w:date="2020-12-18T18:40:00Z">
+        <w:r>
+          <w:rPr>
+            <w:rFonts w:asciiTheme="majorHAnsi" w:hAnsiTheme="majorHAnsi" w:cstheme="majorHAnsi"/>
+            <w:color w:val="000000" w:themeColor="text1"/>
+            <w:lang w:val="en-GB"/>
+          </w:rPr>
+          <w:t xml:space="preserve">would indicate that members of parliament are generally concerned about the humanitarian risks of migration </w:t>
+        </w:r>
+      </w:ins>
+      <w:ins w:id="243" w:author="Amir Firestone" w:date="2020-12-18T18:41:00Z">
+        <w:r>
+          <w:rPr>
+            <w:rFonts w:asciiTheme="majorHAnsi" w:hAnsiTheme="majorHAnsi" w:cstheme="majorHAnsi"/>
+            <w:color w:val="000000" w:themeColor="text1"/>
+            <w:lang w:val="en-GB"/>
+          </w:rPr>
+          <w:t xml:space="preserve">and wish to </w:t>
+        </w:r>
+      </w:ins>
+      <w:ins w:id="244" w:author="Amir Firestone" w:date="2020-12-18T18:43:00Z">
+        <w:r>
+          <w:rPr>
+            <w:rFonts w:asciiTheme="majorHAnsi" w:hAnsiTheme="majorHAnsi" w:cstheme="majorHAnsi"/>
+            <w:color w:val="000000" w:themeColor="text1"/>
+            <w:lang w:val="en-GB"/>
+          </w:rPr>
+          <w:t xml:space="preserve">avoid or </w:t>
+        </w:r>
+      </w:ins>
+      <w:ins w:id="245" w:author="Amir Firestone" w:date="2020-12-18T18:41:00Z">
+        <w:r>
+          <w:rPr>
+            <w:rFonts w:asciiTheme="majorHAnsi" w:hAnsiTheme="majorHAnsi" w:cstheme="majorHAnsi"/>
+            <w:color w:val="000000" w:themeColor="text1"/>
+            <w:lang w:val="en-GB"/>
+          </w:rPr>
+          <w:t>prevent them.</w:t>
+        </w:r>
+      </w:ins>
+      <w:ins w:id="246" w:author="Amir Firestone" w:date="2020-12-18T18:43:00Z">
+        <w:r>
+          <w:rPr>
+            <w:rFonts w:asciiTheme="majorHAnsi" w:hAnsiTheme="majorHAnsi" w:cstheme="majorHAnsi"/>
+            <w:color w:val="000000" w:themeColor="text1"/>
+            <w:lang w:val="en-GB"/>
+          </w:rPr>
+          <w:t xml:space="preserve"> </w:t>
+        </w:r>
+      </w:ins>
+      <w:ins w:id="247" w:author="Amir Firestone" w:date="2020-12-18T18:47:00Z">
+        <w:r>
+          <w:rPr>
+            <w:rFonts w:asciiTheme="majorHAnsi" w:hAnsiTheme="majorHAnsi" w:cstheme="majorHAnsi"/>
+            <w:color w:val="000000" w:themeColor="text1"/>
+            <w:lang w:val="en-GB"/>
+          </w:rPr>
+          <w:t>The topic containing procedural vocabulary is correlated with neutral sentiment</w:t>
+        </w:r>
+      </w:ins>
+      <w:ins w:id="248" w:author="Amir Firestone" w:date="2020-12-18T18:48:00Z">
+        <w:r>
+          <w:rPr>
+            <w:rFonts w:asciiTheme="majorHAnsi" w:hAnsiTheme="majorHAnsi" w:cstheme="majorHAnsi"/>
+            <w:color w:val="000000" w:themeColor="text1"/>
+            <w:lang w:val="en-GB"/>
+          </w:rPr>
+          <w:t xml:space="preserve"> (-0.002)</w:t>
+        </w:r>
+      </w:ins>
+      <w:ins w:id="249" w:author="Amir Firestone" w:date="2020-12-18T18:47:00Z">
+        <w:r>
+          <w:rPr>
+            <w:rFonts w:asciiTheme="majorHAnsi" w:hAnsiTheme="majorHAnsi" w:cstheme="majorHAnsi"/>
+            <w:color w:val="000000" w:themeColor="text1"/>
+            <w:lang w:val="en-GB"/>
+          </w:rPr>
+          <w:t xml:space="preserve">. </w:t>
+        </w:r>
+      </w:ins>
+      <w:ins w:id="250" w:author="Amir Firestone" w:date="2020-12-18T18:51:00Z">
+        <w:r>
+          <w:rPr>
+            <w:rFonts w:asciiTheme="majorHAnsi" w:hAnsiTheme="majorHAnsi" w:cstheme="majorHAnsi"/>
+            <w:color w:val="000000" w:themeColor="text1"/>
+            <w:lang w:val="en-GB"/>
+          </w:rPr>
+          <w:t xml:space="preserve">As </w:t>
+        </w:r>
+      </w:ins>
+      <w:ins w:id="251" w:author="Amir Firestone" w:date="2020-12-18T18:49:00Z">
+        <w:r>
+          <w:rPr>
+            <w:rFonts w:asciiTheme="majorHAnsi" w:hAnsiTheme="majorHAnsi" w:cstheme="majorHAnsi"/>
+            <w:color w:val="000000" w:themeColor="text1"/>
+            <w:lang w:val="en-GB"/>
+          </w:rPr>
+          <w:t>these words contain no valuable content</w:t>
+        </w:r>
+      </w:ins>
+      <w:ins w:id="252" w:author="Amir Firestone" w:date="2020-12-18T18:51:00Z">
+        <w:r>
+          <w:rPr>
+            <w:rFonts w:asciiTheme="majorHAnsi" w:hAnsiTheme="majorHAnsi" w:cstheme="majorHAnsi"/>
+            <w:color w:val="000000" w:themeColor="text1"/>
+            <w:lang w:val="en-GB"/>
+          </w:rPr>
+          <w:t>, t</w:t>
+        </w:r>
+        <w:r>
+          <w:rPr>
+            <w:rFonts w:asciiTheme="majorHAnsi" w:hAnsiTheme="majorHAnsi" w:cstheme="majorHAnsi"/>
+            <w:color w:val="000000" w:themeColor="text1"/>
+            <w:lang w:val="en-GB"/>
+          </w:rPr>
+          <w:t xml:space="preserve">his makes sense </w:t>
+        </w:r>
+        <w:r>
+          <w:rPr>
+            <w:rFonts w:asciiTheme="majorHAnsi" w:hAnsiTheme="majorHAnsi" w:cstheme="majorHAnsi"/>
+            <w:color w:val="000000" w:themeColor="text1"/>
+            <w:lang w:val="en-GB"/>
+          </w:rPr>
+          <w:t xml:space="preserve">and affirms our understanding of these topic-sentiment correlation estimates. </w:t>
+        </w:r>
+      </w:ins>
+      <w:ins w:id="253" w:author="Amir Firestone" w:date="2020-12-18T18:53:00Z">
+        <w:r>
+          <w:rPr>
+            <w:rFonts w:asciiTheme="majorHAnsi" w:hAnsiTheme="majorHAnsi" w:cstheme="majorHAnsi"/>
+            <w:color w:val="000000" w:themeColor="text1"/>
+            <w:lang w:val="en-GB"/>
+          </w:rPr>
+          <w:t>The to</w:t>
+        </w:r>
+        <w:r>
+          <w:rPr>
+            <w:rFonts w:asciiTheme="majorHAnsi" w:hAnsiTheme="majorHAnsi" w:cstheme="majorHAnsi"/>
+            <w:color w:val="000000" w:themeColor="text1"/>
+            <w:lang w:val="en-GB"/>
+          </w:rPr>
+          <w:t>pic</w:t>
+        </w:r>
+      </w:ins>
+      <w:ins w:id="254" w:author="Amir Firestone" w:date="2020-12-18T19:00:00Z">
+        <w:r>
+          <w:rPr>
+            <w:rFonts w:asciiTheme="majorHAnsi" w:hAnsiTheme="majorHAnsi" w:cstheme="majorHAnsi"/>
+            <w:color w:val="000000" w:themeColor="text1"/>
+            <w:lang w:val="en-GB"/>
+          </w:rPr>
+          <w:t>s</w:t>
+        </w:r>
+      </w:ins>
+      <w:ins w:id="255" w:author="Amir Firestone" w:date="2020-12-18T18:53:00Z">
+        <w:r>
+          <w:rPr>
+            <w:rFonts w:asciiTheme="majorHAnsi" w:hAnsiTheme="majorHAnsi" w:cstheme="majorHAnsi"/>
+            <w:color w:val="000000" w:themeColor="text1"/>
+            <w:lang w:val="en-GB"/>
+          </w:rPr>
+          <w:t xml:space="preserve"> of social welfare </w:t>
+        </w:r>
+      </w:ins>
+      <w:ins w:id="256" w:author="Amir Firestone" w:date="2020-12-18T19:00:00Z">
+        <w:r>
+          <w:rPr>
+            <w:rFonts w:asciiTheme="majorHAnsi" w:hAnsiTheme="majorHAnsi" w:cstheme="majorHAnsi"/>
+            <w:color w:val="000000" w:themeColor="text1"/>
+            <w:lang w:val="en-GB"/>
+          </w:rPr>
+          <w:t xml:space="preserve">and refugees fleeing conflict both </w:t>
+        </w:r>
+      </w:ins>
+      <w:ins w:id="257" w:author="Amir Firestone" w:date="2020-12-18T18:59:00Z">
+        <w:r>
+          <w:rPr>
+            <w:rFonts w:asciiTheme="majorHAnsi" w:hAnsiTheme="majorHAnsi" w:cstheme="majorHAnsi"/>
+            <w:color w:val="000000" w:themeColor="text1"/>
+            <w:lang w:val="en-GB"/>
+          </w:rPr>
+          <w:t>show</w:t>
+        </w:r>
+      </w:ins>
+      <w:ins w:id="258" w:author="Amir Firestone" w:date="2020-12-18T18:53:00Z">
+        <w:r>
+          <w:rPr>
+            <w:rFonts w:asciiTheme="majorHAnsi" w:hAnsiTheme="majorHAnsi" w:cstheme="majorHAnsi"/>
+            <w:color w:val="000000" w:themeColor="text1"/>
+            <w:lang w:val="en-GB"/>
+          </w:rPr>
+          <w:t xml:space="preserve"> </w:t>
+        </w:r>
+      </w:ins>
+      <w:ins w:id="259" w:author="Amir Firestone" w:date="2020-12-18T18:59:00Z">
+        <w:r>
+          <w:rPr>
+            <w:rFonts w:asciiTheme="majorHAnsi" w:hAnsiTheme="majorHAnsi" w:cstheme="majorHAnsi"/>
+            <w:color w:val="000000" w:themeColor="text1"/>
+            <w:lang w:val="en-GB"/>
+          </w:rPr>
+          <w:t>slightly</w:t>
+        </w:r>
+      </w:ins>
+      <w:ins w:id="260" w:author="Amir Firestone" w:date="2020-12-18T18:53:00Z">
+        <w:r>
+          <w:rPr>
+            <w:rFonts w:asciiTheme="majorHAnsi" w:hAnsiTheme="majorHAnsi" w:cstheme="majorHAnsi"/>
+            <w:color w:val="000000" w:themeColor="text1"/>
+            <w:lang w:val="en-GB"/>
+          </w:rPr>
+          <w:t xml:space="preserve"> negative correlat</w:t>
+        </w:r>
+      </w:ins>
+      <w:ins w:id="261" w:author="Amir Firestone" w:date="2020-12-18T18:59:00Z">
+        <w:r>
+          <w:rPr>
+            <w:rFonts w:asciiTheme="majorHAnsi" w:hAnsiTheme="majorHAnsi" w:cstheme="majorHAnsi"/>
+            <w:color w:val="000000" w:themeColor="text1"/>
+            <w:lang w:val="en-GB"/>
+          </w:rPr>
+          <w:t>ion</w:t>
+        </w:r>
+      </w:ins>
+      <w:ins w:id="262" w:author="Amir Firestone" w:date="2020-12-18T19:00:00Z">
+        <w:r>
+          <w:rPr>
+            <w:rFonts w:asciiTheme="majorHAnsi" w:hAnsiTheme="majorHAnsi" w:cstheme="majorHAnsi"/>
+            <w:color w:val="000000" w:themeColor="text1"/>
+            <w:lang w:val="en-GB"/>
+          </w:rPr>
+          <w:t>s</w:t>
+        </w:r>
+      </w:ins>
+      <w:ins w:id="263" w:author="Amir Firestone" w:date="2020-12-18T18:53:00Z">
+        <w:r>
+          <w:rPr>
+            <w:rFonts w:asciiTheme="majorHAnsi" w:hAnsiTheme="majorHAnsi" w:cstheme="majorHAnsi"/>
+            <w:color w:val="000000" w:themeColor="text1"/>
+            <w:lang w:val="en-GB"/>
+          </w:rPr>
+          <w:t xml:space="preserve"> with sentiment</w:t>
+        </w:r>
+      </w:ins>
+      <w:ins w:id="264" w:author="Amir Firestone" w:date="2020-12-18T18:59:00Z">
+        <w:r>
+          <w:rPr>
+            <w:rFonts w:asciiTheme="majorHAnsi" w:hAnsiTheme="majorHAnsi" w:cstheme="majorHAnsi"/>
+            <w:color w:val="000000" w:themeColor="text1"/>
+            <w:lang w:val="en-GB"/>
+          </w:rPr>
+          <w:t xml:space="preserve"> (</w:t>
+        </w:r>
+      </w:ins>
+      <w:ins w:id="265" w:author="Amir Firestone" w:date="2020-12-18T19:00:00Z">
+        <w:r>
+          <w:rPr>
+            <w:rFonts w:asciiTheme="majorHAnsi" w:hAnsiTheme="majorHAnsi" w:cstheme="majorHAnsi"/>
+            <w:color w:val="000000" w:themeColor="text1"/>
+            <w:lang w:val="en-GB"/>
+          </w:rPr>
+          <w:t xml:space="preserve">both are </w:t>
+        </w:r>
+      </w:ins>
+      <w:ins w:id="266" w:author="Amir Firestone" w:date="2020-12-18T18:59:00Z">
+        <w:r>
+          <w:rPr>
+            <w:rFonts w:asciiTheme="majorHAnsi" w:hAnsiTheme="majorHAnsi" w:cstheme="majorHAnsi"/>
+            <w:color w:val="000000" w:themeColor="text1"/>
+            <w:lang w:val="en-GB"/>
+          </w:rPr>
+          <w:t>-0.012),</w:t>
+        </w:r>
+      </w:ins>
+      <w:ins w:id="267" w:author="Amir Firestone" w:date="2020-12-18T19:00:00Z">
+        <w:r>
+          <w:rPr>
+            <w:rFonts w:asciiTheme="majorHAnsi" w:hAnsiTheme="majorHAnsi" w:cstheme="majorHAnsi"/>
+            <w:color w:val="000000" w:themeColor="text1"/>
+            <w:lang w:val="en-GB"/>
+          </w:rPr>
+          <w:t xml:space="preserve"> possibly indicating </w:t>
+        </w:r>
+      </w:ins>
+      <w:ins w:id="268" w:author="Amir Firestone" w:date="2020-12-18T19:01:00Z">
+        <w:r>
+          <w:rPr>
+            <w:rFonts w:asciiTheme="majorHAnsi" w:hAnsiTheme="majorHAnsi" w:cstheme="majorHAnsi"/>
+            <w:color w:val="000000" w:themeColor="text1"/>
+            <w:lang w:val="en-GB"/>
+          </w:rPr>
+          <w:t xml:space="preserve">mixed </w:t>
+        </w:r>
+      </w:ins>
+      <w:ins w:id="269" w:author="Amir Firestone" w:date="2020-12-18T19:03:00Z">
+        <w:r>
+          <w:rPr>
+            <w:rFonts w:asciiTheme="majorHAnsi" w:hAnsiTheme="majorHAnsi" w:cstheme="majorHAnsi"/>
+            <w:color w:val="000000" w:themeColor="text1"/>
+            <w:lang w:val="en-GB"/>
+          </w:rPr>
+          <w:t>stances on these topics</w:t>
+        </w:r>
+      </w:ins>
+      <w:ins w:id="270" w:author="Amir Firestone" w:date="2020-12-18T19:02:00Z">
+        <w:r>
+          <w:rPr>
+            <w:rFonts w:asciiTheme="majorHAnsi" w:hAnsiTheme="majorHAnsi" w:cstheme="majorHAnsi"/>
+            <w:color w:val="000000" w:themeColor="text1"/>
+            <w:lang w:val="en-GB"/>
+          </w:rPr>
+          <w:t xml:space="preserve"> in parliament </w:t>
+        </w:r>
+      </w:ins>
+      <w:ins w:id="271" w:author="Amir Firestone" w:date="2020-12-18T19:03:00Z">
+        <w:r>
+          <w:rPr>
+            <w:rFonts w:asciiTheme="majorHAnsi" w:hAnsiTheme="majorHAnsi" w:cstheme="majorHAnsi"/>
+            <w:color w:val="000000" w:themeColor="text1"/>
+            <w:lang w:val="en-GB"/>
+          </w:rPr>
+          <w:t>that overall verge</w:t>
+        </w:r>
+      </w:ins>
+      <w:ins w:id="272" w:author="Amir Firestone" w:date="2020-12-18T19:02:00Z">
+        <w:r>
+          <w:rPr>
+            <w:rFonts w:asciiTheme="majorHAnsi" w:hAnsiTheme="majorHAnsi" w:cstheme="majorHAnsi"/>
+            <w:color w:val="000000" w:themeColor="text1"/>
+            <w:lang w:val="en-GB"/>
+          </w:rPr>
+          <w:t xml:space="preserve"> negative.</w:t>
+        </w:r>
+      </w:ins>
+      <w:ins w:id="273" w:author="Amir Firestone" w:date="2020-12-18T19:04:00Z">
+        <w:r>
+          <w:rPr>
+            <w:rFonts w:asciiTheme="majorHAnsi" w:hAnsiTheme="majorHAnsi" w:cstheme="majorHAnsi"/>
+            <w:color w:val="000000" w:themeColor="text1"/>
+            <w:lang w:val="en-GB"/>
+          </w:rPr>
+          <w:t xml:space="preserve"> While the topic titled </w:t>
+        </w:r>
+      </w:ins>
+      <w:ins w:id="274" w:author="Amir Firestone" w:date="2020-12-18T19:05:00Z">
+        <w:r>
+          <w:rPr>
+            <w:rFonts w:asciiTheme="majorHAnsi" w:hAnsiTheme="majorHAnsi" w:cstheme="majorHAnsi"/>
+            <w:color w:val="000000" w:themeColor="text1"/>
+            <w:lang w:val="en-GB"/>
+          </w:rPr>
+          <w:t>“</w:t>
+        </w:r>
+        <w:proofErr w:type="spellStart"/>
+        <w:r>
+          <w:rPr>
+            <w:rFonts w:asciiTheme="majorHAnsi" w:hAnsiTheme="majorHAnsi" w:cstheme="majorHAnsi"/>
+            <w:color w:val="000000" w:themeColor="text1"/>
+            <w:lang w:val="en-GB"/>
+          </w:rPr>
+          <w:t>tb</w:t>
+        </w:r>
+        <w:proofErr w:type="spellEnd"/>
+        <w:r>
+          <w:rPr>
+            <w:rFonts w:asciiTheme="majorHAnsi" w:hAnsiTheme="majorHAnsi" w:cstheme="majorHAnsi"/>
+            <w:color w:val="000000" w:themeColor="text1"/>
+            <w:lang w:val="en-GB"/>
+          </w:rPr>
+          <w:t xml:space="preserve">, </w:t>
+        </w:r>
+        <w:proofErr w:type="spellStart"/>
+        <w:r>
+          <w:rPr>
+            <w:rFonts w:asciiTheme="majorHAnsi" w:hAnsiTheme="majorHAnsi" w:cstheme="majorHAnsi"/>
+            <w:color w:val="000000" w:themeColor="text1"/>
+            <w:lang w:val="en-GB"/>
+          </w:rPr>
+          <w:t>sikh</w:t>
+        </w:r>
+        <w:proofErr w:type="spellEnd"/>
+        <w:r>
+          <w:rPr>
+            <w:rFonts w:asciiTheme="majorHAnsi" w:hAnsiTheme="majorHAnsi" w:cstheme="majorHAnsi"/>
+            <w:color w:val="000000" w:themeColor="text1"/>
+            <w:lang w:val="en-GB"/>
+          </w:rPr>
+          <w:t xml:space="preserve">, </w:t>
+        </w:r>
+      </w:ins>
+      <w:ins w:id="275" w:author="Amir Firestone" w:date="2020-12-18T19:06:00Z">
+        <w:r>
+          <w:rPr>
+            <w:rFonts w:asciiTheme="majorHAnsi" w:hAnsiTheme="majorHAnsi" w:cstheme="majorHAnsi"/>
+            <w:color w:val="000000" w:themeColor="text1"/>
+            <w:lang w:val="en-GB"/>
+          </w:rPr>
+          <w:t>Auschwitz”</w:t>
+        </w:r>
+      </w:ins>
+      <w:ins w:id="276" w:author="Amir Firestone" w:date="2020-12-18T19:04:00Z">
+        <w:r>
+          <w:rPr>
+            <w:rFonts w:asciiTheme="majorHAnsi" w:hAnsiTheme="majorHAnsi" w:cstheme="majorHAnsi"/>
+            <w:color w:val="000000" w:themeColor="text1"/>
+            <w:lang w:val="en-GB"/>
+          </w:rPr>
+          <w:t xml:space="preserve"> has a score</w:t>
+        </w:r>
+      </w:ins>
+      <w:ins w:id="277" w:author="Amir Firestone" w:date="2020-12-18T19:06:00Z">
+        <w:r>
+          <w:rPr>
+            <w:rFonts w:asciiTheme="majorHAnsi" w:hAnsiTheme="majorHAnsi" w:cstheme="majorHAnsi"/>
+            <w:color w:val="000000" w:themeColor="text1"/>
+            <w:lang w:val="en-GB"/>
+          </w:rPr>
+          <w:t xml:space="preserve"> relatively strong negative sentiment correlation, it is difficult </w:t>
+        </w:r>
+      </w:ins>
+      <w:ins w:id="278" w:author="Amir Firestone" w:date="2020-12-18T19:05:00Z">
+        <w:r>
+          <w:rPr>
+            <w:rFonts w:asciiTheme="majorHAnsi" w:hAnsiTheme="majorHAnsi" w:cstheme="majorHAnsi"/>
+            <w:color w:val="000000" w:themeColor="text1"/>
+            <w:lang w:val="en-GB"/>
+          </w:rPr>
+          <w:t xml:space="preserve">to make any conclusions on this because </w:t>
+        </w:r>
+      </w:ins>
+      <w:ins w:id="279" w:author="Amir Firestone" w:date="2020-12-18T19:07:00Z">
+        <w:r>
+          <w:rPr>
+            <w:rFonts w:asciiTheme="majorHAnsi" w:hAnsiTheme="majorHAnsi" w:cstheme="majorHAnsi"/>
+            <w:color w:val="000000" w:themeColor="text1"/>
+            <w:lang w:val="en-GB"/>
+          </w:rPr>
+          <w:t>the topic</w:t>
+        </w:r>
+      </w:ins>
+      <w:ins w:id="280" w:author="Amir Firestone" w:date="2020-12-18T19:05:00Z">
+        <w:r>
+          <w:rPr>
+            <w:rFonts w:asciiTheme="majorHAnsi" w:hAnsiTheme="majorHAnsi" w:cstheme="majorHAnsi"/>
+            <w:color w:val="000000" w:themeColor="text1"/>
+            <w:lang w:val="en-GB"/>
+          </w:rPr>
+          <w:t xml:space="preserve"> is</w:t>
+        </w:r>
+        <w:r>
+          <w:rPr>
+            <w:rFonts w:asciiTheme="majorHAnsi" w:hAnsiTheme="majorHAnsi" w:cstheme="majorHAnsi"/>
+            <w:color w:val="000000" w:themeColor="text1"/>
+            <w:lang w:val="en-GB"/>
+          </w:rPr>
+          <w:t xml:space="preserve"> inconsistent and contains </w:t>
+        </w:r>
+        <w:r>
+          <w:rPr>
+            <w:rFonts w:asciiTheme="majorHAnsi" w:hAnsiTheme="majorHAnsi" w:cstheme="majorHAnsi"/>
+            <w:color w:val="000000" w:themeColor="text1"/>
+            <w:lang w:val="en-GB"/>
+          </w:rPr>
+          <w:t xml:space="preserve">multiple </w:t>
+        </w:r>
+        <w:r>
+          <w:rPr>
+            <w:rFonts w:asciiTheme="majorHAnsi" w:hAnsiTheme="majorHAnsi" w:cstheme="majorHAnsi"/>
+            <w:color w:val="000000" w:themeColor="text1"/>
+            <w:lang w:val="en-GB"/>
+          </w:rPr>
+          <w:t xml:space="preserve">subjects of debate. </w:t>
+        </w:r>
+      </w:ins>
     </w:p>
     <w:p>
       <w:pPr>
         <w:spacing w:line="276" w:lineRule="auto"/>
         <w:rPr>
-          <w:del w:id="104" w:author="Microsoft Office User" w:date="2020-12-17T00:15:00Z"/>
-          <w:rFonts w:asciiTheme="majorHAnsi" w:hAnsiTheme="majorHAnsi" w:cstheme="majorHAnsi"/>
-          <w:color w:val="000000" w:themeColor="text1"/>
-          <w:lang w:val="en-GB"/>
-        </w:rPr>
-      </w:pPr>
-      <w:r>
-        <w:rPr>
-          <w:rFonts w:asciiTheme="majorHAnsi" w:hAnsiTheme="majorHAnsi" w:cstheme="majorHAnsi"/>
-          <w:color w:val="000000" w:themeColor="text1"/>
-          <w:lang w:val="en-GB"/>
-        </w:rPr>
-        <w:t xml:space="preserve">What is noticeable from this graph is that parties converge in how much they discuss topics </w:t>
-      </w:r>
-      <w:r>
-        <w:rPr>
-          <w:rFonts w:asciiTheme="majorHAnsi" w:hAnsiTheme="majorHAnsi" w:cstheme="majorHAnsi"/>
-          <w:color w:val="000000" w:themeColor="text1"/>
-          <w:lang w:val="en-GB"/>
-        </w:rPr>
-        <w:t>towards the 2015-2016</w:t>
-      </w:r>
-      <w:r>
-        <w:rPr>
-          <w:rFonts w:asciiTheme="majorHAnsi" w:hAnsiTheme="majorHAnsi" w:cstheme="majorHAnsi"/>
-          <w:color w:val="000000" w:themeColor="text1"/>
-          <w:lang w:val="en-GB"/>
-        </w:rPr>
-        <w:t xml:space="preserve">. </w:t>
-      </w:r>
-      <w:r>
-        <w:rPr>
-          <w:rFonts w:asciiTheme="majorHAnsi" w:hAnsiTheme="majorHAnsi" w:cstheme="majorHAnsi"/>
-          <w:color w:val="000000" w:themeColor="text1"/>
-          <w:lang w:val="en-GB"/>
-        </w:rPr>
-        <w:t xml:space="preserve">Three explanations may shed light why we see this trend. The first reason relates to external developments with some influence on the UK in this time period. Noticeably, the progression of the refugee </w:t>
-      </w:r>
-      <w:commentRangeStart w:id="105"/>
-      <w:r>
-        <w:rPr>
-          <w:rFonts w:asciiTheme="majorHAnsi" w:hAnsiTheme="majorHAnsi" w:cstheme="majorHAnsi"/>
-          <w:color w:val="000000" w:themeColor="text1"/>
-          <w:lang w:val="en-GB"/>
-        </w:rPr>
-        <w:t>crisis</w:t>
-      </w:r>
-      <w:commentRangeEnd w:id="105"/>
-      <w:r>
-        <w:rPr>
-          <w:rStyle w:val="CommentReference"/>
-          <w:color w:val="000000" w:themeColor="text1"/>
-        </w:rPr>
-        <w:commentReference w:id="105"/>
-      </w:r>
-      <w:r>
-        <w:rPr>
-          <w:rFonts w:asciiTheme="majorHAnsi" w:hAnsiTheme="majorHAnsi" w:cstheme="majorHAnsi"/>
-          <w:color w:val="000000" w:themeColor="text1"/>
-          <w:lang w:val="en-GB"/>
-        </w:rPr>
-        <w:t>. Hence, new, more pressing</w:t>
-      </w:r>
-      <w:del w:id="106" w:author="Microsoft Office User" w:date="2020-12-17T00:15:00Z">
-        <w:r>
-          <w:rPr>
-            <w:rFonts w:asciiTheme="majorHAnsi" w:hAnsiTheme="majorHAnsi" w:cstheme="majorHAnsi"/>
-            <w:color w:val="000000" w:themeColor="text1"/>
-            <w:lang w:val="en-GB"/>
-          </w:rPr>
-          <w:delText xml:space="preserve"> because some topics are coming on the agenda. Then Brexit changed priorities to parties after it took place. </w:delText>
-        </w:r>
-      </w:del>
-    </w:p>
-    <w:p>
-      <w:pPr>
-        <w:spacing w:line="276" w:lineRule="auto"/>
-        <w:rPr>
-          <w:del w:id="107" w:author="Microsoft Office User" w:date="2020-12-17T00:15:00Z"/>
-          <w:rFonts w:asciiTheme="majorHAnsi" w:hAnsiTheme="majorHAnsi" w:cstheme="majorHAnsi"/>
-          <w:color w:val="000000" w:themeColor="text1"/>
-          <w:lang w:val="en-GB"/>
-        </w:rPr>
-      </w:pPr>
-    </w:p>
-    <w:p>
-      <w:pPr>
-        <w:spacing w:line="276" w:lineRule="auto"/>
-        <w:rPr>
-          <w:rFonts w:asciiTheme="majorHAnsi" w:hAnsiTheme="majorHAnsi" w:cstheme="majorHAnsi"/>
-          <w:color w:val="000000" w:themeColor="text1"/>
-          <w:lang w:val="en-GB"/>
-        </w:rPr>
-      </w:pPr>
-      <w:del w:id="108" w:author="Microsoft Office User" w:date="2020-12-17T00:10:00Z">
-        <w:r>
-          <w:rPr>
-            <w:rFonts w:asciiTheme="majorHAnsi" w:hAnsiTheme="majorHAnsi" w:cstheme="majorHAnsi"/>
-            <w:color w:val="000000" w:themeColor="text1"/>
-            <w:lang w:val="en-GB"/>
-          </w:rPr>
-          <w:delText xml:space="preserve">For the topic over time plot with parties by color, we should look at the convergences and divergences. And i think we discussed 3 main reasons for convergences that we should highlight: </w:delText>
-        </w:r>
-      </w:del>
-      <w:del w:id="109" w:author="Microsoft Office User" w:date="2020-12-17T00:15:00Z">
-        <w:r>
-          <w:rPr>
-            <w:rFonts w:asciiTheme="majorHAnsi" w:hAnsiTheme="majorHAnsi" w:cstheme="majorHAnsi"/>
-            <w:color w:val="000000" w:themeColor="text1"/>
-            <w:lang w:val="en-GB"/>
-          </w:rPr>
-          <w:delText>1 is external (from UK) large-scale events like refugee crises, civil wars (libya in 2011) and humanitarian crises. This puts new,</w:delText>
-        </w:r>
-      </w:del>
-      <w:r>
-        <w:rPr>
-          <w:rFonts w:asciiTheme="majorHAnsi" w:hAnsiTheme="majorHAnsi" w:cstheme="majorHAnsi"/>
-          <w:color w:val="000000" w:themeColor="text1"/>
-          <w:lang w:val="en-GB"/>
-        </w:rPr>
-        <w:t xml:space="preserve"> large-scale</w:t>
-      </w:r>
-      <w:r>
-        <w:rPr>
-          <w:rFonts w:asciiTheme="majorHAnsi" w:hAnsiTheme="majorHAnsi" w:cstheme="majorHAnsi"/>
-          <w:color w:val="000000" w:themeColor="text1"/>
-          <w:lang w:val="en-GB"/>
-        </w:rPr>
-        <w:t xml:space="preserve"> </w:t>
-      </w:r>
-      <w:r>
-        <w:rPr>
-          <w:rFonts w:asciiTheme="majorHAnsi" w:hAnsiTheme="majorHAnsi" w:cstheme="majorHAnsi"/>
-          <w:i/>
-          <w:iCs/>
-          <w:color w:val="000000" w:themeColor="text1"/>
-          <w:lang w:val="en-GB"/>
-        </w:rPr>
-        <w:t>national</w:t>
-      </w:r>
-      <w:r>
-        <w:rPr>
-          <w:rFonts w:asciiTheme="majorHAnsi" w:hAnsiTheme="majorHAnsi" w:cstheme="majorHAnsi"/>
-          <w:color w:val="000000" w:themeColor="text1"/>
-          <w:lang w:val="en-GB"/>
-        </w:rPr>
-        <w:t xml:space="preserve"> issues </w:t>
-      </w:r>
-      <w:del w:id="110" w:author="Microsoft Office User" w:date="2020-12-17T00:16:00Z">
-        <w:r>
-          <w:rPr>
-            <w:rFonts w:asciiTheme="majorHAnsi" w:hAnsiTheme="majorHAnsi" w:cstheme="majorHAnsi"/>
-            <w:color w:val="000000" w:themeColor="text1"/>
-            <w:lang w:val="en-GB"/>
-          </w:rPr>
-          <w:delText xml:space="preserve">on </w:delText>
-        </w:r>
-      </w:del>
-      <w:r>
-        <w:rPr>
-          <w:rFonts w:asciiTheme="majorHAnsi" w:hAnsiTheme="majorHAnsi" w:cstheme="majorHAnsi"/>
-          <w:color w:val="000000" w:themeColor="text1"/>
-          <w:lang w:val="en-GB"/>
-        </w:rPr>
-        <w:t xml:space="preserve">enter </w:t>
-      </w:r>
-      <w:r>
-        <w:rPr>
-          <w:rFonts w:asciiTheme="majorHAnsi" w:hAnsiTheme="majorHAnsi" w:cstheme="majorHAnsi"/>
-          <w:color w:val="000000" w:themeColor="text1"/>
-          <w:lang w:val="en-GB"/>
-        </w:rPr>
-        <w:t>the agenda, irrespective of party</w:t>
-      </w:r>
-      <w:del w:id="111" w:author="Microsoft Office User" w:date="2020-12-17T00:16:00Z">
-        <w:r>
-          <w:rPr>
-            <w:rFonts w:asciiTheme="majorHAnsi" w:hAnsiTheme="majorHAnsi" w:cstheme="majorHAnsi"/>
-            <w:color w:val="000000" w:themeColor="text1"/>
-            <w:lang w:val="en-GB"/>
-          </w:rPr>
-          <w:delText xml:space="preserve"> (as it becomes a national issue)</w:delText>
-        </w:r>
-      </w:del>
-      <w:r>
-        <w:rPr>
-          <w:rFonts w:asciiTheme="majorHAnsi" w:hAnsiTheme="majorHAnsi" w:cstheme="majorHAnsi"/>
-          <w:color w:val="000000" w:themeColor="text1"/>
-          <w:lang w:val="en-GB"/>
-        </w:rPr>
-        <w:t xml:space="preserve">. </w:t>
-      </w:r>
-      <w:r>
-        <w:rPr>
-          <w:rFonts w:asciiTheme="majorHAnsi" w:hAnsiTheme="majorHAnsi" w:cstheme="majorHAnsi"/>
-          <w:color w:val="000000" w:themeColor="text1"/>
-          <w:lang w:val="en-GB"/>
-        </w:rPr>
-        <w:t xml:space="preserve">Secondly, </w:t>
-      </w:r>
-      <w:del w:id="112" w:author="Microsoft Office User" w:date="2020-12-17T00:16:00Z">
-        <w:r>
-          <w:rPr>
-            <w:rFonts w:asciiTheme="majorHAnsi" w:hAnsiTheme="majorHAnsi" w:cstheme="majorHAnsi"/>
-            <w:color w:val="000000" w:themeColor="text1"/>
-            <w:lang w:val="en-GB"/>
-          </w:rPr>
-          <w:delText>2 is agenda setting,</w:delText>
-        </w:r>
-      </w:del>
-      <w:r>
-        <w:rPr>
-          <w:rFonts w:asciiTheme="majorHAnsi" w:hAnsiTheme="majorHAnsi" w:cstheme="majorHAnsi"/>
-          <w:color w:val="000000" w:themeColor="text1"/>
-          <w:lang w:val="en-GB"/>
-        </w:rPr>
-        <w:t xml:space="preserve">as usually occurs towards general election, all parties discuss broadly similar agenda points which are found in the core of the political discourse. Lastly, Brexit which </w:t>
-      </w:r>
-      <w:del w:id="113" w:author="Microsoft Office User" w:date="2020-12-17T00:17:00Z">
-        <w:r>
-          <w:rPr>
-            <w:rFonts w:asciiTheme="majorHAnsi" w:hAnsiTheme="majorHAnsi" w:cstheme="majorHAnsi"/>
-            <w:color w:val="000000" w:themeColor="text1"/>
-            <w:lang w:val="en-GB"/>
-          </w:rPr>
-          <w:delText xml:space="preserve"> exemplified by the election which puts certain topics on the national agenda (again irrespective of party). </w:delText>
-        </w:r>
-      </w:del>
-      <w:del w:id="114" w:author="Microsoft Office User" w:date="2020-12-17T00:18:00Z">
-        <w:r>
-          <w:rPr>
-            <w:rFonts w:asciiTheme="majorHAnsi" w:hAnsiTheme="majorHAnsi" w:cstheme="majorHAnsi"/>
-            <w:color w:val="000000" w:themeColor="text1"/>
-            <w:lang w:val="en-GB"/>
-          </w:rPr>
-          <w:delText xml:space="preserve">3 is internal large-scale events like BREXIT that </w:delText>
-        </w:r>
-      </w:del>
-      <w:r>
-        <w:rPr>
-          <w:rFonts w:asciiTheme="majorHAnsi" w:hAnsiTheme="majorHAnsi" w:cstheme="majorHAnsi"/>
-          <w:color w:val="000000" w:themeColor="text1"/>
-          <w:lang w:val="en-GB"/>
-        </w:rPr>
-        <w:t>completely change</w:t>
-      </w:r>
-      <w:r>
-        <w:rPr>
-          <w:rFonts w:asciiTheme="majorHAnsi" w:hAnsiTheme="majorHAnsi" w:cstheme="majorHAnsi"/>
-          <w:color w:val="000000" w:themeColor="text1"/>
-          <w:lang w:val="en-GB"/>
-        </w:rPr>
-        <w:t>d</w:t>
-      </w:r>
-      <w:r>
-        <w:rPr>
-          <w:rFonts w:asciiTheme="majorHAnsi" w:hAnsiTheme="majorHAnsi" w:cstheme="majorHAnsi"/>
-          <w:color w:val="000000" w:themeColor="text1"/>
-          <w:lang w:val="en-GB"/>
-        </w:rPr>
-        <w:t xml:space="preserve"> the context on a national level in which policy is discussed. Some topics show a party convergence even after </w:t>
-      </w:r>
-      <w:r>
-        <w:rPr>
-          <w:rFonts w:asciiTheme="majorHAnsi" w:hAnsiTheme="majorHAnsi" w:cstheme="majorHAnsi"/>
-          <w:color w:val="000000" w:themeColor="text1"/>
-          <w:lang w:val="en-GB"/>
-        </w:rPr>
-        <w:t>B</w:t>
-      </w:r>
-      <w:r>
-        <w:rPr>
-          <w:rFonts w:asciiTheme="majorHAnsi" w:hAnsiTheme="majorHAnsi" w:cstheme="majorHAnsi"/>
-          <w:color w:val="000000" w:themeColor="text1"/>
-          <w:lang w:val="en-GB"/>
-        </w:rPr>
-        <w:t>rexit, such as economic migration, because it</w:t>
-      </w:r>
-      <w:r>
-        <w:rPr>
-          <w:rFonts w:asciiTheme="majorHAnsi" w:hAnsiTheme="majorHAnsi" w:cstheme="majorHAnsi"/>
-          <w:color w:val="000000" w:themeColor="text1"/>
-          <w:lang w:val="en-GB"/>
-        </w:rPr>
-        <w:t xml:space="preserve"> then</w:t>
-      </w:r>
-      <w:r>
-        <w:rPr>
-          <w:rFonts w:asciiTheme="majorHAnsi" w:hAnsiTheme="majorHAnsi" w:cstheme="majorHAnsi"/>
-          <w:color w:val="000000" w:themeColor="text1"/>
-          <w:lang w:val="en-GB"/>
-        </w:rPr>
-        <w:t xml:space="preserve"> become a really important topic for the whole </w:t>
-      </w:r>
-      <w:r>
-        <w:rPr>
-          <w:rFonts w:asciiTheme="majorHAnsi" w:hAnsiTheme="majorHAnsi" w:cstheme="majorHAnsi"/>
-          <w:color w:val="000000" w:themeColor="text1"/>
-          <w:lang w:val="en-GB"/>
-        </w:rPr>
-        <w:t>UK</w:t>
-      </w:r>
-      <w:r>
-        <w:rPr>
-          <w:rFonts w:asciiTheme="majorHAnsi" w:hAnsiTheme="majorHAnsi" w:cstheme="majorHAnsi"/>
-          <w:color w:val="000000" w:themeColor="text1"/>
-          <w:lang w:val="en-GB"/>
-        </w:rPr>
-        <w:t xml:space="preserve"> </w:t>
-      </w:r>
-      <w:r>
-        <w:rPr>
-          <w:rFonts w:asciiTheme="majorHAnsi" w:hAnsiTheme="majorHAnsi" w:cstheme="majorHAnsi"/>
-          <w:color w:val="000000" w:themeColor="text1"/>
-          <w:lang w:val="en-GB"/>
-        </w:rPr>
-        <w:t xml:space="preserve">and all parties now. One exception to this may be the Scottish party, which makes sense, as they still want Scotland to be part of </w:t>
-      </w:r>
-      <w:r>
-        <w:rPr>
-          <w:rFonts w:asciiTheme="majorHAnsi" w:hAnsiTheme="majorHAnsi" w:cstheme="majorHAnsi"/>
-          <w:color w:val="000000" w:themeColor="text1"/>
-          <w:lang w:val="en-GB"/>
-        </w:rPr>
-        <w:t>the EU</w:t>
-      </w:r>
-      <w:r>
-        <w:rPr>
-          <w:rFonts w:asciiTheme="majorHAnsi" w:hAnsiTheme="majorHAnsi" w:cstheme="majorHAnsi"/>
-          <w:color w:val="000000" w:themeColor="text1"/>
-          <w:lang w:val="en-GB"/>
-        </w:rPr>
-        <w:t xml:space="preserve"> </w:t>
-      </w:r>
-      <w:r>
-        <w:rPr>
-          <w:rFonts w:asciiTheme="majorHAnsi" w:hAnsiTheme="majorHAnsi" w:cstheme="majorHAnsi"/>
-          <w:color w:val="000000" w:themeColor="text1"/>
-          <w:lang w:val="en-GB"/>
-        </w:rPr>
-        <w:t xml:space="preserve">and therefore have a different </w:t>
-      </w:r>
-      <w:r>
-        <w:rPr>
-          <w:rFonts w:asciiTheme="majorHAnsi" w:hAnsiTheme="majorHAnsi" w:cstheme="majorHAnsi"/>
-          <w:color w:val="000000" w:themeColor="text1"/>
-          <w:lang w:val="en-GB"/>
-        </w:rPr>
-        <w:t>sentiment</w:t>
-      </w:r>
-      <w:r>
-        <w:rPr>
-          <w:rFonts w:asciiTheme="majorHAnsi" w:hAnsiTheme="majorHAnsi" w:cstheme="majorHAnsi"/>
-          <w:color w:val="000000" w:themeColor="text1"/>
-          <w:lang w:val="en-GB"/>
-        </w:rPr>
-        <w:t xml:space="preserve"> </w:t>
-      </w:r>
-      <w:r>
-        <w:rPr>
-          <w:rFonts w:asciiTheme="majorHAnsi" w:hAnsiTheme="majorHAnsi" w:cstheme="majorHAnsi"/>
-          <w:color w:val="000000" w:themeColor="text1"/>
-          <w:lang w:val="en-GB"/>
-        </w:rPr>
-        <w:t>towards economic migration.</w:t>
-      </w:r>
-    </w:p>
-    <w:p>
-      <w:pPr>
-        <w:spacing w:line="276" w:lineRule="auto"/>
-        <w:rPr>
-          <w:rFonts w:asciiTheme="majorHAnsi" w:hAnsiTheme="majorHAnsi" w:cstheme="majorHAnsi"/>
-          <w:color w:val="000000" w:themeColor="text1"/>
-          <w:lang w:val="en-GB"/>
-        </w:rPr>
-      </w:pPr>
-    </w:p>
-    <w:p>
-      <w:pPr>
-        <w:spacing w:line="276" w:lineRule="auto"/>
-        <w:rPr>
-          <w:rFonts w:asciiTheme="majorHAnsi" w:hAnsiTheme="majorHAnsi" w:cstheme="majorHAnsi"/>
-          <w:color w:val="000000" w:themeColor="text1"/>
-          <w:lang w:val="en-GB"/>
-        </w:rPr>
-      </w:pPr>
-      <w:r>
-        <w:rPr>
-          <w:rFonts w:asciiTheme="majorHAnsi" w:hAnsiTheme="majorHAnsi" w:cstheme="majorHAnsi"/>
-          <w:color w:val="000000" w:themeColor="text1"/>
-          <w:lang w:val="en-GB"/>
-        </w:rPr>
-        <w:t>-</w:t>
-      </w:r>
-      <w:proofErr w:type="spellStart"/>
-      <w:r>
-        <w:rPr>
-          <w:rFonts w:asciiTheme="majorHAnsi" w:hAnsiTheme="majorHAnsi" w:cstheme="majorHAnsi"/>
-          <w:color w:val="000000" w:themeColor="text1"/>
-          <w:lang w:val="en-GB"/>
-        </w:rPr>
-        <w:t>topics_by_time_plot</w:t>
-      </w:r>
-      <w:proofErr w:type="spellEnd"/>
-    </w:p>
-    <w:p>
-      <w:pPr>
-        <w:spacing w:line="276" w:lineRule="auto"/>
-        <w:rPr>
-          <w:rFonts w:asciiTheme="majorHAnsi" w:hAnsiTheme="majorHAnsi" w:cstheme="majorHAnsi"/>
-          <w:color w:val="000000" w:themeColor="text1"/>
-          <w:lang w:val="en-GB"/>
-        </w:rPr>
-      </w:pPr>
-    </w:p>
-    <w:p>
-      <w:pPr>
-        <w:spacing w:line="276" w:lineRule="auto"/>
-        <w:rPr>
-          <w:rFonts w:asciiTheme="majorHAnsi" w:hAnsiTheme="majorHAnsi" w:cstheme="majorHAnsi"/>
-          <w:color w:val="000000" w:themeColor="text1"/>
-          <w:lang w:val="en-GB"/>
-        </w:rPr>
-      </w:pPr>
-      <w:r>
-        <w:rPr>
-          <w:rFonts w:asciiTheme="majorHAnsi" w:hAnsiTheme="majorHAnsi" w:cstheme="majorHAnsi"/>
-          <w:color w:val="000000" w:themeColor="text1"/>
-          <w:lang w:val="en-GB"/>
-        </w:rPr>
-        <w:t xml:space="preserve">To explore </w:t>
-      </w:r>
-      <w:r>
-        <w:rPr>
-          <w:rFonts w:asciiTheme="majorHAnsi" w:hAnsiTheme="majorHAnsi" w:cstheme="majorHAnsi"/>
-          <w:color w:val="000000" w:themeColor="text1"/>
-          <w:lang w:val="en-GB"/>
-        </w:rPr>
-        <w:t xml:space="preserve">the </w:t>
-      </w:r>
-      <w:r>
-        <w:rPr>
-          <w:rFonts w:asciiTheme="majorHAnsi" w:hAnsiTheme="majorHAnsi" w:cstheme="majorHAnsi"/>
-          <w:color w:val="000000" w:themeColor="text1"/>
-          <w:lang w:val="en-GB"/>
-        </w:rPr>
-        <w:t xml:space="preserve">change in topic prevalence over time, we plot the yearly average prevalence of each topic between 2010 and 2020. For reference, the vertical, black, dashed line marks the 2015 election and the beginning of the so-called Syrian refugee crisis in Europe, while the red, dashed line represents the BREXIT referendum in 2016.  </w:t>
-      </w:r>
-      <w:r>
-        <w:rPr>
-          <w:rFonts w:asciiTheme="majorHAnsi" w:hAnsiTheme="majorHAnsi" w:cstheme="majorHAnsi"/>
-          <w:color w:val="000000" w:themeColor="text1"/>
-          <w:lang w:val="en-GB"/>
-        </w:rPr>
-        <w:t xml:space="preserve">This plot shows that while the topic of social welfare enjoys relatively little prevalence in migration-related debates, it was most prevalent in the earlier years of the decade and has begun regaining attention in recent </w:t>
-      </w:r>
-      <w:r>
-        <w:rPr>
-          <w:rFonts w:asciiTheme="majorHAnsi" w:hAnsiTheme="majorHAnsi" w:cstheme="majorHAnsi"/>
-          <w:color w:val="000000" w:themeColor="text1"/>
-          <w:lang w:val="en-GB"/>
-        </w:rPr>
-        <w:lastRenderedPageBreak/>
-        <w:t>years. We also find that the topic of economic migration experienced a sharp decline in attention after 2013 has only risen to prominence once again in post-BREXIT debates.</w:t>
-      </w:r>
-      <w:r>
-        <w:rPr>
-          <w:rFonts w:asciiTheme="majorHAnsi" w:hAnsiTheme="majorHAnsi" w:cstheme="majorHAnsi"/>
-          <w:color w:val="000000" w:themeColor="text1"/>
-          <w:lang w:val="en-GB"/>
-        </w:rPr>
-        <w:t xml:space="preserve"> </w:t>
-      </w:r>
-      <w:r>
-        <w:rPr>
-          <w:rFonts w:asciiTheme="majorHAnsi" w:hAnsiTheme="majorHAnsi" w:cstheme="majorHAnsi"/>
-          <w:color w:val="000000" w:themeColor="text1"/>
-          <w:lang w:val="en-GB"/>
-        </w:rPr>
-        <w:t xml:space="preserve">The topic of refugees fleeing conflict first received attention in 2011 (in the context of civil war in Libya) before becoming nearly three-times more prevalent at the peak of the Syrian refugee crisis in 2015. The topic lost traction in 2016 after the BREXIT referendum shifted political attention to other concerns regarding migration. </w:t>
-      </w:r>
-      <w:r>
-        <w:rPr>
-          <w:rFonts w:asciiTheme="majorHAnsi" w:hAnsiTheme="majorHAnsi" w:cstheme="majorHAnsi"/>
-          <w:color w:val="000000" w:themeColor="text1"/>
-          <w:lang w:val="en-GB"/>
-        </w:rPr>
-        <w:t xml:space="preserve">(why did humanitarian concerns peek in 2016? Also related to </w:t>
-      </w:r>
-      <w:r>
-        <w:rPr>
-          <w:rFonts w:asciiTheme="majorHAnsi" w:hAnsiTheme="majorHAnsi" w:cstheme="majorHAnsi"/>
-          <w:color w:val="000000" w:themeColor="text1"/>
-          <w:lang w:val="en-GB"/>
-        </w:rPr>
-        <w:t xml:space="preserve">events connected to </w:t>
-      </w:r>
-      <w:r>
-        <w:rPr>
-          <w:rFonts w:asciiTheme="majorHAnsi" w:hAnsiTheme="majorHAnsi" w:cstheme="majorHAnsi"/>
-          <w:color w:val="000000" w:themeColor="text1"/>
-          <w:lang w:val="en-GB"/>
-        </w:rPr>
-        <w:t>the Syrian refugee crisis</w:t>
-      </w:r>
-      <w:r>
-        <w:rPr>
-          <w:rFonts w:asciiTheme="majorHAnsi" w:hAnsiTheme="majorHAnsi" w:cstheme="majorHAnsi"/>
-          <w:color w:val="000000" w:themeColor="text1"/>
-          <w:lang w:val="en-GB"/>
-        </w:rPr>
-        <w:t xml:space="preserve"> and passage to Europe?</w:t>
-      </w:r>
-      <w:r>
-        <w:rPr>
-          <w:rFonts w:asciiTheme="majorHAnsi" w:hAnsiTheme="majorHAnsi" w:cstheme="majorHAnsi"/>
-          <w:color w:val="000000" w:themeColor="text1"/>
-          <w:lang w:val="en-GB"/>
-        </w:rPr>
-        <w:t>)</w:t>
-      </w:r>
-    </w:p>
-    <w:p>
-      <w:pPr>
-        <w:spacing w:line="276" w:lineRule="auto"/>
-        <w:rPr>
-          <w:rFonts w:asciiTheme="majorHAnsi" w:hAnsiTheme="majorHAnsi" w:cstheme="majorHAnsi"/>
-          <w:color w:val="000000" w:themeColor="text1"/>
-          <w:lang w:val="en-GB"/>
-        </w:rPr>
-      </w:pPr>
-    </w:p>
-    <w:p>
-      <w:pPr>
-        <w:spacing w:line="276" w:lineRule="auto"/>
-        <w:rPr>
-          <w:rFonts w:asciiTheme="majorHAnsi" w:hAnsiTheme="majorHAnsi" w:cstheme="majorHAnsi"/>
-          <w:color w:val="000000" w:themeColor="text1"/>
-          <w:lang w:val="en-GB"/>
-        </w:rPr>
-      </w:pPr>
-      <w:r>
-        <w:rPr>
-          <w:rFonts w:asciiTheme="majorHAnsi" w:hAnsiTheme="majorHAnsi" w:cstheme="majorHAnsi"/>
-          <w:color w:val="000000" w:themeColor="text1"/>
-          <w:lang w:val="en-GB"/>
-        </w:rPr>
-        <w:t>-topics-sentiment correlation</w:t>
-      </w:r>
+          <w:ins w:id="281" w:author="Amir Firestone" w:date="2020-12-18T18:52:00Z"/>
+          <w:rFonts w:asciiTheme="majorHAnsi" w:hAnsiTheme="majorHAnsi" w:cstheme="majorHAnsi"/>
+          <w:color w:val="000000" w:themeColor="text1"/>
+          <w:lang w:val="en-GB"/>
+        </w:rPr>
+        <w:pPrChange w:id="282" w:author="Amir Firestone" w:date="2020-12-18T18:20:00Z">
+          <w:pPr>
+            <w:pStyle w:val="ListParagraph"/>
+            <w:numPr>
+              <w:numId w:val="11"/>
+            </w:numPr>
+            <w:spacing w:line="276" w:lineRule="auto"/>
+            <w:ind w:left="643" w:hanging="360"/>
+          </w:pPr>
+        </w:pPrChange>
+      </w:pPr>
     </w:p>
     <w:p>
       <w:pPr>
@@ -5635,19 +7450,23 @@
         </w:numPr>
         <w:spacing w:line="276" w:lineRule="auto"/>
         <w:rPr>
-          <w:rFonts w:asciiTheme="majorHAnsi" w:hAnsiTheme="majorHAnsi" w:cstheme="majorHAnsi"/>
-          <w:color w:val="000000" w:themeColor="text1"/>
-          <w:lang w:val="en-GB"/>
-        </w:rPr>
-      </w:pPr>
-      <w:r>
-        <w:rPr>
-          <w:rFonts w:asciiTheme="majorHAnsi" w:hAnsiTheme="majorHAnsi" w:cstheme="majorHAnsi"/>
-          <w:color w:val="000000" w:themeColor="text1"/>
-          <w:lang w:val="en-GB"/>
-        </w:rPr>
-        <w:t>Describe correlations of topic and sentiment: what are we doing here</w:t>
-      </w:r>
+          <w:del w:id="283" w:author="Amir Firestone" w:date="2020-12-18T18:52:00Z"/>
+          <w:rFonts w:asciiTheme="majorHAnsi" w:hAnsiTheme="majorHAnsi" w:cstheme="majorHAnsi"/>
+          <w:color w:val="000000" w:themeColor="text1"/>
+          <w:lang w:val="en-GB"/>
+        </w:rPr>
+      </w:pPr>
+      <w:del w:id="284" w:author="Amir Firestone" w:date="2020-12-18T18:52:00Z">
+        <w:r>
+          <w:rPr>
+            <w:rFonts w:asciiTheme="majorHAnsi" w:hAnsiTheme="majorHAnsi" w:cstheme="majorHAnsi"/>
+            <w:color w:val="000000" w:themeColor="text1"/>
+            <w:lang w:val="en-GB"/>
+          </w:rPr>
+          <w:lastRenderedPageBreak/>
+          <w:delText>Describe correlations of topic and sentiment: what are we doing here</w:delText>
+        </w:r>
+      </w:del>
     </w:p>
     <w:p>
       <w:pPr>
@@ -5658,35 +7477,42 @@
         </w:numPr>
         <w:spacing w:line="276" w:lineRule="auto"/>
         <w:rPr>
-          <w:rFonts w:asciiTheme="majorHAnsi" w:hAnsiTheme="majorHAnsi" w:cstheme="majorHAnsi"/>
-          <w:color w:val="000000" w:themeColor="text1"/>
-          <w:lang w:val="en-GB"/>
-        </w:rPr>
-      </w:pPr>
-      <w:r>
-        <w:rPr>
-          <w:rFonts w:asciiTheme="majorHAnsi" w:hAnsiTheme="majorHAnsi" w:cstheme="majorHAnsi"/>
-          <w:color w:val="000000" w:themeColor="text1"/>
-          <w:lang w:val="en-GB"/>
-        </w:rPr>
-        <w:t>Describe findings…</w:t>
-      </w:r>
+          <w:del w:id="285" w:author="Amir Firestone" w:date="2020-12-18T18:52:00Z"/>
+          <w:rFonts w:asciiTheme="majorHAnsi" w:hAnsiTheme="majorHAnsi" w:cstheme="majorHAnsi"/>
+          <w:color w:val="000000" w:themeColor="text1"/>
+          <w:lang w:val="en-GB"/>
+        </w:rPr>
+      </w:pPr>
+      <w:del w:id="286" w:author="Amir Firestone" w:date="2020-12-18T18:52:00Z">
+        <w:r>
+          <w:rPr>
+            <w:rFonts w:asciiTheme="majorHAnsi" w:hAnsiTheme="majorHAnsi" w:cstheme="majorHAnsi"/>
+            <w:color w:val="000000" w:themeColor="text1"/>
+            <w:lang w:val="en-GB"/>
+          </w:rPr>
+          <w:delText>Describe findings…</w:delText>
+        </w:r>
+      </w:del>
     </w:p>
     <w:p>
       <w:pPr>
         <w:spacing w:line="276" w:lineRule="auto"/>
         <w:rPr>
+          <w:del w:id="287" w:author="Amir Firestone" w:date="2020-12-18T18:52:00Z"/>
           <w:rFonts w:asciiTheme="majorHAnsi" w:hAnsiTheme="majorHAnsi" w:cstheme="majorHAnsi"/>
           <w:strike/>
           <w:color w:val="000000" w:themeColor="text1"/>
           <w:lang w:val="en-GB"/>
         </w:rPr>
       </w:pPr>
+      <w:bookmarkStart w:id="288" w:name="_GoBack"/>
+      <w:bookmarkEnd w:id="288"/>
     </w:p>
     <w:p>
       <w:pPr>
         <w:spacing w:line="276" w:lineRule="auto"/>
         <w:rPr>
+          <w:del w:id="289" w:author="Amir Firestone" w:date="2020-12-18T19:07:00Z"/>
           <w:rFonts w:asciiTheme="majorHAnsi" w:hAnsiTheme="majorHAnsi" w:cstheme="majorHAnsi"/>
           <w:color w:val="000000" w:themeColor="text1"/>
           <w:lang w:val="en-GB"/>
@@ -5754,7 +7580,7 @@
       <w:r>
         <w:rPr>
           <w:lang w:val="de-DE"/>
-          <w:rPrChange w:id="115" w:author="Jan Panhuysen" w:date="2020-12-17T21:17:00Z">
+          <w:rPrChange w:id="290" w:author="Jan Panhuysen" w:date="2020-12-17T21:17:00Z">
             <w:rPr/>
           </w:rPrChange>
         </w:rPr>
@@ -5816,31 +7642,7 @@
           <w:shd w:val="clear" w:color="auto" w:fill="FFFFFF"/>
           <w:lang w:val="de-DE"/>
         </w:rPr>
-        <w:t xml:space="preserve">Heidenreich, T., Eberl, J. M., Lind, F., &amp; </w:t>
-      </w:r>
-      <w:proofErr w:type="spellStart"/>
-      <w:r>
-        <w:rPr>
-          <w:rFonts w:asciiTheme="majorHAnsi" w:hAnsiTheme="majorHAnsi" w:cstheme="majorHAnsi"/>
-          <w:color w:val="222222"/>
-          <w:sz w:val="22"/>
-          <w:szCs w:val="22"/>
-          <w:shd w:val="clear" w:color="auto" w:fill="FFFFFF"/>
-          <w:lang w:val="de-DE"/>
-        </w:rPr>
-        <w:t>Boomgaarden</w:t>
-      </w:r>
-      <w:proofErr w:type="spellEnd"/>
-      <w:r>
-        <w:rPr>
-          <w:rFonts w:asciiTheme="majorHAnsi" w:hAnsiTheme="majorHAnsi" w:cstheme="majorHAnsi"/>
-          <w:color w:val="222222"/>
-          <w:sz w:val="22"/>
-          <w:szCs w:val="22"/>
-          <w:shd w:val="clear" w:color="auto" w:fill="FFFFFF"/>
-          <w:lang w:val="de-DE"/>
-        </w:rPr>
-        <w:t xml:space="preserve">, H. (2020). </w:t>
+        <w:t xml:space="preserve">Heidenreich, T., Eberl, J. M., Lind, F., &amp; Boomgaarden, H. (2020). </w:t>
       </w:r>
       <w:r>
         <w:rPr>
@@ -6059,7 +7861,7 @@
 </file>
 
 <file path=word/comments.xml><?xml version="1.0" encoding="utf-8"?>
-<w:comments xmlns:wpc="http://schemas.microsoft.com/office/word/2010/wordprocessingCanvas" xmlns:cx="http://schemas.microsoft.com/office/drawing/2014/chartex" xmlns:cx1="http://schemas.microsoft.com/office/drawing/2015/9/8/chartex" xmlns:cx2="http://schemas.microsoft.com/office/drawing/2015/10/21/chartex" xmlns:cx3="http://schemas.microsoft.com/office/drawing/2016/5/9/chartex" xmlns:cx4="http://schemas.microsoft.com/office/drawing/2016/5/10/chartex" xmlns:cx5="http://schemas.microsoft.com/office/drawing/2016/5/11/chartex" xmlns:cx6="http://schemas.microsoft.com/office/drawing/2016/5/12/chartex" xmlns:cx7="http://schemas.microsoft.com/office/drawing/2016/5/13/chartex" xmlns:cx8="http://schemas.microsoft.com/office/drawing/2016/5/14/chartex" xmlns:mc="http://schemas.openxmlformats.org/markup-compatibility/2006" xmlns:aink="http://schemas.microsoft.com/office/drawing/2016/ink" xmlns:am3d="http://schemas.microsoft.com/office/drawing/2017/model3d" xmlns:o="urn:schemas-microsoft-com:office:office" xmlns:r="http://schemas.openxmlformats.org/officeDocument/2006/relationships" xmlns:m="http://schemas.openxmlformats.org/officeDocument/2006/math" xmlns:v="urn:schemas-microsoft-com:vml" xmlns:wp14="http://schemas.microsoft.com/office/word/2010/wordprocessingDrawing" xmlns:wp="http://schemas.openxmlformats.org/drawingml/2006/wordprocessingDrawing" xmlns:w10="urn:schemas-microsoft-com:office:word" xmlns:w="http://schemas.openxmlformats.org/wordprocessingml/2006/main" xmlns:w14="http://schemas.microsoft.com/office/word/2010/wordml" xmlns:w15="http://schemas.microsoft.com/office/word/2012/wordml" xmlns:w16cid="http://schemas.microsoft.com/office/word/2016/wordml/cid" xmlns:w16se="http://schemas.microsoft.com/office/word/2015/wordml/symex" xmlns:wpg="http://schemas.microsoft.com/office/word/2010/wordprocessingGroup" xmlns:wpi="http://schemas.microsoft.com/office/word/2010/wordprocessingInk" xmlns:wne="http://schemas.microsoft.com/office/word/2006/wordml" xmlns:wps="http://schemas.microsoft.com/office/word/2010/wordprocessingShape" mc:Ignorable="w14 w15 w16se w16cid wp14">
+<w:comments xmlns:wpc="http://schemas.microsoft.com/office/word/2010/wordprocessingCanvas" xmlns:cx="http://schemas.microsoft.com/office/drawing/2014/chartex" xmlns:mc="http://schemas.openxmlformats.org/markup-compatibility/2006" xmlns:o="urn:schemas-microsoft-com:office:office" xmlns:r="http://schemas.openxmlformats.org/officeDocument/2006/relationships" xmlns:m="http://schemas.openxmlformats.org/officeDocument/2006/math" xmlns:v="urn:schemas-microsoft-com:vml" xmlns:wp14="http://schemas.microsoft.com/office/word/2010/wordprocessingDrawing" xmlns:wp="http://schemas.openxmlformats.org/drawingml/2006/wordprocessingDrawing" xmlns:w10="urn:schemas-microsoft-com:office:word" xmlns:w="http://schemas.openxmlformats.org/wordprocessingml/2006/main" xmlns:w14="http://schemas.microsoft.com/office/word/2010/wordml" xmlns:w15="http://schemas.microsoft.com/office/word/2012/wordml" xmlns:w16se="http://schemas.microsoft.com/office/word/2015/wordml/symex" xmlns:wpg="http://schemas.microsoft.com/office/word/2010/wordprocessingGroup" xmlns:wpi="http://schemas.microsoft.com/office/word/2010/wordprocessingInk" xmlns:wne="http://schemas.microsoft.com/office/word/2006/wordml" xmlns:wps="http://schemas.microsoft.com/office/word/2010/wordprocessingShape" mc:Ignorable="w14 w15 w16se wp14">
   <w:comment w:id="3" w:author="Microsoft Office User" w:date="2020-12-18T15:41:00Z" w:initials="MOU">
     <w:p>
       <w:pPr>
@@ -6214,7 +8016,7 @@
       </w:r>
     </w:p>
   </w:comment>
-  <w:comment w:id="103" w:author="Amir Firestone" w:date="2020-12-16T17:01:00Z" w:initials="AF">
+  <w:comment w:id="105" w:author="Amir Firestone" w:date="2020-12-18T17:54:00Z" w:initials="AF">
     <w:p>
       <w:pPr>
         <w:pStyle w:val="CommentText"/>
@@ -6226,11 +8028,11 @@
         <w:annotationRef/>
       </w:r>
       <w:r>
-        <w:t>What do these actually have in common?</w:t>
+        <w:t>I think this should come first. This is also based on the order of chunks in the code.</w:t>
       </w:r>
     </w:p>
   </w:comment>
-  <w:comment w:id="105" w:author="Microsoft Office User" w:date="2020-12-17T00:15:00Z" w:initials="MOU">
+  <w:comment w:id="147" w:author="Microsoft Office User" w:date="2020-12-17T00:15:00Z" w:initials="MOU">
     <w:p>
       <w:pPr>
         <w:pStyle w:val="CommentText"/>
@@ -6266,6 +8068,38 @@
           <w:lang w:val="en-GB"/>
         </w:rPr>
         <w:t xml:space="preserve"> in 2011)</w:t>
+      </w:r>
+    </w:p>
+  </w:comment>
+  <w:comment w:id="148" w:author="Amir Firestone" w:date="2020-12-18T17:34:00Z" w:initials="AF">
+    <w:p>
+      <w:pPr>
+        <w:pStyle w:val="CommentText"/>
+      </w:pPr>
+      <w:r>
+        <w:rPr>
+          <w:rStyle w:val="CommentReference"/>
+        </w:rPr>
+        <w:annotationRef/>
+      </w:r>
+      <w:r>
+        <w:t>in 2011 we don’t see a topical convergence by parties, so maybe it didn’t have as much of a wide-reaching national impact</w:t>
+      </w:r>
+    </w:p>
+  </w:comment>
+  <w:comment w:id="173" w:author="Amir Firestone" w:date="2020-12-18T17:52:00Z" w:initials="AF">
+    <w:p>
+      <w:pPr>
+        <w:pStyle w:val="CommentText"/>
+      </w:pPr>
+      <w:r>
+        <w:rPr>
+          <w:rStyle w:val="CommentReference"/>
+        </w:rPr>
+        <w:annotationRef/>
+      </w:r>
+      <w:r>
+        <w:t>I actually don’t see the plot this relates to anymore… maybe it was just in the version we looked at together during the call?</w:t>
       </w:r>
     </w:p>
   </w:comment>
@@ -6273,15 +8107,17 @@
 </file>
 
 <file path=word/commentsExtended.xml><?xml version="1.0" encoding="utf-8"?>
-<w15:commentsEx xmlns:wpc="http://schemas.microsoft.com/office/word/2010/wordprocessingCanvas" xmlns:cx="http://schemas.microsoft.com/office/drawing/2014/chartex" xmlns:cx1="http://schemas.microsoft.com/office/drawing/2015/9/8/chartex" xmlns:cx2="http://schemas.microsoft.com/office/drawing/2015/10/21/chartex" xmlns:cx3="http://schemas.microsoft.com/office/drawing/2016/5/9/chartex" xmlns:cx4="http://schemas.microsoft.com/office/drawing/2016/5/10/chartex" xmlns:cx5="http://schemas.microsoft.com/office/drawing/2016/5/11/chartex" xmlns:cx6="http://schemas.microsoft.com/office/drawing/2016/5/12/chartex" xmlns:cx7="http://schemas.microsoft.com/office/drawing/2016/5/13/chartex" xmlns:cx8="http://schemas.microsoft.com/office/drawing/2016/5/14/chartex" xmlns:mc="http://schemas.openxmlformats.org/markup-compatibility/2006" xmlns:aink="http://schemas.microsoft.com/office/drawing/2016/ink" xmlns:am3d="http://schemas.microsoft.com/office/drawing/2017/model3d" xmlns:o="urn:schemas-microsoft-com:office:office" xmlns:r="http://schemas.openxmlformats.org/officeDocument/2006/relationships" xmlns:m="http://schemas.openxmlformats.org/officeDocument/2006/math" xmlns:v="urn:schemas-microsoft-com:vml" xmlns:wp14="http://schemas.microsoft.com/office/word/2010/wordprocessingDrawing" xmlns:wp="http://schemas.openxmlformats.org/drawingml/2006/wordprocessingDrawing" xmlns:w10="urn:schemas-microsoft-com:office:word" xmlns:w="http://schemas.openxmlformats.org/wordprocessingml/2006/main" xmlns:w14="http://schemas.microsoft.com/office/word/2010/wordml" xmlns:w15="http://schemas.microsoft.com/office/word/2012/wordml" xmlns:w16cid="http://schemas.microsoft.com/office/word/2016/wordml/cid" xmlns:w16se="http://schemas.microsoft.com/office/word/2015/wordml/symex" xmlns:wpg="http://schemas.microsoft.com/office/word/2010/wordprocessingGroup" xmlns:wpi="http://schemas.microsoft.com/office/word/2010/wordprocessingInk" xmlns:wne="http://schemas.microsoft.com/office/word/2006/wordml" xmlns:wps="http://schemas.microsoft.com/office/word/2010/wordprocessingShape" mc:Ignorable="w14 w15 w16se w16cid wp14">
+<w15:commentsEx xmlns:wpc="http://schemas.microsoft.com/office/word/2010/wordprocessingCanvas" xmlns:cx="http://schemas.microsoft.com/office/drawing/2014/chartex" xmlns:mc="http://schemas.openxmlformats.org/markup-compatibility/2006" xmlns:o="urn:schemas-microsoft-com:office:office" xmlns:r="http://schemas.openxmlformats.org/officeDocument/2006/relationships" xmlns:m="http://schemas.openxmlformats.org/officeDocument/2006/math" xmlns:v="urn:schemas-microsoft-com:vml" xmlns:wp14="http://schemas.microsoft.com/office/word/2010/wordprocessingDrawing" xmlns:wp="http://schemas.openxmlformats.org/drawingml/2006/wordprocessingDrawing" xmlns:w10="urn:schemas-microsoft-com:office:word" xmlns:w="http://schemas.openxmlformats.org/wordprocessingml/2006/main" xmlns:w14="http://schemas.microsoft.com/office/word/2010/wordml" xmlns:w15="http://schemas.microsoft.com/office/word/2012/wordml" xmlns:w16se="http://schemas.microsoft.com/office/word/2015/wordml/symex" xmlns:wpg="http://schemas.microsoft.com/office/word/2010/wordprocessingGroup" xmlns:wpi="http://schemas.microsoft.com/office/word/2010/wordprocessingInk" xmlns:wne="http://schemas.microsoft.com/office/word/2006/wordml" xmlns:wps="http://schemas.microsoft.com/office/word/2010/wordprocessingShape" mc:Ignorable="w14 w15 w16se wp14">
   <w15:commentEx w15:paraId="43E03B1E" w15:done="0"/>
   <w15:commentEx w15:paraId="210F52F5" w15:done="0"/>
   <w15:commentEx w15:paraId="084BF762" w15:done="0"/>
   <w15:commentEx w15:paraId="46F33E9C" w15:done="0"/>
   <w15:commentEx w15:paraId="4754B76E" w15:done="0"/>
   <w15:commentEx w15:paraId="0EDC8A27" w15:done="0"/>
-  <w15:commentEx w15:paraId="0F852CF6" w15:done="0"/>
+  <w15:commentEx w15:paraId="1302892A" w15:done="0"/>
   <w15:commentEx w15:paraId="48BC7163" w15:done="0"/>
+  <w15:commentEx w15:paraId="7C345891" w15:paraIdParent="48BC7163" w15:done="0"/>
+  <w15:commentEx w15:paraId="69A06CAE" w15:done="0"/>
 </w15:commentsEx>
 </file>
 
@@ -6310,7 +8146,7 @@
 </file>
 
 <file path=word/endnotes.xml><?xml version="1.0" encoding="utf-8"?>
-<w:endnotes xmlns:wpc="http://schemas.microsoft.com/office/word/2010/wordprocessingCanvas" xmlns:cx="http://schemas.microsoft.com/office/drawing/2014/chartex" xmlns:cx1="http://schemas.microsoft.com/office/drawing/2015/9/8/chartex" xmlns:cx2="http://schemas.microsoft.com/office/drawing/2015/10/21/chartex" xmlns:cx3="http://schemas.microsoft.com/office/drawing/2016/5/9/chartex" xmlns:cx4="http://schemas.microsoft.com/office/drawing/2016/5/10/chartex" xmlns:cx5="http://schemas.microsoft.com/office/drawing/2016/5/11/chartex" xmlns:cx6="http://schemas.microsoft.com/office/drawing/2016/5/12/chartex" xmlns:cx7="http://schemas.microsoft.com/office/drawing/2016/5/13/chartex" xmlns:cx8="http://schemas.microsoft.com/office/drawing/2016/5/14/chartex" xmlns:mc="http://schemas.openxmlformats.org/markup-compatibility/2006" xmlns:aink="http://schemas.microsoft.com/office/drawing/2016/ink" xmlns:am3d="http://schemas.microsoft.com/office/drawing/2017/model3d" xmlns:o="urn:schemas-microsoft-com:office:office" xmlns:r="http://schemas.openxmlformats.org/officeDocument/2006/relationships" xmlns:m="http://schemas.openxmlformats.org/officeDocument/2006/math" xmlns:v="urn:schemas-microsoft-com:vml" xmlns:wp14="http://schemas.microsoft.com/office/word/2010/wordprocessingDrawing" xmlns:wp="http://schemas.openxmlformats.org/drawingml/2006/wordprocessingDrawing" xmlns:w10="urn:schemas-microsoft-com:office:word" xmlns:w="http://schemas.openxmlformats.org/wordprocessingml/2006/main" xmlns:w14="http://schemas.microsoft.com/office/word/2010/wordml" xmlns:w15="http://schemas.microsoft.com/office/word/2012/wordml" xmlns:w16cid="http://schemas.microsoft.com/office/word/2016/wordml/cid" xmlns:w16se="http://schemas.microsoft.com/office/word/2015/wordml/symex" xmlns:wpg="http://schemas.microsoft.com/office/word/2010/wordprocessingGroup" xmlns:wpi="http://schemas.microsoft.com/office/word/2010/wordprocessingInk" xmlns:wne="http://schemas.microsoft.com/office/word/2006/wordml" xmlns:wps="http://schemas.microsoft.com/office/word/2010/wordprocessingShape" mc:Ignorable="w14 w15 w16se w16cid wp14">
+<w:endnotes xmlns:wpc="http://schemas.microsoft.com/office/word/2010/wordprocessingCanvas" xmlns:cx="http://schemas.microsoft.com/office/drawing/2014/chartex" xmlns:mc="http://schemas.openxmlformats.org/markup-compatibility/2006" xmlns:o="urn:schemas-microsoft-com:office:office" xmlns:r="http://schemas.openxmlformats.org/officeDocument/2006/relationships" xmlns:m="http://schemas.openxmlformats.org/officeDocument/2006/math" xmlns:v="urn:schemas-microsoft-com:vml" xmlns:wp14="http://schemas.microsoft.com/office/word/2010/wordprocessingDrawing" xmlns:wp="http://schemas.openxmlformats.org/drawingml/2006/wordprocessingDrawing" xmlns:w10="urn:schemas-microsoft-com:office:word" xmlns:w="http://schemas.openxmlformats.org/wordprocessingml/2006/main" xmlns:w14="http://schemas.microsoft.com/office/word/2010/wordml" xmlns:w15="http://schemas.microsoft.com/office/word/2012/wordml" xmlns:w16se="http://schemas.microsoft.com/office/word/2015/wordml/symex" xmlns:wpg="http://schemas.microsoft.com/office/word/2010/wordprocessingGroup" xmlns:wpi="http://schemas.microsoft.com/office/word/2010/wordprocessingInk" xmlns:wne="http://schemas.microsoft.com/office/word/2006/wordml" xmlns:wps="http://schemas.microsoft.com/office/word/2010/wordprocessingShape" mc:Ignorable="w14 w15 w16se wp14">
   <w:endnote w:type="separator" w:id="-1">
     <w:p>
       <w:r>
@@ -6329,7 +8165,7 @@
 </file>
 
 <file path=word/footnotes.xml><?xml version="1.0" encoding="utf-8"?>
-<w:footnotes xmlns:wpc="http://schemas.microsoft.com/office/word/2010/wordprocessingCanvas" xmlns:cx="http://schemas.microsoft.com/office/drawing/2014/chartex" xmlns:cx1="http://schemas.microsoft.com/office/drawing/2015/9/8/chartex" xmlns:cx2="http://schemas.microsoft.com/office/drawing/2015/10/21/chartex" xmlns:cx3="http://schemas.microsoft.com/office/drawing/2016/5/9/chartex" xmlns:cx4="http://schemas.microsoft.com/office/drawing/2016/5/10/chartex" xmlns:cx5="http://schemas.microsoft.com/office/drawing/2016/5/11/chartex" xmlns:cx6="http://schemas.microsoft.com/office/drawing/2016/5/12/chartex" xmlns:cx7="http://schemas.microsoft.com/office/drawing/2016/5/13/chartex" xmlns:cx8="http://schemas.microsoft.com/office/drawing/2016/5/14/chartex" xmlns:mc="http://schemas.openxmlformats.org/markup-compatibility/2006" xmlns:aink="http://schemas.microsoft.com/office/drawing/2016/ink" xmlns:am3d="http://schemas.microsoft.com/office/drawing/2017/model3d" xmlns:o="urn:schemas-microsoft-com:office:office" xmlns:r="http://schemas.openxmlformats.org/officeDocument/2006/relationships" xmlns:m="http://schemas.openxmlformats.org/officeDocument/2006/math" xmlns:v="urn:schemas-microsoft-com:vml" xmlns:wp14="http://schemas.microsoft.com/office/word/2010/wordprocessingDrawing" xmlns:wp="http://schemas.openxmlformats.org/drawingml/2006/wordprocessingDrawing" xmlns:w10="urn:schemas-microsoft-com:office:word" xmlns:w="http://schemas.openxmlformats.org/wordprocessingml/2006/main" xmlns:w14="http://schemas.microsoft.com/office/word/2010/wordml" xmlns:w15="http://schemas.microsoft.com/office/word/2012/wordml" xmlns:w16cid="http://schemas.microsoft.com/office/word/2016/wordml/cid" xmlns:w16se="http://schemas.microsoft.com/office/word/2015/wordml/symex" xmlns:wpg="http://schemas.microsoft.com/office/word/2010/wordprocessingGroup" xmlns:wpi="http://schemas.microsoft.com/office/word/2010/wordprocessingInk" xmlns:wne="http://schemas.microsoft.com/office/word/2006/wordml" xmlns:wps="http://schemas.microsoft.com/office/word/2010/wordprocessingShape" mc:Ignorable="w14 w15 w16se w16cid wp14">
+<w:footnotes xmlns:wpc="http://schemas.microsoft.com/office/word/2010/wordprocessingCanvas" xmlns:cx="http://schemas.microsoft.com/office/drawing/2014/chartex" xmlns:mc="http://schemas.openxmlformats.org/markup-compatibility/2006" xmlns:o="urn:schemas-microsoft-com:office:office" xmlns:r="http://schemas.openxmlformats.org/officeDocument/2006/relationships" xmlns:m="http://schemas.openxmlformats.org/officeDocument/2006/math" xmlns:v="urn:schemas-microsoft-com:vml" xmlns:wp14="http://schemas.microsoft.com/office/word/2010/wordprocessingDrawing" xmlns:wp="http://schemas.openxmlformats.org/drawingml/2006/wordprocessingDrawing" xmlns:w10="urn:schemas-microsoft-com:office:word" xmlns:w="http://schemas.openxmlformats.org/wordprocessingml/2006/main" xmlns:w14="http://schemas.microsoft.com/office/word/2010/wordml" xmlns:w15="http://schemas.microsoft.com/office/word/2012/wordml" xmlns:w16se="http://schemas.microsoft.com/office/word/2015/wordml/symex" xmlns:wpg="http://schemas.microsoft.com/office/word/2010/wordprocessingGroup" xmlns:wpi="http://schemas.microsoft.com/office/word/2010/wordprocessingInk" xmlns:wne="http://schemas.microsoft.com/office/word/2006/wordml" xmlns:wps="http://schemas.microsoft.com/office/word/2010/wordprocessingShape" mc:Ignorable="w14 w15 w16se wp14">
   <w:footnote w:type="separator" w:id="-1">
     <w:p>
       <w:r>
@@ -6422,7 +8258,17 @@
           <w:szCs w:val="20"/>
           <w:lang w:val="de-DE"/>
         </w:rPr>
-        <w:t xml:space="preserve">(Heidenreich et al., 2020) </w:t>
+        <w:t xml:space="preserve">(Heidenreich et al., </w:t>
+      </w:r>
+      <w:r>
+        <w:rPr>
+          <w:rFonts w:asciiTheme="majorHAnsi" w:hAnsiTheme="majorHAnsi" w:cstheme="majorHAnsi"/>
+          <w:color w:val="000000" w:themeColor="text1"/>
+          <w:sz w:val="20"/>
+          <w:szCs w:val="20"/>
+          <w:lang w:val="de-DE"/>
+        </w:rPr>
+        <w:t xml:space="preserve">2020) </w:t>
       </w:r>
       <w:r>
         <w:fldChar w:fldCharType="begin"/>
@@ -6582,7 +8428,7 @@
 </file>
 
 <file path=word/numbering.xml><?xml version="1.0" encoding="utf-8"?>
-<w:numbering xmlns:wpc="http://schemas.microsoft.com/office/word/2010/wordprocessingCanvas" xmlns:cx="http://schemas.microsoft.com/office/drawing/2014/chartex" xmlns:cx1="http://schemas.microsoft.com/office/drawing/2015/9/8/chartex" xmlns:cx2="http://schemas.microsoft.com/office/drawing/2015/10/21/chartex" xmlns:cx3="http://schemas.microsoft.com/office/drawing/2016/5/9/chartex" xmlns:cx4="http://schemas.microsoft.com/office/drawing/2016/5/10/chartex" xmlns:cx5="http://schemas.microsoft.com/office/drawing/2016/5/11/chartex" xmlns:cx6="http://schemas.microsoft.com/office/drawing/2016/5/12/chartex" xmlns:cx7="http://schemas.microsoft.com/office/drawing/2016/5/13/chartex" xmlns:cx8="http://schemas.microsoft.com/office/drawing/2016/5/14/chartex" xmlns:mc="http://schemas.openxmlformats.org/markup-compatibility/2006" xmlns:aink="http://schemas.microsoft.com/office/drawing/2016/ink" xmlns:am3d="http://schemas.microsoft.com/office/drawing/2017/model3d" xmlns:o="urn:schemas-microsoft-com:office:office" xmlns:r="http://schemas.openxmlformats.org/officeDocument/2006/relationships" xmlns:m="http://schemas.openxmlformats.org/officeDocument/2006/math" xmlns:v="urn:schemas-microsoft-com:vml" xmlns:wp14="http://schemas.microsoft.com/office/word/2010/wordprocessingDrawing" xmlns:wp="http://schemas.openxmlformats.org/drawingml/2006/wordprocessingDrawing" xmlns:w10="urn:schemas-microsoft-com:office:word" xmlns:w="http://schemas.openxmlformats.org/wordprocessingml/2006/main" xmlns:w14="http://schemas.microsoft.com/office/word/2010/wordml" xmlns:w15="http://schemas.microsoft.com/office/word/2012/wordml" xmlns:w16cid="http://schemas.microsoft.com/office/word/2016/wordml/cid" xmlns:w16se="http://schemas.microsoft.com/office/word/2015/wordml/symex" xmlns:wpg="http://schemas.microsoft.com/office/word/2010/wordprocessingGroup" xmlns:wpi="http://schemas.microsoft.com/office/word/2010/wordprocessingInk" xmlns:wne="http://schemas.microsoft.com/office/word/2006/wordml" xmlns:wps="http://schemas.microsoft.com/office/word/2010/wordprocessingShape" mc:Ignorable="w14 w15 w16se w16cid wp14">
+<w:numbering xmlns:wpc="http://schemas.microsoft.com/office/word/2010/wordprocessingCanvas" xmlns:cx="http://schemas.microsoft.com/office/drawing/2014/chartex" xmlns:mc="http://schemas.openxmlformats.org/markup-compatibility/2006" xmlns:o="urn:schemas-microsoft-com:office:office" xmlns:r="http://schemas.openxmlformats.org/officeDocument/2006/relationships" xmlns:m="http://schemas.openxmlformats.org/officeDocument/2006/math" xmlns:v="urn:schemas-microsoft-com:vml" xmlns:wp14="http://schemas.microsoft.com/office/word/2010/wordprocessingDrawing" xmlns:wp="http://schemas.openxmlformats.org/drawingml/2006/wordprocessingDrawing" xmlns:w10="urn:schemas-microsoft-com:office:word" xmlns:w="http://schemas.openxmlformats.org/wordprocessingml/2006/main" xmlns:w14="http://schemas.microsoft.com/office/word/2010/wordml" xmlns:w15="http://schemas.microsoft.com/office/word/2012/wordml" xmlns:w16se="http://schemas.microsoft.com/office/word/2015/wordml/symex" xmlns:wpg="http://schemas.microsoft.com/office/word/2010/wordprocessingGroup" xmlns:wpi="http://schemas.microsoft.com/office/word/2010/wordprocessingInk" xmlns:wne="http://schemas.microsoft.com/office/word/2006/wordml" xmlns:wps="http://schemas.microsoft.com/office/word/2010/wordprocessingShape" mc:Ignorable="w14 w15 w16se wp14">
   <w:abstractNum w:abstractNumId="0" w15:restartNumberingAfterBreak="0">
     <w:nsid w:val="04C240DA"/>
     <w:multiLevelType w:val="hybridMultilevel"/>
@@ -7336,7 +9182,7 @@
       <w:lvlText w:val=""/>
       <w:lvlJc w:val="left"/>
       <w:pPr>
-        <w:ind w:left="720" w:hanging="360"/>
+        <w:ind w:left="643" w:hanging="360"/>
       </w:pPr>
       <w:rPr>
         <w:rFonts w:ascii="Symbol" w:hAnsi="Symbol" w:hint="default"/>
@@ -7348,7 +9194,7 @@
       <w:lvlText w:val="o"/>
       <w:lvlJc w:val="left"/>
       <w:pPr>
-        <w:ind w:left="1440" w:hanging="360"/>
+        <w:ind w:left="1363" w:hanging="360"/>
       </w:pPr>
       <w:rPr>
         <w:rFonts w:ascii="Courier New" w:hAnsi="Courier New" w:cs="Courier New" w:hint="default"/>
@@ -7360,7 +9206,7 @@
       <w:lvlText w:val=""/>
       <w:lvlJc w:val="left"/>
       <w:pPr>
-        <w:ind w:left="2160" w:hanging="360"/>
+        <w:ind w:left="2083" w:hanging="360"/>
       </w:pPr>
       <w:rPr>
         <w:rFonts w:ascii="Wingdings" w:hAnsi="Wingdings" w:hint="default"/>
@@ -7372,7 +9218,7 @@
       <w:lvlText w:val=""/>
       <w:lvlJc w:val="left"/>
       <w:pPr>
-        <w:ind w:left="2880" w:hanging="360"/>
+        <w:ind w:left="2803" w:hanging="360"/>
       </w:pPr>
       <w:rPr>
         <w:rFonts w:ascii="Symbol" w:hAnsi="Symbol" w:hint="default"/>
@@ -7384,7 +9230,7 @@
       <w:lvlText w:val="o"/>
       <w:lvlJc w:val="left"/>
       <w:pPr>
-        <w:ind w:left="3600" w:hanging="360"/>
+        <w:ind w:left="3523" w:hanging="360"/>
       </w:pPr>
       <w:rPr>
         <w:rFonts w:ascii="Courier New" w:hAnsi="Courier New" w:cs="Courier New" w:hint="default"/>
@@ -7396,7 +9242,7 @@
       <w:lvlText w:val=""/>
       <w:lvlJc w:val="left"/>
       <w:pPr>
-        <w:ind w:left="4320" w:hanging="360"/>
+        <w:ind w:left="4243" w:hanging="360"/>
       </w:pPr>
       <w:rPr>
         <w:rFonts w:ascii="Wingdings" w:hAnsi="Wingdings" w:hint="default"/>
@@ -7408,7 +9254,7 @@
       <w:lvlText w:val=""/>
       <w:lvlJc w:val="left"/>
       <w:pPr>
-        <w:ind w:left="5040" w:hanging="360"/>
+        <w:ind w:left="4963" w:hanging="360"/>
       </w:pPr>
       <w:rPr>
         <w:rFonts w:ascii="Symbol" w:hAnsi="Symbol" w:hint="default"/>
@@ -7420,7 +9266,7 @@
       <w:lvlText w:val="o"/>
       <w:lvlJc w:val="left"/>
       <w:pPr>
-        <w:ind w:left="5760" w:hanging="360"/>
+        <w:ind w:left="5683" w:hanging="360"/>
       </w:pPr>
       <w:rPr>
         <w:rFonts w:ascii="Courier New" w:hAnsi="Courier New" w:cs="Courier New" w:hint="default"/>
@@ -7432,7 +9278,7 @@
       <w:lvlText w:val=""/>
       <w:lvlJc w:val="left"/>
       <w:pPr>
-        <w:ind w:left="6480" w:hanging="360"/>
+        <w:ind w:left="6403" w:hanging="360"/>
       </w:pPr>
       <w:rPr>
         <w:rFonts w:ascii="Wingdings" w:hAnsi="Wingdings" w:hint="default"/>
@@ -7979,7 +9825,7 @@
 </file>
 
 <file path=word/people.xml><?xml version="1.0" encoding="utf-8"?>
-<w15:people xmlns:wpc="http://schemas.microsoft.com/office/word/2010/wordprocessingCanvas" xmlns:cx="http://schemas.microsoft.com/office/drawing/2014/chartex" xmlns:cx1="http://schemas.microsoft.com/office/drawing/2015/9/8/chartex" xmlns:cx2="http://schemas.microsoft.com/office/drawing/2015/10/21/chartex" xmlns:cx3="http://schemas.microsoft.com/office/drawing/2016/5/9/chartex" xmlns:cx4="http://schemas.microsoft.com/office/drawing/2016/5/10/chartex" xmlns:cx5="http://schemas.microsoft.com/office/drawing/2016/5/11/chartex" xmlns:cx6="http://schemas.microsoft.com/office/drawing/2016/5/12/chartex" xmlns:cx7="http://schemas.microsoft.com/office/drawing/2016/5/13/chartex" xmlns:cx8="http://schemas.microsoft.com/office/drawing/2016/5/14/chartex" xmlns:mc="http://schemas.openxmlformats.org/markup-compatibility/2006" xmlns:aink="http://schemas.microsoft.com/office/drawing/2016/ink" xmlns:am3d="http://schemas.microsoft.com/office/drawing/2017/model3d" xmlns:o="urn:schemas-microsoft-com:office:office" xmlns:r="http://schemas.openxmlformats.org/officeDocument/2006/relationships" xmlns:m="http://schemas.openxmlformats.org/officeDocument/2006/math" xmlns:v="urn:schemas-microsoft-com:vml" xmlns:wp14="http://schemas.microsoft.com/office/word/2010/wordprocessingDrawing" xmlns:wp="http://schemas.openxmlformats.org/drawingml/2006/wordprocessingDrawing" xmlns:w10="urn:schemas-microsoft-com:office:word" xmlns:w="http://schemas.openxmlformats.org/wordprocessingml/2006/main" xmlns:w14="http://schemas.microsoft.com/office/word/2010/wordml" xmlns:w15="http://schemas.microsoft.com/office/word/2012/wordml" xmlns:w16cid="http://schemas.microsoft.com/office/word/2016/wordml/cid" xmlns:w16se="http://schemas.microsoft.com/office/word/2015/wordml/symex" xmlns:wpg="http://schemas.microsoft.com/office/word/2010/wordprocessingGroup" xmlns:wpi="http://schemas.microsoft.com/office/word/2010/wordprocessingInk" xmlns:wne="http://schemas.microsoft.com/office/word/2006/wordml" xmlns:wps="http://schemas.microsoft.com/office/word/2010/wordprocessingShape" mc:Ignorable="w14 w15 w16se w16cid wp14">
+<w15:people xmlns:wpc="http://schemas.microsoft.com/office/word/2010/wordprocessingCanvas" xmlns:cx="http://schemas.microsoft.com/office/drawing/2014/chartex" xmlns:mc="http://schemas.openxmlformats.org/markup-compatibility/2006" xmlns:o="urn:schemas-microsoft-com:office:office" xmlns:r="http://schemas.openxmlformats.org/officeDocument/2006/relationships" xmlns:m="http://schemas.openxmlformats.org/officeDocument/2006/math" xmlns:v="urn:schemas-microsoft-com:vml" xmlns:wp14="http://schemas.microsoft.com/office/word/2010/wordprocessingDrawing" xmlns:wp="http://schemas.openxmlformats.org/drawingml/2006/wordprocessingDrawing" xmlns:w10="urn:schemas-microsoft-com:office:word" xmlns:w="http://schemas.openxmlformats.org/wordprocessingml/2006/main" xmlns:w14="http://schemas.microsoft.com/office/word/2010/wordml" xmlns:w15="http://schemas.microsoft.com/office/word/2012/wordml" xmlns:w16se="http://schemas.microsoft.com/office/word/2015/wordml/symex" xmlns:wpg="http://schemas.microsoft.com/office/word/2010/wordprocessingGroup" xmlns:wpi="http://schemas.microsoft.com/office/word/2010/wordprocessingInk" xmlns:wne="http://schemas.microsoft.com/office/word/2006/wordml" xmlns:wps="http://schemas.microsoft.com/office/word/2010/wordprocessingShape" mc:Ignorable="w14 w15 w16se wp14">
   <w15:person w15:author="Jan Panhuysen">
     <w15:presenceInfo w15:providerId="None" w15:userId="Jan Panhuysen"/>
   </w15:person>
@@ -7990,7 +9836,7 @@
 </file>
 
 <file path=word/styles.xml><?xml version="1.0" encoding="utf-8"?>
-<w:styles xmlns:mc="http://schemas.openxmlformats.org/markup-compatibility/2006" xmlns:r="http://schemas.openxmlformats.org/officeDocument/2006/relationships" xmlns:w="http://schemas.openxmlformats.org/wordprocessingml/2006/main" xmlns:w14="http://schemas.microsoft.com/office/word/2010/wordml" xmlns:w15="http://schemas.microsoft.com/office/word/2012/wordml" xmlns:w16cid="http://schemas.microsoft.com/office/word/2016/wordml/cid" xmlns:w16se="http://schemas.microsoft.com/office/word/2015/wordml/symex" mc:Ignorable="w14 w15 w16se w16cid">
+<w:styles xmlns:mc="http://schemas.openxmlformats.org/markup-compatibility/2006" xmlns:r="http://schemas.openxmlformats.org/officeDocument/2006/relationships" xmlns:w="http://schemas.openxmlformats.org/wordprocessingml/2006/main" xmlns:w14="http://schemas.microsoft.com/office/word/2010/wordml" xmlns:w15="http://schemas.microsoft.com/office/word/2012/wordml" xmlns:w16se="http://schemas.microsoft.com/office/word/2015/wordml/symex" mc:Ignorable="w14 w15 w16se">
   <w:docDefaults>
     <w:rPrDefault>
       <w:rPr>
@@ -8002,7 +9848,7 @@
     </w:rPrDefault>
     <w:pPrDefault/>
   </w:docDefaults>
-  <w:latentStyles w:defLockedState="0" w:defUIPriority="99" w:defSemiHidden="0" w:defUnhideWhenUsed="0" w:defQFormat="0" w:count="375">
+  <w:latentStyles w:defLockedState="0" w:defUIPriority="99" w:defSemiHidden="0" w:defUnhideWhenUsed="0" w:defQFormat="0" w:count="371">
     <w:lsdException w:name="Normal" w:uiPriority="0" w:qFormat="1"/>
     <w:lsdException w:name="heading 1" w:uiPriority="9" w:qFormat="1"/>
     <w:lsdException w:name="heading 2" w:semiHidden="1" w:uiPriority="9" w:unhideWhenUsed="1" w:qFormat="1"/>
@@ -8374,10 +10220,6 @@
     <w:lsdException w:name="List Table 5 Dark Accent 6" w:uiPriority="50"/>
     <w:lsdException w:name="List Table 6 Colorful Accent 6" w:uiPriority="51"/>
     <w:lsdException w:name="List Table 7 Colorful Accent 6" w:uiPriority="52"/>
-    <w:lsdException w:name="Mention" w:semiHidden="1" w:unhideWhenUsed="1"/>
-    <w:lsdException w:name="Smart Hyperlink" w:semiHidden="1" w:unhideWhenUsed="1"/>
-    <w:lsdException w:name="Hashtag" w:semiHidden="1" w:unhideWhenUsed="1"/>
-    <w:lsdException w:name="Unresolved Mention" w:semiHidden="1" w:unhideWhenUsed="1"/>
   </w:latentStyles>
   <w:style w:type="paragraph" w:default="1" w:styleId="Normal">
     <w:name w:val="Normal"/>
@@ -9134,7 +10976,7 @@
 </file>
 
 <file path=customXml/itemProps1.xml><?xml version="1.0" encoding="utf-8"?>
-<ds:datastoreItem xmlns:ds="http://schemas.openxmlformats.org/officeDocument/2006/customXml" ds:itemID="{FC0E7804-0AAE-A04C-8C68-F31617FA67E4}">
+<ds:datastoreItem xmlns:ds="http://schemas.openxmlformats.org/officeDocument/2006/customXml" ds:itemID="{AA9C5FE5-E05D-4B65-848C-29AFD9409A99}">
   <ds:schemaRefs>
     <ds:schemaRef ds:uri="http://schemas.openxmlformats.org/officeDocument/2006/bibliography"/>
   </ds:schemaRefs>

</xml_diff>